<commit_message>
Test case e modifiche test Plan
</commit_message>
<xml_diff>
--- a/Documenti/Testing/Test Plan.docx
+++ b/Documenti/Testing/Test Plan.docx
@@ -605,6 +605,7 @@
           <w:sz w:val="32"/>
         </w:rPr>
       </w:pPr>
+      <w:proofErr w:type="spellStart"/>
       <w:r>
         <w:rPr>
           <w:rFonts w:ascii="Arial" w:hAnsi="Arial"/>
@@ -612,7 +613,16 @@
           <w:sz w:val="32"/>
         </w:rPr>
         <w:lastRenderedPageBreak/>
-        <w:t>Revision History</w:t>
+        <w:t>Revision</w:t>
+      </w:r>
+      <w:proofErr w:type="spellEnd"/>
+      <w:r>
+        <w:rPr>
+          <w:rFonts w:ascii="Arial" w:hAnsi="Arial"/>
+          <w:b/>
+          <w:sz w:val="32"/>
+        </w:rPr>
+        <w:t xml:space="preserve"> History</w:t>
       </w:r>
     </w:p>
     <w:p>
@@ -946,6 +956,7 @@
           <w:lang w:val="en-US"/>
         </w:rPr>
       </w:pPr>
+      <w:proofErr w:type="spellStart"/>
       <w:r>
         <w:rPr>
           <w:lang w:val="en-US"/>
@@ -953,6 +964,7 @@
         <w:lastRenderedPageBreak/>
         <w:t>Indice</w:t>
       </w:r>
+      <w:proofErr w:type="spellEnd"/>
     </w:p>
     <w:p>
       <w:pPr>
@@ -1279,8 +1291,30 @@
         <w:rPr>
           <w:lang w:val="it-IT" w:eastAsia="it-IT"/>
         </w:rPr>
-        <w:t>5. Pass/fail criteria</w:t>
-      </w:r>
+        <w:t>5. Pass/</w:t>
+      </w:r>
+      <w:proofErr w:type="spellStart"/>
+      <w:r>
+        <w:rPr>
+          <w:lang w:val="it-IT" w:eastAsia="it-IT"/>
+        </w:rPr>
+        <w:t>fail</w:t>
+      </w:r>
+      <w:proofErr w:type="spellEnd"/>
+      <w:r>
+        <w:rPr>
+          <w:lang w:val="it-IT" w:eastAsia="it-IT"/>
+        </w:rPr>
+        <w:t xml:space="preserve"> </w:t>
+      </w:r>
+      <w:proofErr w:type="spellStart"/>
+      <w:r>
+        <w:rPr>
+          <w:lang w:val="it-IT" w:eastAsia="it-IT"/>
+        </w:rPr>
+        <w:t>criteria</w:t>
+      </w:r>
+      <w:proofErr w:type="spellEnd"/>
       <w:r>
         <w:rPr>
           <w:lang w:val="it-IT" w:eastAsia="it-IT"/>
@@ -1572,7 +1606,21 @@
         <w:rPr>
           <w:lang w:eastAsia="it-IT"/>
         </w:rPr>
-        <w:t>9. Casi di test</w:t>
+        <w:t xml:space="preserve">9. </w:t>
+      </w:r>
+      <w:proofErr w:type="spellStart"/>
+      <w:r>
+        <w:rPr>
+          <w:lang w:eastAsia="it-IT"/>
+        </w:rPr>
+        <w:t>Casi</w:t>
+      </w:r>
+      <w:proofErr w:type="spellEnd"/>
+      <w:r>
+        <w:rPr>
+          <w:lang w:eastAsia="it-IT"/>
+        </w:rPr>
+        <w:t xml:space="preserve"> di test</w:t>
       </w:r>
       <w:r>
         <w:rPr>
@@ -1938,7 +1986,15 @@
         <w:t xml:space="preserve">Per </w:t>
       </w:r>
       <w:r>
-        <w:t xml:space="preserve">l’individuazione corretta dei casi di test si è fatto riferimento ai documenti precedentemente stilati. Infatti, ogni documento precedente è un punto di partenza indispensabile per poter effettuare un testing corretto ed adeguato e per verificare che il sistema desiderato sia simile a quello proposto. </w:t>
+        <w:t xml:space="preserve">l’individuazione corretta dei casi di test si è fatto riferimento ai documenti precedentemente stilati. Infatti, ogni documento precedente è un punto di partenza indispensabile per poter effettuare un testing corretto </w:t>
+      </w:r>
+      <w:proofErr w:type="gramStart"/>
+      <w:r>
+        <w:t>ed</w:t>
+      </w:r>
+      <w:proofErr w:type="gramEnd"/>
+      <w:r>
+        <w:t xml:space="preserve"> adeguato e per verificare che il sistema desiderato sia simile a quello proposto. </w:t>
       </w:r>
     </w:p>
     <w:p>
@@ -2088,7 +2144,14 @@
       </w:pPr>
       <w:r>
         <w:tab/>
-        <w:t xml:space="preserve">Inoltre la piattaforma sarà completamente gestita da tre categorie di Admin: </w:t>
+      </w:r>
+      <w:proofErr w:type="gramStart"/>
+      <w:r>
+        <w:t>Inoltre</w:t>
+      </w:r>
+      <w:proofErr w:type="gramEnd"/>
+      <w:r>
+        <w:t xml:space="preserve"> la piattaforma sarà completamente gestita da tre categorie di Admin: </w:t>
       </w:r>
     </w:p>
     <w:p>
@@ -2106,7 +2169,15 @@
       </w:pPr>
       <w:r>
         <w:tab/>
-        <w:t>-Il Costumer Manager si occupa della gestione degli utenti registrati e delle annesse recensioni</w:t>
+        <w:t xml:space="preserve">-Il </w:t>
+      </w:r>
+      <w:proofErr w:type="spellStart"/>
+      <w:r>
+        <w:t>Costumer</w:t>
+      </w:r>
+      <w:proofErr w:type="spellEnd"/>
+      <w:r>
+        <w:t xml:space="preserve"> Manager si occupa della gestione degli utenti registrati e delle annesse recensioni</w:t>
       </w:r>
     </w:p>
     <w:p>
@@ -2115,7 +2186,15 @@
       </w:pPr>
       <w:r>
         <w:tab/>
-        <w:t>-Il Catalogue Manager si occupa della gestione del catalogo e del singolo libro</w:t>
+        <w:t xml:space="preserve">-Il </w:t>
+      </w:r>
+      <w:proofErr w:type="spellStart"/>
+      <w:r>
+        <w:t>Catalogue</w:t>
+      </w:r>
+      <w:proofErr w:type="spellEnd"/>
+      <w:r>
+        <w:t xml:space="preserve"> Manager si occupa della gestione del catalogo e del singolo libro</w:t>
       </w:r>
     </w:p>
     <w:p>
@@ -2212,8 +2291,13 @@
         <w:t xml:space="preserve">TC_GU3 </w:t>
       </w:r>
       <w:r>
-        <w:t>Creazione Booklist</w:t>
-      </w:r>
+        <w:t xml:space="preserve">Creazione </w:t>
+      </w:r>
+      <w:proofErr w:type="spellStart"/>
+      <w:r>
+        <w:t>Booklist</w:t>
+      </w:r>
+      <w:proofErr w:type="spellEnd"/>
     </w:p>
     <w:p>
       <w:pPr>
@@ -2229,8 +2313,13 @@
         <w:t xml:space="preserve">TC_GU4 </w:t>
       </w:r>
       <w:r>
-        <w:t>Modifica Booklist</w:t>
-      </w:r>
+        <w:t xml:space="preserve">Modifica </w:t>
+      </w:r>
+      <w:proofErr w:type="spellStart"/>
+      <w:r>
+        <w:t>Booklist</w:t>
+      </w:r>
+      <w:proofErr w:type="spellEnd"/>
     </w:p>
     <w:p>
       <w:pPr>
@@ -2246,8 +2335,13 @@
         <w:t xml:space="preserve">TC_GU5 </w:t>
       </w:r>
       <w:r>
-        <w:t>Elimina Booklist</w:t>
-      </w:r>
+        <w:t xml:space="preserve">Elimina </w:t>
+      </w:r>
+      <w:proofErr w:type="spellStart"/>
+      <w:r>
+        <w:t>Booklist</w:t>
+      </w:r>
+      <w:proofErr w:type="spellEnd"/>
     </w:p>
     <w:p>
       <w:pPr>
@@ -2347,8 +2441,13 @@
         <w:t xml:space="preserve">● </w:t>
       </w:r>
       <w:r>
-        <w:t>Visualizzazione Booklist</w:t>
-      </w:r>
+        <w:t xml:space="preserve">Visualizzazione </w:t>
+      </w:r>
+      <w:proofErr w:type="spellStart"/>
+      <w:r>
+        <w:t>Booklist</w:t>
+      </w:r>
+      <w:proofErr w:type="spellEnd"/>
       <w:r>
         <w:t xml:space="preserve"> personali</w:t>
       </w:r>
@@ -2599,14 +2698,24 @@
     <w:p>
       <w:r>
         <w:tab/>
-        <w:t>● Segui Booklist</w:t>
-      </w:r>
+        <w:t xml:space="preserve">● Segui </w:t>
+      </w:r>
+      <w:proofErr w:type="spellStart"/>
+      <w:r>
+        <w:t>Booklist</w:t>
+      </w:r>
+      <w:proofErr w:type="spellEnd"/>
     </w:p>
     <w:p>
       <w:r>
         <w:tab/>
-        <w:t>● Smetti di seguire Booklist</w:t>
-      </w:r>
+        <w:t xml:space="preserve">● Smetti di seguire </w:t>
+      </w:r>
+      <w:proofErr w:type="spellStart"/>
+      <w:r>
+        <w:t>Booklist</w:t>
+      </w:r>
+      <w:proofErr w:type="spellEnd"/>
     </w:p>
     <w:p>
       <w:r>
@@ -2624,8 +2733,13 @@
         <w:t xml:space="preserve"> </w:t>
       </w:r>
       <w:r>
-        <w:t>Visualizzazione Booklist</w:t>
-      </w:r>
+        <w:t xml:space="preserve">Visualizzazione </w:t>
+      </w:r>
+      <w:proofErr w:type="spellStart"/>
+      <w:r>
+        <w:t>Booklist</w:t>
+      </w:r>
+      <w:proofErr w:type="spellEnd"/>
     </w:p>
     <w:p/>
     <w:p>
@@ -2884,11 +2998,21 @@
         </w:numPr>
       </w:pPr>
       <w:r>
-        <w:t>Pass/Fail</w:t>
-      </w:r>
-      <w:r>
-        <w:t xml:space="preserve"> criteria</w:t>
-      </w:r>
+        <w:t>Pass/</w:t>
+      </w:r>
+      <w:proofErr w:type="spellStart"/>
+      <w:r>
+        <w:t>Fail</w:t>
+      </w:r>
+      <w:proofErr w:type="spellEnd"/>
+      <w:r>
+        <w:t xml:space="preserve"> </w:t>
+      </w:r>
+      <w:proofErr w:type="spellStart"/>
+      <w:r>
+        <w:t>criteria</w:t>
+      </w:r>
+      <w:proofErr w:type="spellEnd"/>
     </w:p>
     <w:p/>
     <w:p>
@@ -2905,13 +3029,29 @@
         <w:t xml:space="preserve"> l’output osservato sarà diverso dall’output attesto</w:t>
       </w:r>
       <w:r>
-        <w:t xml:space="preserve"> (oracolo). Al contrario, un test fallirà (fail) quando il risultato osservato è uguale a quello atteso. Il testing sarà considerato valido se tutti i seguenti vincoli saranno rispettati: testare tutti i requisiti </w:t>
+        <w:t xml:space="preserve"> (oracolo). Al contrario, un test fallirà (</w:t>
+      </w:r>
+      <w:proofErr w:type="spellStart"/>
+      <w:r>
+        <w:t>fail</w:t>
+      </w:r>
+      <w:proofErr w:type="spellEnd"/>
+      <w:r>
+        <w:t xml:space="preserve">) quando il risultato osservato è uguale a quello atteso. Il testing sarà considerato valido se tutti i seguenti vincoli saranno rispettati: testare tutti i requisiti </w:t>
       </w:r>
       <w:r>
         <w:t>fondamentali</w:t>
       </w:r>
       <w:r>
-        <w:t>, effettuare test di regressione ogni volta che si introducono nuove caratteristiche al sistema o vengono modificate quelle presenti, infine raggiungere un branch coverage non inferiore al 75%.</w:t>
+        <w:t xml:space="preserve">, effettuare test di regressione ogni volta che si introducono nuove caratteristiche al sistema o vengono modificate quelle presenti, infine raggiungere un </w:t>
+      </w:r>
+      <w:proofErr w:type="spellStart"/>
+      <w:r>
+        <w:t>branch</w:t>
+      </w:r>
+      <w:proofErr w:type="spellEnd"/>
+      <w:r>
+        <w:t xml:space="preserve"> coverage non inferiore al 75%.</w:t>
       </w:r>
     </w:p>
     <w:p>
@@ -2949,7 +3089,15 @@
         <w:t>up</w:t>
       </w:r>
       <w:r>
-        <w:t xml:space="preserve">: tale strategia prevede che i sottosistemi nel layer più in </w:t>
+        <w:t xml:space="preserve">: tale strategia prevede che i sottosistemi nel </w:t>
+      </w:r>
+      <w:proofErr w:type="spellStart"/>
+      <w:r>
+        <w:t>layer</w:t>
+      </w:r>
+      <w:proofErr w:type="spellEnd"/>
+      <w:r>
+        <w:t xml:space="preserve"> più in </w:t>
       </w:r>
       <w:r>
         <w:t>basso</w:t>
@@ -2961,7 +3109,15 @@
         <w:t xml:space="preserve">testati e </w:t>
       </w:r>
       <w:r>
-        <w:t xml:space="preserve">integrati i layer più in </w:t>
+        <w:t xml:space="preserve">integrati i </w:t>
+      </w:r>
+      <w:proofErr w:type="spellStart"/>
+      <w:r>
+        <w:t>layer</w:t>
+      </w:r>
+      <w:proofErr w:type="spellEnd"/>
+      <w:r>
+        <w:t xml:space="preserve"> più in </w:t>
       </w:r>
       <w:r>
         <w:t>alto</w:t>
@@ -3037,14 +3193,30 @@
         <w:rPr>
           <w:color w:val="171717" w:themeColor="background2" w:themeShade="1A"/>
         </w:rPr>
-        <w:t>Per effettuare il testing di unità andremo a testare ogni metodo di ciascuna classe del sistema. Si definiranno i casi di test in modo funzionale (black-box). Similmente ai casi di test di integrazione, per la definizione dei casi di test unitari verrà utilizzato i framework JUnit</w:t>
-      </w:r>
+        <w:t xml:space="preserve">Per effettuare il testing di unità andremo a testare ogni metodo di ciascuna classe del sistema. Si definiranno i casi di test in modo funzionale (black-box). Similmente ai casi di test di integrazione, per la definizione dei casi di test unitari verrà utilizzato i framework </w:t>
+      </w:r>
+      <w:proofErr w:type="spellStart"/>
       <w:r>
         <w:rPr>
           <w:color w:val="171717" w:themeColor="background2" w:themeShade="1A"/>
         </w:rPr>
-        <w:t xml:space="preserve"> e Mockito</w:t>
-      </w:r>
+        <w:t>JUnit</w:t>
+      </w:r>
+      <w:proofErr w:type="spellEnd"/>
+      <w:r>
+        <w:rPr>
+          <w:color w:val="171717" w:themeColor="background2" w:themeShade="1A"/>
+        </w:rPr>
+        <w:t xml:space="preserve"> e </w:t>
+      </w:r>
+      <w:proofErr w:type="spellStart"/>
+      <w:r>
+        <w:rPr>
+          <w:color w:val="171717" w:themeColor="background2" w:themeShade="1A"/>
+        </w:rPr>
+        <w:t>Mockito</w:t>
+      </w:r>
+      <w:proofErr w:type="spellEnd"/>
       <w:r>
         <w:rPr>
           <w:color w:val="171717" w:themeColor="background2" w:themeShade="1A"/>
@@ -3061,7 +3233,21 @@
         <w:rPr>
           <w:color w:val="171717" w:themeColor="background2" w:themeShade="1A"/>
         </w:rPr>
-        <w:t>. Se l'esecuzione di tutti i test unitari non porta alla branch coverage minima richiesta (75</w:t>
+        <w:t xml:space="preserve">. Se l'esecuzione di tutti i test unitari non porta alla </w:t>
+      </w:r>
+      <w:proofErr w:type="spellStart"/>
+      <w:r>
+        <w:rPr>
+          <w:color w:val="171717" w:themeColor="background2" w:themeShade="1A"/>
+        </w:rPr>
+        <w:t>branch</w:t>
+      </w:r>
+      <w:proofErr w:type="spellEnd"/>
+      <w:r>
+        <w:rPr>
+          <w:color w:val="171717" w:themeColor="background2" w:themeShade="1A"/>
+        </w:rPr>
+        <w:t xml:space="preserve"> coverage minima richiesta (75</w:t>
       </w:r>
       <w:r>
         <w:rPr>
@@ -3119,8 +3305,21 @@
         <w:ind w:left="1128"/>
       </w:pPr>
       <w:r>
-        <w:t>Verrà utilizzato un approccio bottom-up (più adatto al software Object Oriented). La definizione dei casi di test avverrà tramite il framework JUnit</w:t>
-      </w:r>
+        <w:t xml:space="preserve">Verrà utilizzato un approccio bottom-up (più adatto al software Object </w:t>
+      </w:r>
+      <w:proofErr w:type="spellStart"/>
+      <w:r>
+        <w:t>Oriented</w:t>
+      </w:r>
+      <w:proofErr w:type="spellEnd"/>
+      <w:r>
+        <w:t xml:space="preserve">). La definizione dei casi di test avverrà tramite il framework </w:t>
+      </w:r>
+      <w:proofErr w:type="spellStart"/>
+      <w:r>
+        <w:t>JUnit</w:t>
+      </w:r>
+      <w:proofErr w:type="spellEnd"/>
       <w:r>
         <w:t>.</w:t>
       </w:r>
@@ -3161,7 +3360,31 @@
         <w:ind w:left="1128"/>
       </w:pPr>
       <w:r>
-        <w:t>Per questo tipo di testing sarà utilizzato il tool Selenium IDE, che permette di registrare delle interazioni utente su un browser, e così di implementare ed eseguire i casi di test di sistema. Durante il testing di sistema, il server sarà deployato in localhost.</w:t>
+        <w:t xml:space="preserve">Per questo tipo di testing sarà utilizzato il tool </w:t>
+      </w:r>
+      <w:proofErr w:type="spellStart"/>
+      <w:r>
+        <w:t>Selenium</w:t>
+      </w:r>
+      <w:proofErr w:type="spellEnd"/>
+      <w:r>
+        <w:t xml:space="preserve"> IDE, che permette di registrare delle interazioni utente su un browser, e così di implementare ed eseguire i casi di test di sistema. Durante il testing di sistema, il server sarà </w:t>
+      </w:r>
+      <w:proofErr w:type="spellStart"/>
+      <w:r>
+        <w:t>deployato</w:t>
+      </w:r>
+      <w:proofErr w:type="spellEnd"/>
+      <w:r>
+        <w:t xml:space="preserve"> in </w:t>
+      </w:r>
+      <w:proofErr w:type="spellStart"/>
+      <w:r>
+        <w:t>localhost</w:t>
+      </w:r>
+      <w:proofErr w:type="spellEnd"/>
+      <w:r>
+        <w:t>.</w:t>
       </w:r>
     </w:p>
     <w:p>
@@ -3214,7 +3437,15 @@
         <w:ind w:left="1128"/>
       </w:pPr>
       <w:r>
-        <w:t>Il testing non verrà sospeso fino alla sua terminazione anche in caso di rilevazione di una failure. Il testing verrà momentaneamente sospeso nel momento in cui l’esecuzione ritorna un errore nella definizione di uno dei test.</w:t>
+        <w:t xml:space="preserve">Il testing non verrà sospeso fino alla sua terminazione anche in caso di rilevazione di una </w:t>
+      </w:r>
+      <w:proofErr w:type="spellStart"/>
+      <w:r>
+        <w:t>failure</w:t>
+      </w:r>
+      <w:proofErr w:type="spellEnd"/>
+      <w:r>
+        <w:t>. Il testing verrà momentaneamente sospeso nel momento in cui l’esecuzione ritorna un errore nella definizione di uno dei test.</w:t>
       </w:r>
     </w:p>
     <w:p>
@@ -3302,15 +3533,20 @@
         <w:t>Casi di test</w:t>
       </w:r>
     </w:p>
+    <w:p/>
     <w:p>
       <w:pPr>
         <w:pStyle w:val="Titolo2"/>
-        <w:ind w:left="708"/>
-      </w:pPr>
-      <w:r>
-        <w:t>9.1 Gestione Utente</w:t>
-      </w:r>
-    </w:p>
+        <w:numPr>
+          <w:ilvl w:val="1"/>
+          <w:numId w:val="1"/>
+        </w:numPr>
+      </w:pPr>
+      <w:r>
+        <w:t>Gestione Utente</w:t>
+      </w:r>
+    </w:p>
+    <w:p/>
     <w:p>
       <w:pPr>
         <w:pStyle w:val="Titolo3"/>
@@ -3320,6 +3556,7 @@
         <w:t>TC_GU1 Registrazione</w:t>
       </w:r>
     </w:p>
+    <w:p/>
     <w:tbl>
       <w:tblPr>
         <w:tblW w:w="9351" w:type="dxa"/>
@@ -3440,7 +3677,27 @@
                 <w:bCs/>
                 <w:color w:val="000000"/>
               </w:rPr>
-              <w:t xml:space="preserve"> Formato: [a-zA-Z]</w:t>
+              <w:t xml:space="preserve"> Formato: [a-</w:t>
+            </w:r>
+            <w:proofErr w:type="spellStart"/>
+            <w:r>
+              <w:rPr>
+                <w:rFonts w:ascii="Calibri" w:hAnsi="Calibri" w:cs="Calibri"/>
+                <w:b/>
+                <w:bCs/>
+                <w:color w:val="000000"/>
+              </w:rPr>
+              <w:t>zA</w:t>
+            </w:r>
+            <w:proofErr w:type="spellEnd"/>
+            <w:r>
+              <w:rPr>
+                <w:rFonts w:ascii="Calibri" w:hAnsi="Calibri" w:cs="Calibri"/>
+                <w:b/>
+                <w:bCs/>
+                <w:color w:val="000000"/>
+              </w:rPr>
+              <w:t>-Z]</w:t>
             </w:r>
           </w:p>
         </w:tc>
@@ -3549,7 +3806,29 @@
                 <w:szCs w:val="22"/>
                 <w:lang w:val="en-US"/>
               </w:rPr>
-              <w:t>&gt;=1 or &lt;16 [LN_ok]</w:t>
+              <w:t>&gt;=1 or &lt;16 [</w:t>
+            </w:r>
+            <w:proofErr w:type="spellStart"/>
+            <w:r>
+              <w:rPr>
+                <w:rFonts w:ascii="Calibri" w:hAnsi="Calibri" w:cs="Calibri"/>
+                <w:color w:val="000000"/>
+                <w:sz w:val="22"/>
+                <w:szCs w:val="22"/>
+                <w:lang w:val="en-US"/>
+              </w:rPr>
+              <w:t>LN_ok</w:t>
+            </w:r>
+            <w:proofErr w:type="spellEnd"/>
+            <w:r>
+              <w:rPr>
+                <w:rFonts w:ascii="Calibri" w:hAnsi="Calibri" w:cs="Calibri"/>
+                <w:color w:val="000000"/>
+                <w:sz w:val="22"/>
+                <w:szCs w:val="22"/>
+                <w:lang w:val="en-US"/>
+              </w:rPr>
+              <w:t>]</w:t>
             </w:r>
           </w:p>
         </w:tc>
@@ -3615,7 +3894,27 @@
                 <w:sz w:val="22"/>
                 <w:szCs w:val="22"/>
               </w:rPr>
-              <w:t>Non Rispetta il formato [error]</w:t>
+              <w:t>Non Rispetta il formato [</w:t>
+            </w:r>
+            <w:proofErr w:type="spellStart"/>
+            <w:r>
+              <w:rPr>
+                <w:rFonts w:ascii="Calibri" w:hAnsi="Calibri" w:cs="Calibri"/>
+                <w:color w:val="000000"/>
+                <w:sz w:val="22"/>
+                <w:szCs w:val="22"/>
+              </w:rPr>
+              <w:t>error</w:t>
+            </w:r>
+            <w:proofErr w:type="spellEnd"/>
+            <w:r>
+              <w:rPr>
+                <w:rFonts w:ascii="Calibri" w:hAnsi="Calibri" w:cs="Calibri"/>
+                <w:color w:val="000000"/>
+                <w:sz w:val="22"/>
+                <w:szCs w:val="22"/>
+              </w:rPr>
+              <w:t>]</w:t>
             </w:r>
           </w:p>
           <w:p>
@@ -3639,7 +3938,27 @@
                 <w:sz w:val="22"/>
                 <w:szCs w:val="22"/>
               </w:rPr>
-              <w:t>Rispetta il formato [FN_ok]</w:t>
+              <w:t>Rispetta il formato [</w:t>
+            </w:r>
+            <w:proofErr w:type="spellStart"/>
+            <w:r>
+              <w:rPr>
+                <w:rFonts w:ascii="Calibri" w:hAnsi="Calibri" w:cs="Calibri"/>
+                <w:color w:val="000000"/>
+                <w:sz w:val="22"/>
+                <w:szCs w:val="22"/>
+              </w:rPr>
+              <w:t>FN_ok</w:t>
+            </w:r>
+            <w:proofErr w:type="spellEnd"/>
+            <w:r>
+              <w:rPr>
+                <w:rFonts w:ascii="Calibri" w:hAnsi="Calibri" w:cs="Calibri"/>
+                <w:color w:val="000000"/>
+                <w:sz w:val="22"/>
+                <w:szCs w:val="22"/>
+              </w:rPr>
+              <w:t>]</w:t>
             </w:r>
           </w:p>
         </w:tc>
@@ -3712,8 +4031,27 @@
                 <w:bCs/>
                 <w:color w:val="000000"/>
               </w:rPr>
-              <w:lastRenderedPageBreak/>
-              <w:t xml:space="preserve"> Formato: [a-zA-Z]</w:t>
+              <w:t xml:space="preserve"> Formato: [a-</w:t>
+            </w:r>
+            <w:proofErr w:type="spellStart"/>
+            <w:r>
+              <w:rPr>
+                <w:rFonts w:ascii="Calibri" w:hAnsi="Calibri" w:cs="Calibri"/>
+                <w:b/>
+                <w:bCs/>
+                <w:color w:val="000000"/>
+              </w:rPr>
+              <w:t>zA</w:t>
+            </w:r>
+            <w:proofErr w:type="spellEnd"/>
+            <w:r>
+              <w:rPr>
+                <w:rFonts w:ascii="Calibri" w:hAnsi="Calibri" w:cs="Calibri"/>
+                <w:b/>
+                <w:bCs/>
+                <w:color w:val="000000"/>
+              </w:rPr>
+              <w:t>-Z]</w:t>
             </w:r>
           </w:p>
         </w:tc>
@@ -3749,7 +4087,6 @@
                 <w:sz w:val="22"/>
                 <w:szCs w:val="22"/>
               </w:rPr>
-              <w:lastRenderedPageBreak/>
               <w:t xml:space="preserve"> </w:t>
             </w:r>
             <w:r>
@@ -3845,8 +4182,9 @@
                 <w:szCs w:val="22"/>
                 <w:lang w:val="en-US"/>
               </w:rPr>
-              <w:t>&gt;=1 or &lt;16 [L</w:t>
-            </w:r>
+              <w:t>&gt;=1 or &lt;16 [</w:t>
+            </w:r>
+            <w:proofErr w:type="spellStart"/>
             <w:r>
               <w:rPr>
                 <w:rFonts w:ascii="Calibri" w:hAnsi="Calibri" w:cs="Calibri"/>
@@ -3855,6 +4193,16 @@
                 <w:szCs w:val="22"/>
                 <w:lang w:val="en-US"/>
               </w:rPr>
+              <w:t>L</w:t>
+            </w:r>
+            <w:r>
+              <w:rPr>
+                <w:rFonts w:ascii="Calibri" w:hAnsi="Calibri" w:cs="Calibri"/>
+                <w:color w:val="000000"/>
+                <w:sz w:val="22"/>
+                <w:szCs w:val="22"/>
+                <w:lang w:val="en-US"/>
+              </w:rPr>
               <w:t>C</w:t>
             </w:r>
             <w:r>
@@ -3865,7 +4213,18 @@
                 <w:szCs w:val="22"/>
                 <w:lang w:val="en-US"/>
               </w:rPr>
-              <w:t>_ok]</w:t>
+              <w:t>_ok</w:t>
+            </w:r>
+            <w:proofErr w:type="spellEnd"/>
+            <w:r>
+              <w:rPr>
+                <w:rFonts w:ascii="Calibri" w:hAnsi="Calibri" w:cs="Calibri"/>
+                <w:color w:val="000000"/>
+                <w:sz w:val="22"/>
+                <w:szCs w:val="22"/>
+                <w:lang w:val="en-US"/>
+              </w:rPr>
+              <w:t>]</w:t>
             </w:r>
           </w:p>
         </w:tc>
@@ -3959,7 +4318,27 @@
                 <w:sz w:val="22"/>
                 <w:szCs w:val="22"/>
               </w:rPr>
-              <w:t>Non Rispetta il formato [error]</w:t>
+              <w:t>Non Rispetta il formato [</w:t>
+            </w:r>
+            <w:proofErr w:type="spellStart"/>
+            <w:r>
+              <w:rPr>
+                <w:rFonts w:ascii="Calibri" w:hAnsi="Calibri" w:cs="Calibri"/>
+                <w:color w:val="000000"/>
+                <w:sz w:val="22"/>
+                <w:szCs w:val="22"/>
+              </w:rPr>
+              <w:t>error</w:t>
+            </w:r>
+            <w:proofErr w:type="spellEnd"/>
+            <w:r>
+              <w:rPr>
+                <w:rFonts w:ascii="Calibri" w:hAnsi="Calibri" w:cs="Calibri"/>
+                <w:color w:val="000000"/>
+                <w:sz w:val="22"/>
+                <w:szCs w:val="22"/>
+              </w:rPr>
+              <w:t>]</w:t>
             </w:r>
           </w:p>
           <w:p>
@@ -3983,7 +4362,17 @@
                 <w:sz w:val="22"/>
                 <w:szCs w:val="22"/>
               </w:rPr>
-              <w:t>Rispetta il formato [F</w:t>
+              <w:t>Rispetta il formato [</w:t>
+            </w:r>
+            <w:proofErr w:type="spellStart"/>
+            <w:r>
+              <w:rPr>
+                <w:rFonts w:ascii="Calibri" w:hAnsi="Calibri" w:cs="Calibri"/>
+                <w:color w:val="000000"/>
+                <w:sz w:val="22"/>
+                <w:szCs w:val="22"/>
+              </w:rPr>
+              <w:t>F</w:t>
             </w:r>
             <w:r>
               <w:rPr>
@@ -4001,7 +4390,17 @@
                 <w:sz w:val="22"/>
                 <w:szCs w:val="22"/>
               </w:rPr>
-              <w:t>_ok]</w:t>
+              <w:t>_ok</w:t>
+            </w:r>
+            <w:proofErr w:type="spellEnd"/>
+            <w:r>
+              <w:rPr>
+                <w:rFonts w:ascii="Calibri" w:hAnsi="Calibri" w:cs="Calibri"/>
+                <w:color w:val="000000"/>
+                <w:sz w:val="22"/>
+                <w:szCs w:val="22"/>
+              </w:rPr>
+              <w:t>]</w:t>
             </w:r>
           </w:p>
         </w:tc>
@@ -4254,8 +4653,9 @@
                 <w:szCs w:val="22"/>
                 <w:lang w:val="en-US"/>
               </w:rPr>
-              <w:t xml:space="preserve"> [L</w:t>
-            </w:r>
+              <w:t xml:space="preserve"> [</w:t>
+            </w:r>
+            <w:proofErr w:type="spellStart"/>
             <w:r>
               <w:rPr>
                 <w:rFonts w:ascii="Calibri" w:hAnsi="Calibri" w:cs="Calibri"/>
@@ -4264,6 +4664,16 @@
                 <w:szCs w:val="22"/>
                 <w:lang w:val="en-US"/>
               </w:rPr>
+              <w:t>L</w:t>
+            </w:r>
+            <w:r>
+              <w:rPr>
+                <w:rFonts w:ascii="Calibri" w:hAnsi="Calibri" w:cs="Calibri"/>
+                <w:color w:val="000000"/>
+                <w:sz w:val="22"/>
+                <w:szCs w:val="22"/>
+                <w:lang w:val="en-US"/>
+              </w:rPr>
               <w:t>U</w:t>
             </w:r>
             <w:r>
@@ -4274,7 +4684,18 @@
                 <w:szCs w:val="22"/>
                 <w:lang w:val="en-US"/>
               </w:rPr>
-              <w:t>_ok]</w:t>
+              <w:t>_ok</w:t>
+            </w:r>
+            <w:proofErr w:type="spellEnd"/>
+            <w:r>
+              <w:rPr>
+                <w:rFonts w:ascii="Calibri" w:hAnsi="Calibri" w:cs="Calibri"/>
+                <w:color w:val="000000"/>
+                <w:sz w:val="22"/>
+                <w:szCs w:val="22"/>
+                <w:lang w:val="en-US"/>
+              </w:rPr>
+              <w:t>]</w:t>
             </w:r>
           </w:p>
         </w:tc>
@@ -4368,7 +4789,27 @@
                 <w:sz w:val="22"/>
                 <w:szCs w:val="22"/>
               </w:rPr>
-              <w:t>Non Rispetta il formato [error]</w:t>
+              <w:t>Non Rispetta il formato [</w:t>
+            </w:r>
+            <w:proofErr w:type="spellStart"/>
+            <w:r>
+              <w:rPr>
+                <w:rFonts w:ascii="Calibri" w:hAnsi="Calibri" w:cs="Calibri"/>
+                <w:color w:val="000000"/>
+                <w:sz w:val="22"/>
+                <w:szCs w:val="22"/>
+              </w:rPr>
+              <w:t>error</w:t>
+            </w:r>
+            <w:proofErr w:type="spellEnd"/>
+            <w:r>
+              <w:rPr>
+                <w:rFonts w:ascii="Calibri" w:hAnsi="Calibri" w:cs="Calibri"/>
+                <w:color w:val="000000"/>
+                <w:sz w:val="22"/>
+                <w:szCs w:val="22"/>
+              </w:rPr>
+              <w:t>]</w:t>
             </w:r>
           </w:p>
           <w:p>
@@ -4392,7 +4833,17 @@
                 <w:sz w:val="22"/>
                 <w:szCs w:val="22"/>
               </w:rPr>
-              <w:t>Rispetta il formato [F</w:t>
+              <w:t>Rispetta il formato [</w:t>
+            </w:r>
+            <w:proofErr w:type="spellStart"/>
+            <w:r>
+              <w:rPr>
+                <w:rFonts w:ascii="Calibri" w:hAnsi="Calibri" w:cs="Calibri"/>
+                <w:color w:val="000000"/>
+                <w:sz w:val="22"/>
+                <w:szCs w:val="22"/>
+              </w:rPr>
+              <w:t>F</w:t>
             </w:r>
             <w:r>
               <w:rPr>
@@ -4410,7 +4861,17 @@
                 <w:sz w:val="22"/>
                 <w:szCs w:val="22"/>
               </w:rPr>
-              <w:t>_ok]</w:t>
+              <w:t>_ok</w:t>
+            </w:r>
+            <w:proofErr w:type="spellEnd"/>
+            <w:r>
+              <w:rPr>
+                <w:rFonts w:ascii="Calibri" w:hAnsi="Calibri" w:cs="Calibri"/>
+                <w:color w:val="000000"/>
+                <w:sz w:val="22"/>
+                <w:szCs w:val="22"/>
+              </w:rPr>
+              <w:t>]</w:t>
             </w:r>
           </w:p>
         </w:tc>
@@ -4492,7 +4953,27 @@
                 <w:bCs/>
                 <w:color w:val="000000"/>
               </w:rPr>
-              <w:t>^\w+([\.-]?\w+)*@\w+([\.-]?\w+)*(\.\w{2,3})+$</w:t>
+              <w:t>^\w+([</w:t>
+            </w:r>
+            <w:proofErr w:type="gramStart"/>
+            <w:r>
+              <w:rPr>
+                <w:rFonts w:ascii="Calibri" w:hAnsi="Calibri" w:cs="Calibri"/>
+                <w:b/>
+                <w:bCs/>
+                <w:color w:val="000000"/>
+              </w:rPr>
+              <w:t>\.-</w:t>
+            </w:r>
+            <w:proofErr w:type="gramEnd"/>
+            <w:r>
+              <w:rPr>
+                <w:rFonts w:ascii="Calibri" w:hAnsi="Calibri" w:cs="Calibri"/>
+                <w:b/>
+                <w:bCs/>
+                <w:color w:val="000000"/>
+              </w:rPr>
+              <w:t>]?\w+)*@\w+([\.-]?\w+)*(\.\w{2,3})+$</w:t>
             </w:r>
           </w:p>
         </w:tc>
@@ -4703,8 +5184,9 @@
                 <w:szCs w:val="22"/>
                 <w:lang w:val="en-US"/>
               </w:rPr>
-              <w:t xml:space="preserve"> [L</w:t>
-            </w:r>
+              <w:t xml:space="preserve"> [</w:t>
+            </w:r>
+            <w:proofErr w:type="spellStart"/>
             <w:r>
               <w:rPr>
                 <w:rFonts w:ascii="Calibri" w:hAnsi="Calibri" w:cs="Calibri"/>
@@ -4713,6 +5195,16 @@
                 <w:szCs w:val="22"/>
                 <w:lang w:val="en-US"/>
               </w:rPr>
+              <w:t>L</w:t>
+            </w:r>
+            <w:r>
+              <w:rPr>
+                <w:rFonts w:ascii="Calibri" w:hAnsi="Calibri" w:cs="Calibri"/>
+                <w:color w:val="000000"/>
+                <w:sz w:val="22"/>
+                <w:szCs w:val="22"/>
+                <w:lang w:val="en-US"/>
+              </w:rPr>
               <w:t>E</w:t>
             </w:r>
             <w:r>
@@ -4723,7 +5215,18 @@
                 <w:szCs w:val="22"/>
                 <w:lang w:val="en-US"/>
               </w:rPr>
-              <w:t>_ok]</w:t>
+              <w:t>_ok</w:t>
+            </w:r>
+            <w:proofErr w:type="spellEnd"/>
+            <w:r>
+              <w:rPr>
+                <w:rFonts w:ascii="Calibri" w:hAnsi="Calibri" w:cs="Calibri"/>
+                <w:color w:val="000000"/>
+                <w:sz w:val="22"/>
+                <w:szCs w:val="22"/>
+                <w:lang w:val="en-US"/>
+              </w:rPr>
+              <w:t>]</w:t>
             </w:r>
           </w:p>
         </w:tc>
@@ -4807,7 +5310,27 @@
                 <w:sz w:val="22"/>
                 <w:szCs w:val="22"/>
               </w:rPr>
-              <w:t>Non Rispetta il formato [error]</w:t>
+              <w:t>Non Rispetta il formato [</w:t>
+            </w:r>
+            <w:proofErr w:type="spellStart"/>
+            <w:r>
+              <w:rPr>
+                <w:rFonts w:ascii="Calibri" w:hAnsi="Calibri" w:cs="Calibri"/>
+                <w:color w:val="000000"/>
+                <w:sz w:val="22"/>
+                <w:szCs w:val="22"/>
+              </w:rPr>
+              <w:t>error</w:t>
+            </w:r>
+            <w:proofErr w:type="spellEnd"/>
+            <w:r>
+              <w:rPr>
+                <w:rFonts w:ascii="Calibri" w:hAnsi="Calibri" w:cs="Calibri"/>
+                <w:color w:val="000000"/>
+                <w:sz w:val="22"/>
+                <w:szCs w:val="22"/>
+              </w:rPr>
+              <w:t>]</w:t>
             </w:r>
           </w:p>
           <w:p>
@@ -4831,7 +5354,17 @@
                 <w:sz w:val="22"/>
                 <w:szCs w:val="22"/>
               </w:rPr>
-              <w:t>Rispetta il formato [F</w:t>
+              <w:t>Rispetta il formato [</w:t>
+            </w:r>
+            <w:proofErr w:type="spellStart"/>
+            <w:r>
+              <w:rPr>
+                <w:rFonts w:ascii="Calibri" w:hAnsi="Calibri" w:cs="Calibri"/>
+                <w:color w:val="000000"/>
+                <w:sz w:val="22"/>
+                <w:szCs w:val="22"/>
+              </w:rPr>
+              <w:t>F</w:t>
             </w:r>
             <w:r>
               <w:rPr>
@@ -4849,7 +5382,17 @@
                 <w:sz w:val="22"/>
                 <w:szCs w:val="22"/>
               </w:rPr>
-              <w:t>_ok]</w:t>
+              <w:t>_ok</w:t>
+            </w:r>
+            <w:proofErr w:type="spellEnd"/>
+            <w:r>
+              <w:rPr>
+                <w:rFonts w:ascii="Calibri" w:hAnsi="Calibri" w:cs="Calibri"/>
+                <w:color w:val="000000"/>
+                <w:sz w:val="22"/>
+                <w:szCs w:val="22"/>
+              </w:rPr>
+              <w:t>]</w:t>
             </w:r>
           </w:p>
         </w:tc>
@@ -4881,8 +5424,19 @@
                 <w:bCs/>
                 <w:color w:val="000000"/>
               </w:rPr>
-              <w:t xml:space="preserve"> NonRegistrato</w:t>
-            </w:r>
+              <w:t xml:space="preserve"> </w:t>
+            </w:r>
+            <w:proofErr w:type="spellStart"/>
+            <w:r>
+              <w:rPr>
+                <w:rFonts w:ascii="Century Gothic" w:hAnsi="Century Gothic"/>
+                <w:b/>
+                <w:bCs/>
+                <w:color w:val="000000"/>
+              </w:rPr>
+              <w:t>NonRegistrato</w:t>
+            </w:r>
+            <w:proofErr w:type="spellEnd"/>
             <w:r>
               <w:rPr>
                 <w:rFonts w:ascii="Century Gothic" w:hAnsi="Century Gothic"/>
@@ -4941,7 +5495,31 @@
                 <w:sz w:val="22"/>
                 <w:szCs w:val="22"/>
               </w:rPr>
-              <w:t xml:space="preserve"> nel database [error]</w:t>
+              <w:t xml:space="preserve"> nel database [</w:t>
+            </w:r>
+            <w:proofErr w:type="spellStart"/>
+            <w:r>
+              <w:rPr>
+                <w:rFonts w:ascii="Calibri" w:hAnsi="Calibri" w:cs="Calibri"/>
+                <w:b w:val="0"/>
+                <w:bCs/>
+                <w:color w:val="202124"/>
+                <w:sz w:val="22"/>
+                <w:szCs w:val="22"/>
+              </w:rPr>
+              <w:t>error</w:t>
+            </w:r>
+            <w:proofErr w:type="spellEnd"/>
+            <w:r>
+              <w:rPr>
+                <w:rFonts w:ascii="Calibri" w:hAnsi="Calibri" w:cs="Calibri"/>
+                <w:b w:val="0"/>
+                <w:bCs/>
+                <w:color w:val="202124"/>
+                <w:sz w:val="22"/>
+                <w:szCs w:val="22"/>
+              </w:rPr>
+              <w:t>]</w:t>
             </w:r>
           </w:p>
           <w:p>
@@ -4959,7 +5537,21 @@
               <w:rPr>
                 <w:lang w:eastAsia="it-IT" w:bidi="ar-SA"/>
               </w:rPr>
-              <w:t>Non è già presente nel database [NRE_ok]</w:t>
+              <w:t>Non è già presente nel database [</w:t>
+            </w:r>
+            <w:proofErr w:type="spellStart"/>
+            <w:r>
+              <w:rPr>
+                <w:lang w:eastAsia="it-IT" w:bidi="ar-SA"/>
+              </w:rPr>
+              <w:t>NRE_ok</w:t>
+            </w:r>
+            <w:proofErr w:type="spellEnd"/>
+            <w:r>
+              <w:rPr>
+                <w:lang w:eastAsia="it-IT" w:bidi="ar-SA"/>
+              </w:rPr>
+              <w:t>]</w:t>
             </w:r>
           </w:p>
         </w:tc>
@@ -5032,7 +5624,27 @@
                 <w:bCs/>
                 <w:color w:val="000000"/>
               </w:rPr>
-              <w:t>^(?=.*[A-Za-z])(?=.*\\d)[A-Za-z\\d]{8,}$</w:t>
+              <w:t>^</w:t>
+            </w:r>
+            <w:proofErr w:type="gramStart"/>
+            <w:r>
+              <w:rPr>
+                <w:rFonts w:ascii="Calibri" w:hAnsi="Calibri" w:cs="Calibri"/>
+                <w:b/>
+                <w:bCs/>
+                <w:color w:val="000000"/>
+              </w:rPr>
+              <w:t>(?=</w:t>
+            </w:r>
+            <w:proofErr w:type="gramEnd"/>
+            <w:r>
+              <w:rPr>
+                <w:rFonts w:ascii="Calibri" w:hAnsi="Calibri" w:cs="Calibri"/>
+                <w:b/>
+                <w:bCs/>
+                <w:color w:val="000000"/>
+              </w:rPr>
+              <w:t>.*[A-Za-z])(?=.*\\d)[A-Za-z\\d]{8,}$</w:t>
             </w:r>
           </w:p>
         </w:tc>
@@ -5243,8 +5855,9 @@
                 <w:szCs w:val="22"/>
                 <w:lang w:val="en-US"/>
               </w:rPr>
-              <w:t xml:space="preserve"> [L</w:t>
-            </w:r>
+              <w:t xml:space="preserve"> [</w:t>
+            </w:r>
+            <w:proofErr w:type="spellStart"/>
             <w:r>
               <w:rPr>
                 <w:rFonts w:ascii="Calibri" w:hAnsi="Calibri" w:cs="Calibri"/>
@@ -5253,6 +5866,16 @@
                 <w:szCs w:val="22"/>
                 <w:lang w:val="en-US"/>
               </w:rPr>
+              <w:t>L</w:t>
+            </w:r>
+            <w:r>
+              <w:rPr>
+                <w:rFonts w:ascii="Calibri" w:hAnsi="Calibri" w:cs="Calibri"/>
+                <w:color w:val="000000"/>
+                <w:sz w:val="22"/>
+                <w:szCs w:val="22"/>
+                <w:lang w:val="en-US"/>
+              </w:rPr>
               <w:t>P</w:t>
             </w:r>
             <w:r>
@@ -5263,7 +5886,18 @@
                 <w:szCs w:val="22"/>
                 <w:lang w:val="en-US"/>
               </w:rPr>
-              <w:t>_ok]</w:t>
+              <w:t>_ok</w:t>
+            </w:r>
+            <w:proofErr w:type="spellEnd"/>
+            <w:r>
+              <w:rPr>
+                <w:rFonts w:ascii="Calibri" w:hAnsi="Calibri" w:cs="Calibri"/>
+                <w:color w:val="000000"/>
+                <w:sz w:val="22"/>
+                <w:szCs w:val="22"/>
+                <w:lang w:val="en-US"/>
+              </w:rPr>
+              <w:t>]</w:t>
             </w:r>
           </w:p>
         </w:tc>
@@ -5347,7 +5981,27 @@
                 <w:sz w:val="22"/>
                 <w:szCs w:val="22"/>
               </w:rPr>
-              <w:t>Non Rispetta il formato [error]</w:t>
+              <w:t>Non Rispetta il formato [</w:t>
+            </w:r>
+            <w:proofErr w:type="spellStart"/>
+            <w:r>
+              <w:rPr>
+                <w:rFonts w:ascii="Calibri" w:hAnsi="Calibri" w:cs="Calibri"/>
+                <w:color w:val="000000"/>
+                <w:sz w:val="22"/>
+                <w:szCs w:val="22"/>
+              </w:rPr>
+              <w:t>error</w:t>
+            </w:r>
+            <w:proofErr w:type="spellEnd"/>
+            <w:r>
+              <w:rPr>
+                <w:rFonts w:ascii="Calibri" w:hAnsi="Calibri" w:cs="Calibri"/>
+                <w:color w:val="000000"/>
+                <w:sz w:val="22"/>
+                <w:szCs w:val="22"/>
+              </w:rPr>
+              <w:t>]</w:t>
             </w:r>
           </w:p>
           <w:p>
@@ -5371,7 +6025,17 @@
                 <w:sz w:val="22"/>
                 <w:szCs w:val="22"/>
               </w:rPr>
-              <w:t>Rispetta il formato [F</w:t>
+              <w:t>Rispetta il formato [</w:t>
+            </w:r>
+            <w:proofErr w:type="spellStart"/>
+            <w:r>
+              <w:rPr>
+                <w:rFonts w:ascii="Calibri" w:hAnsi="Calibri" w:cs="Calibri"/>
+                <w:color w:val="000000"/>
+                <w:sz w:val="22"/>
+                <w:szCs w:val="22"/>
+              </w:rPr>
+              <w:t>F</w:t>
             </w:r>
             <w:r>
               <w:rPr>
@@ -5389,7 +6053,17 @@
                 <w:sz w:val="22"/>
                 <w:szCs w:val="22"/>
               </w:rPr>
-              <w:t>_ok]</w:t>
+              <w:t>_ok</w:t>
+            </w:r>
+            <w:proofErr w:type="spellEnd"/>
+            <w:r>
+              <w:rPr>
+                <w:rFonts w:ascii="Calibri" w:hAnsi="Calibri" w:cs="Calibri"/>
+                <w:color w:val="000000"/>
+                <w:sz w:val="22"/>
+                <w:szCs w:val="22"/>
+              </w:rPr>
+              <w:t>]</w:t>
             </w:r>
           </w:p>
         </w:tc>
@@ -5462,7 +6136,47 @@
                 <w:bCs/>
                 <w:color w:val="000000"/>
               </w:rPr>
-              <w:t>^(?=(\s*[a-zA-Z\d]){0,150}$).*$</w:t>
+              <w:t>^</w:t>
+            </w:r>
+            <w:proofErr w:type="gramStart"/>
+            <w:r>
+              <w:rPr>
+                <w:rFonts w:ascii="Calibri" w:hAnsi="Calibri" w:cs="Calibri"/>
+                <w:b/>
+                <w:bCs/>
+                <w:color w:val="000000"/>
+              </w:rPr>
+              <w:t>(?=</w:t>
+            </w:r>
+            <w:proofErr w:type="gramEnd"/>
+            <w:r>
+              <w:rPr>
+                <w:rFonts w:ascii="Calibri" w:hAnsi="Calibri" w:cs="Calibri"/>
+                <w:b/>
+                <w:bCs/>
+                <w:color w:val="000000"/>
+              </w:rPr>
+              <w:t>(\s*[a-</w:t>
+            </w:r>
+            <w:proofErr w:type="spellStart"/>
+            <w:r>
+              <w:rPr>
+                <w:rFonts w:ascii="Calibri" w:hAnsi="Calibri" w:cs="Calibri"/>
+                <w:b/>
+                <w:bCs/>
+                <w:color w:val="000000"/>
+              </w:rPr>
+              <w:t>zA</w:t>
+            </w:r>
+            <w:proofErr w:type="spellEnd"/>
+            <w:r>
+              <w:rPr>
+                <w:rFonts w:ascii="Calibri" w:hAnsi="Calibri" w:cs="Calibri"/>
+                <w:b/>
+                <w:bCs/>
+                <w:color w:val="000000"/>
+              </w:rPr>
+              <w:t>-Z\d]){0,150}$).*$</w:t>
             </w:r>
           </w:p>
         </w:tc>
@@ -5633,8 +6347,9 @@
                 <w:szCs w:val="22"/>
                 <w:lang w:val="en-US"/>
               </w:rPr>
-              <w:t xml:space="preserve"> [L</w:t>
-            </w:r>
+              <w:t xml:space="preserve"> [</w:t>
+            </w:r>
+            <w:proofErr w:type="spellStart"/>
             <w:r>
               <w:rPr>
                 <w:rFonts w:ascii="Calibri" w:hAnsi="Calibri" w:cs="Calibri"/>
@@ -5643,6 +6358,16 @@
                 <w:szCs w:val="22"/>
                 <w:lang w:val="en-US"/>
               </w:rPr>
+              <w:t>L</w:t>
+            </w:r>
+            <w:r>
+              <w:rPr>
+                <w:rFonts w:ascii="Calibri" w:hAnsi="Calibri" w:cs="Calibri"/>
+                <w:color w:val="000000"/>
+                <w:sz w:val="22"/>
+                <w:szCs w:val="22"/>
+                <w:lang w:val="en-US"/>
+              </w:rPr>
               <w:t>D</w:t>
             </w:r>
             <w:r>
@@ -5653,7 +6378,18 @@
                 <w:szCs w:val="22"/>
                 <w:lang w:val="en-US"/>
               </w:rPr>
-              <w:t>_ok]</w:t>
+              <w:t>_ok</w:t>
+            </w:r>
+            <w:proofErr w:type="spellEnd"/>
+            <w:r>
+              <w:rPr>
+                <w:rFonts w:ascii="Calibri" w:hAnsi="Calibri" w:cs="Calibri"/>
+                <w:color w:val="000000"/>
+                <w:sz w:val="22"/>
+                <w:szCs w:val="22"/>
+                <w:lang w:val="en-US"/>
+              </w:rPr>
+              <w:t>]</w:t>
             </w:r>
           </w:p>
         </w:tc>
@@ -5739,7 +6475,27 @@
                 <w:sz w:val="22"/>
                 <w:szCs w:val="22"/>
               </w:rPr>
-              <w:t>Non Rispetta il formato [error]</w:t>
+              <w:t>Non Rispetta il formato [</w:t>
+            </w:r>
+            <w:proofErr w:type="spellStart"/>
+            <w:r>
+              <w:rPr>
+                <w:rFonts w:ascii="Calibri" w:hAnsi="Calibri" w:cs="Calibri"/>
+                <w:color w:val="000000"/>
+                <w:sz w:val="22"/>
+                <w:szCs w:val="22"/>
+              </w:rPr>
+              <w:t>error</w:t>
+            </w:r>
+            <w:proofErr w:type="spellEnd"/>
+            <w:r>
+              <w:rPr>
+                <w:rFonts w:ascii="Calibri" w:hAnsi="Calibri" w:cs="Calibri"/>
+                <w:color w:val="000000"/>
+                <w:sz w:val="22"/>
+                <w:szCs w:val="22"/>
+              </w:rPr>
+              <w:t>]</w:t>
             </w:r>
           </w:p>
           <w:p>
@@ -5763,7 +6519,17 @@
                 <w:sz w:val="22"/>
                 <w:szCs w:val="22"/>
               </w:rPr>
-              <w:t>Rispetta il formato [F</w:t>
+              <w:t>Rispetta il formato [</w:t>
+            </w:r>
+            <w:proofErr w:type="spellStart"/>
+            <w:r>
+              <w:rPr>
+                <w:rFonts w:ascii="Calibri" w:hAnsi="Calibri" w:cs="Calibri"/>
+                <w:color w:val="000000"/>
+                <w:sz w:val="22"/>
+                <w:szCs w:val="22"/>
+              </w:rPr>
+              <w:t>F</w:t>
             </w:r>
             <w:r>
               <w:rPr>
@@ -5781,7 +6547,17 @@
                 <w:sz w:val="22"/>
                 <w:szCs w:val="22"/>
               </w:rPr>
-              <w:t>_ok]</w:t>
+              <w:t>_ok</w:t>
+            </w:r>
+            <w:proofErr w:type="spellEnd"/>
+            <w:r>
+              <w:rPr>
+                <w:rFonts w:ascii="Calibri" w:hAnsi="Calibri" w:cs="Calibri"/>
+                <w:color w:val="000000"/>
+                <w:sz w:val="22"/>
+                <w:szCs w:val="22"/>
+              </w:rPr>
+              <w:t>]</w:t>
             </w:r>
           </w:p>
         </w:tc>
@@ -5966,7 +6742,7 @@
                 <w:sz w:val="22"/>
                 <w:szCs w:val="22"/>
               </w:rPr>
-              <w:t xml:space="preserve"> LN1</w:t>
+              <w:t>LN1</w:t>
             </w:r>
             <w:r>
               <w:rPr>
@@ -6083,7 +6859,7 @@
                 <w:bCs/>
                 <w:color w:val="000000"/>
               </w:rPr>
-              <w:t xml:space="preserve"> LN2, FN1</w:t>
+              <w:t>LN2, FN1</w:t>
             </w:r>
           </w:p>
         </w:tc>
@@ -6189,15 +6965,6 @@
                 <w:bCs/>
                 <w:color w:val="000000"/>
               </w:rPr>
-              <w:t xml:space="preserve"> </w:t>
-            </w:r>
-            <w:r>
-              <w:rPr>
-                <w:rFonts w:ascii="Century Gothic" w:hAnsi="Century Gothic"/>
-                <w:b/>
-                <w:bCs/>
-                <w:color w:val="000000"/>
-              </w:rPr>
               <w:t>LN2, FN2, LC1</w:t>
             </w:r>
           </w:p>
@@ -6336,7 +7103,27 @@
                 <w:sz w:val="22"/>
                 <w:szCs w:val="22"/>
               </w:rPr>
-              <w:t>[error]</w:t>
+              <w:t>[</w:t>
+            </w:r>
+            <w:proofErr w:type="spellStart"/>
+            <w:r>
+              <w:rPr>
+                <w:rFonts w:ascii="Calibri" w:hAnsi="Calibri" w:cs="Calibri"/>
+                <w:color w:val="000000"/>
+                <w:sz w:val="22"/>
+                <w:szCs w:val="22"/>
+              </w:rPr>
+              <w:t>error</w:t>
+            </w:r>
+            <w:proofErr w:type="spellEnd"/>
+            <w:r>
+              <w:rPr>
+                <w:rFonts w:ascii="Calibri" w:hAnsi="Calibri" w:cs="Calibri"/>
+                <w:color w:val="000000"/>
+                <w:sz w:val="22"/>
+                <w:szCs w:val="22"/>
+              </w:rPr>
+              <w:t>]</w:t>
             </w:r>
           </w:p>
         </w:tc>
@@ -6559,7 +7346,27 @@
                 <w:sz w:val="22"/>
                 <w:szCs w:val="22"/>
               </w:rPr>
-              <w:t>[error]</w:t>
+              <w:t>[</w:t>
+            </w:r>
+            <w:proofErr w:type="spellStart"/>
+            <w:r>
+              <w:rPr>
+                <w:rFonts w:ascii="Calibri" w:hAnsi="Calibri" w:cs="Calibri"/>
+                <w:color w:val="000000"/>
+                <w:sz w:val="22"/>
+                <w:szCs w:val="22"/>
+              </w:rPr>
+              <w:t>error</w:t>
+            </w:r>
+            <w:proofErr w:type="spellEnd"/>
+            <w:r>
+              <w:rPr>
+                <w:rFonts w:ascii="Calibri" w:hAnsi="Calibri" w:cs="Calibri"/>
+                <w:color w:val="000000"/>
+                <w:sz w:val="22"/>
+                <w:szCs w:val="22"/>
+              </w:rPr>
+              <w:t>]</w:t>
             </w:r>
           </w:p>
         </w:tc>
@@ -6673,7 +7480,27 @@
                 <w:sz w:val="22"/>
                 <w:szCs w:val="22"/>
               </w:rPr>
-              <w:t>[error]</w:t>
+              <w:t>[</w:t>
+            </w:r>
+            <w:proofErr w:type="spellStart"/>
+            <w:r>
+              <w:rPr>
+                <w:rFonts w:ascii="Calibri" w:hAnsi="Calibri" w:cs="Calibri"/>
+                <w:color w:val="000000"/>
+                <w:sz w:val="22"/>
+                <w:szCs w:val="22"/>
+              </w:rPr>
+              <w:t>error</w:t>
+            </w:r>
+            <w:proofErr w:type="spellEnd"/>
+            <w:r>
+              <w:rPr>
+                <w:rFonts w:ascii="Calibri" w:hAnsi="Calibri" w:cs="Calibri"/>
+                <w:color w:val="000000"/>
+                <w:sz w:val="22"/>
+                <w:szCs w:val="22"/>
+              </w:rPr>
+              <w:t>]</w:t>
             </w:r>
           </w:p>
         </w:tc>
@@ -6706,7 +7533,6 @@
                 <w:bCs/>
                 <w:color w:val="000000"/>
               </w:rPr>
-              <w:lastRenderedPageBreak/>
               <w:t>TC_GU1_0</w:t>
             </w:r>
             <w:r>
@@ -6788,7 +7614,27 @@
                 <w:sz w:val="22"/>
                 <w:szCs w:val="22"/>
               </w:rPr>
-              <w:t>[error]</w:t>
+              <w:t>[</w:t>
+            </w:r>
+            <w:proofErr w:type="spellStart"/>
+            <w:r>
+              <w:rPr>
+                <w:rFonts w:ascii="Calibri" w:hAnsi="Calibri" w:cs="Calibri"/>
+                <w:color w:val="000000"/>
+                <w:sz w:val="22"/>
+                <w:szCs w:val="22"/>
+              </w:rPr>
+              <w:t>error</w:t>
+            </w:r>
+            <w:proofErr w:type="spellEnd"/>
+            <w:r>
+              <w:rPr>
+                <w:rFonts w:ascii="Calibri" w:hAnsi="Calibri" w:cs="Calibri"/>
+                <w:color w:val="000000"/>
+                <w:sz w:val="22"/>
+                <w:szCs w:val="22"/>
+              </w:rPr>
+              <w:t>]</w:t>
             </w:r>
           </w:p>
         </w:tc>
@@ -6902,7 +7748,27 @@
                 <w:sz w:val="22"/>
                 <w:szCs w:val="22"/>
               </w:rPr>
-              <w:t>[error]</w:t>
+              <w:t>[</w:t>
+            </w:r>
+            <w:proofErr w:type="spellStart"/>
+            <w:r>
+              <w:rPr>
+                <w:rFonts w:ascii="Calibri" w:hAnsi="Calibri" w:cs="Calibri"/>
+                <w:color w:val="000000"/>
+                <w:sz w:val="22"/>
+                <w:szCs w:val="22"/>
+              </w:rPr>
+              <w:t>error</w:t>
+            </w:r>
+            <w:proofErr w:type="spellEnd"/>
+            <w:r>
+              <w:rPr>
+                <w:rFonts w:ascii="Calibri" w:hAnsi="Calibri" w:cs="Calibri"/>
+                <w:color w:val="000000"/>
+                <w:sz w:val="22"/>
+                <w:szCs w:val="22"/>
+              </w:rPr>
+              <w:t>]</w:t>
             </w:r>
           </w:p>
         </w:tc>
@@ -7016,7 +7882,27 @@
                 <w:sz w:val="22"/>
                 <w:szCs w:val="22"/>
               </w:rPr>
-              <w:t>[error]</w:t>
+              <w:t>[</w:t>
+            </w:r>
+            <w:proofErr w:type="spellStart"/>
+            <w:r>
+              <w:rPr>
+                <w:rFonts w:ascii="Calibri" w:hAnsi="Calibri" w:cs="Calibri"/>
+                <w:color w:val="000000"/>
+                <w:sz w:val="22"/>
+                <w:szCs w:val="22"/>
+              </w:rPr>
+              <w:t>error</w:t>
+            </w:r>
+            <w:proofErr w:type="spellEnd"/>
+            <w:r>
+              <w:rPr>
+                <w:rFonts w:ascii="Calibri" w:hAnsi="Calibri" w:cs="Calibri"/>
+                <w:color w:val="000000"/>
+                <w:sz w:val="22"/>
+                <w:szCs w:val="22"/>
+              </w:rPr>
+              <w:t>]</w:t>
             </w:r>
           </w:p>
         </w:tc>
@@ -7130,7 +8016,27 @@
                 <w:sz w:val="22"/>
                 <w:szCs w:val="22"/>
               </w:rPr>
-              <w:t>[error]</w:t>
+              <w:t>[</w:t>
+            </w:r>
+            <w:proofErr w:type="spellStart"/>
+            <w:r>
+              <w:rPr>
+                <w:rFonts w:ascii="Calibri" w:hAnsi="Calibri" w:cs="Calibri"/>
+                <w:color w:val="000000"/>
+                <w:sz w:val="22"/>
+                <w:szCs w:val="22"/>
+              </w:rPr>
+              <w:t>error</w:t>
+            </w:r>
+            <w:proofErr w:type="spellEnd"/>
+            <w:r>
+              <w:rPr>
+                <w:rFonts w:ascii="Calibri" w:hAnsi="Calibri" w:cs="Calibri"/>
+                <w:color w:val="000000"/>
+                <w:sz w:val="22"/>
+                <w:szCs w:val="22"/>
+              </w:rPr>
+              <w:t>]</w:t>
             </w:r>
           </w:p>
         </w:tc>
@@ -7244,7 +8150,27 @@
                 <w:sz w:val="22"/>
                 <w:szCs w:val="22"/>
               </w:rPr>
-              <w:t>[error]</w:t>
+              <w:t>[</w:t>
+            </w:r>
+            <w:proofErr w:type="spellStart"/>
+            <w:r>
+              <w:rPr>
+                <w:rFonts w:ascii="Calibri" w:hAnsi="Calibri" w:cs="Calibri"/>
+                <w:color w:val="000000"/>
+                <w:sz w:val="22"/>
+                <w:szCs w:val="22"/>
+              </w:rPr>
+              <w:t>error</w:t>
+            </w:r>
+            <w:proofErr w:type="spellEnd"/>
+            <w:r>
+              <w:rPr>
+                <w:rFonts w:ascii="Calibri" w:hAnsi="Calibri" w:cs="Calibri"/>
+                <w:color w:val="000000"/>
+                <w:sz w:val="22"/>
+                <w:szCs w:val="22"/>
+              </w:rPr>
+              <w:t>]</w:t>
             </w:r>
           </w:p>
         </w:tc>
@@ -7358,7 +8284,27 @@
                 <w:sz w:val="22"/>
                 <w:szCs w:val="22"/>
               </w:rPr>
-              <w:t>[error]</w:t>
+              <w:t>[</w:t>
+            </w:r>
+            <w:proofErr w:type="spellStart"/>
+            <w:r>
+              <w:rPr>
+                <w:rFonts w:ascii="Calibri" w:hAnsi="Calibri" w:cs="Calibri"/>
+                <w:color w:val="000000"/>
+                <w:sz w:val="22"/>
+                <w:szCs w:val="22"/>
+              </w:rPr>
+              <w:t>error</w:t>
+            </w:r>
+            <w:proofErr w:type="spellEnd"/>
+            <w:r>
+              <w:rPr>
+                <w:rFonts w:ascii="Calibri" w:hAnsi="Calibri" w:cs="Calibri"/>
+                <w:color w:val="000000"/>
+                <w:sz w:val="22"/>
+                <w:szCs w:val="22"/>
+              </w:rPr>
+              <w:t>]</w:t>
             </w:r>
           </w:p>
         </w:tc>
@@ -7485,6 +8431,7 @@
         <w:ind w:firstLine="708"/>
       </w:pPr>
       <w:r>
+        <w:lastRenderedPageBreak/>
         <w:t>TC_GU2 Log-in</w:t>
       </w:r>
     </w:p>
@@ -7780,8 +8727,9 @@
                 <w:szCs w:val="22"/>
                 <w:lang w:val="en-US"/>
               </w:rPr>
-              <w:t xml:space="preserve"> [L</w:t>
-            </w:r>
+              <w:t xml:space="preserve"> [</w:t>
+            </w:r>
+            <w:proofErr w:type="spellStart"/>
             <w:r>
               <w:rPr>
                 <w:rFonts w:ascii="Calibri" w:hAnsi="Calibri" w:cs="Calibri"/>
@@ -7790,6 +8738,16 @@
                 <w:szCs w:val="22"/>
                 <w:lang w:val="en-US"/>
               </w:rPr>
+              <w:t>L</w:t>
+            </w:r>
+            <w:r>
+              <w:rPr>
+                <w:rFonts w:ascii="Calibri" w:hAnsi="Calibri" w:cs="Calibri"/>
+                <w:color w:val="000000"/>
+                <w:sz w:val="22"/>
+                <w:szCs w:val="22"/>
+                <w:lang w:val="en-US"/>
+              </w:rPr>
               <w:t>U</w:t>
             </w:r>
             <w:r>
@@ -7800,7 +8758,18 @@
                 <w:szCs w:val="22"/>
                 <w:lang w:val="en-US"/>
               </w:rPr>
-              <w:t>_ok]</w:t>
+              <w:t>_ok</w:t>
+            </w:r>
+            <w:proofErr w:type="spellEnd"/>
+            <w:r>
+              <w:rPr>
+                <w:rFonts w:ascii="Calibri" w:hAnsi="Calibri" w:cs="Calibri"/>
+                <w:color w:val="000000"/>
+                <w:sz w:val="22"/>
+                <w:szCs w:val="22"/>
+                <w:lang w:val="en-US"/>
+              </w:rPr>
+              <w:t>]</w:t>
             </w:r>
           </w:p>
         </w:tc>
@@ -7876,7 +8845,27 @@
                 <w:sz w:val="22"/>
                 <w:szCs w:val="22"/>
               </w:rPr>
-              <w:t>Non Rispetta il formato [error]</w:t>
+              <w:t>Non Rispetta il formato [</w:t>
+            </w:r>
+            <w:proofErr w:type="spellStart"/>
+            <w:r>
+              <w:rPr>
+                <w:rFonts w:ascii="Calibri" w:hAnsi="Calibri" w:cs="Calibri"/>
+                <w:color w:val="000000"/>
+                <w:sz w:val="22"/>
+                <w:szCs w:val="22"/>
+              </w:rPr>
+              <w:t>error</w:t>
+            </w:r>
+            <w:proofErr w:type="spellEnd"/>
+            <w:r>
+              <w:rPr>
+                <w:rFonts w:ascii="Calibri" w:hAnsi="Calibri" w:cs="Calibri"/>
+                <w:color w:val="000000"/>
+                <w:sz w:val="22"/>
+                <w:szCs w:val="22"/>
+              </w:rPr>
+              <w:t>]</w:t>
             </w:r>
           </w:p>
           <w:p>
@@ -7900,7 +8889,27 @@
                 <w:sz w:val="22"/>
                 <w:szCs w:val="22"/>
               </w:rPr>
-              <w:t>Rispetta il formato [FU_ok]</w:t>
+              <w:t>Rispetta il formato [</w:t>
+            </w:r>
+            <w:proofErr w:type="spellStart"/>
+            <w:r>
+              <w:rPr>
+                <w:rFonts w:ascii="Calibri" w:hAnsi="Calibri" w:cs="Calibri"/>
+                <w:color w:val="000000"/>
+                <w:sz w:val="22"/>
+                <w:szCs w:val="22"/>
+              </w:rPr>
+              <w:t>FU_ok</w:t>
+            </w:r>
+            <w:proofErr w:type="spellEnd"/>
+            <w:r>
+              <w:rPr>
+                <w:rFonts w:ascii="Calibri" w:hAnsi="Calibri" w:cs="Calibri"/>
+                <w:color w:val="000000"/>
+                <w:sz w:val="22"/>
+                <w:szCs w:val="22"/>
+              </w:rPr>
+              <w:t>]</w:t>
             </w:r>
           </w:p>
         </w:tc>
@@ -7973,7 +8982,27 @@
                 <w:bCs/>
                 <w:color w:val="000000"/>
               </w:rPr>
-              <w:t>^(?=.*[A-Za-z])(?=.*\\d)[A-Za-z\\d]{8,}$</w:t>
+              <w:t>^</w:t>
+            </w:r>
+            <w:proofErr w:type="gramStart"/>
+            <w:r>
+              <w:rPr>
+                <w:rFonts w:ascii="Calibri" w:hAnsi="Calibri" w:cs="Calibri"/>
+                <w:b/>
+                <w:bCs/>
+                <w:color w:val="000000"/>
+              </w:rPr>
+              <w:t>(?=</w:t>
+            </w:r>
+            <w:proofErr w:type="gramEnd"/>
+            <w:r>
+              <w:rPr>
+                <w:rFonts w:ascii="Calibri" w:hAnsi="Calibri" w:cs="Calibri"/>
+                <w:b/>
+                <w:bCs/>
+                <w:color w:val="000000"/>
+              </w:rPr>
+              <w:t>.*[A-Za-z])(?=.*\\d)[A-Za-z\\d]{8,}$</w:t>
             </w:r>
           </w:p>
         </w:tc>
@@ -8184,8 +9213,9 @@
                 <w:szCs w:val="22"/>
                 <w:lang w:val="en-US"/>
               </w:rPr>
-              <w:t xml:space="preserve"> [L</w:t>
-            </w:r>
+              <w:t xml:space="preserve"> [</w:t>
+            </w:r>
+            <w:proofErr w:type="spellStart"/>
             <w:r>
               <w:rPr>
                 <w:rFonts w:ascii="Calibri" w:hAnsi="Calibri" w:cs="Calibri"/>
@@ -8194,6 +9224,16 @@
                 <w:szCs w:val="22"/>
                 <w:lang w:val="en-US"/>
               </w:rPr>
+              <w:t>L</w:t>
+            </w:r>
+            <w:r>
+              <w:rPr>
+                <w:rFonts w:ascii="Calibri" w:hAnsi="Calibri" w:cs="Calibri"/>
+                <w:color w:val="000000"/>
+                <w:sz w:val="22"/>
+                <w:szCs w:val="22"/>
+                <w:lang w:val="en-US"/>
+              </w:rPr>
               <w:t>P</w:t>
             </w:r>
             <w:r>
@@ -8204,7 +9244,18 @@
                 <w:szCs w:val="22"/>
                 <w:lang w:val="en-US"/>
               </w:rPr>
-              <w:t>_ok]</w:t>
+              <w:t>_ok</w:t>
+            </w:r>
+            <w:proofErr w:type="spellEnd"/>
+            <w:r>
+              <w:rPr>
+                <w:rFonts w:ascii="Calibri" w:hAnsi="Calibri" w:cs="Calibri"/>
+                <w:color w:val="000000"/>
+                <w:sz w:val="22"/>
+                <w:szCs w:val="22"/>
+                <w:lang w:val="en-US"/>
+              </w:rPr>
+              <w:t>]</w:t>
             </w:r>
           </w:p>
         </w:tc>
@@ -8270,7 +9321,27 @@
                 <w:sz w:val="22"/>
                 <w:szCs w:val="22"/>
               </w:rPr>
-              <w:t>Non Rispetta il formato [error]</w:t>
+              <w:t>Non Rispetta il formato [</w:t>
+            </w:r>
+            <w:proofErr w:type="spellStart"/>
+            <w:r>
+              <w:rPr>
+                <w:rFonts w:ascii="Calibri" w:hAnsi="Calibri" w:cs="Calibri"/>
+                <w:color w:val="000000"/>
+                <w:sz w:val="22"/>
+                <w:szCs w:val="22"/>
+              </w:rPr>
+              <w:t>error</w:t>
+            </w:r>
+            <w:proofErr w:type="spellEnd"/>
+            <w:r>
+              <w:rPr>
+                <w:rFonts w:ascii="Calibri" w:hAnsi="Calibri" w:cs="Calibri"/>
+                <w:color w:val="000000"/>
+                <w:sz w:val="22"/>
+                <w:szCs w:val="22"/>
+              </w:rPr>
+              <w:t>]</w:t>
             </w:r>
           </w:p>
           <w:p>
@@ -8294,7 +9365,27 @@
                 <w:sz w:val="22"/>
                 <w:szCs w:val="22"/>
               </w:rPr>
-              <w:t>Rispetta il formato [FP_ok]</w:t>
+              <w:t>Rispetta il formato [</w:t>
+            </w:r>
+            <w:proofErr w:type="spellStart"/>
+            <w:r>
+              <w:rPr>
+                <w:rFonts w:ascii="Calibri" w:hAnsi="Calibri" w:cs="Calibri"/>
+                <w:color w:val="000000"/>
+                <w:sz w:val="22"/>
+                <w:szCs w:val="22"/>
+              </w:rPr>
+              <w:t>FP_ok</w:t>
+            </w:r>
+            <w:proofErr w:type="spellEnd"/>
+            <w:r>
+              <w:rPr>
+                <w:rFonts w:ascii="Calibri" w:hAnsi="Calibri" w:cs="Calibri"/>
+                <w:color w:val="000000"/>
+                <w:sz w:val="22"/>
+                <w:szCs w:val="22"/>
+              </w:rPr>
+              <w:t>]</w:t>
             </w:r>
           </w:p>
         </w:tc>
@@ -9094,7 +10185,27 @@
                 <w:sz w:val="22"/>
                 <w:szCs w:val="22"/>
               </w:rPr>
-              <w:t>[error]</w:t>
+              <w:t>[</w:t>
+            </w:r>
+            <w:proofErr w:type="spellStart"/>
+            <w:r>
+              <w:rPr>
+                <w:rFonts w:ascii="Calibri" w:hAnsi="Calibri" w:cs="Calibri"/>
+                <w:color w:val="000000"/>
+                <w:sz w:val="22"/>
+                <w:szCs w:val="22"/>
+              </w:rPr>
+              <w:t>error</w:t>
+            </w:r>
+            <w:proofErr w:type="spellEnd"/>
+            <w:r>
+              <w:rPr>
+                <w:rFonts w:ascii="Calibri" w:hAnsi="Calibri" w:cs="Calibri"/>
+                <w:color w:val="000000"/>
+                <w:sz w:val="22"/>
+                <w:szCs w:val="22"/>
+              </w:rPr>
+              <w:t>]</w:t>
             </w:r>
           </w:p>
         </w:tc>
@@ -9185,16 +10296,7 @@
                 <w:bCs/>
                 <w:color w:val="000000"/>
               </w:rPr>
-              <w:t xml:space="preserve"> LU2, FU2, LP2, FP</w:t>
-            </w:r>
-            <w:r>
-              <w:rPr>
-                <w:rFonts w:ascii="Century Gothic" w:hAnsi="Century Gothic"/>
-                <w:b/>
-                <w:bCs/>
-                <w:color w:val="000000"/>
-              </w:rPr>
-              <w:t>2</w:t>
+              <w:t xml:space="preserve"> LU2, FU2, LP2, FP2</w:t>
             </w:r>
           </w:p>
         </w:tc>
@@ -9226,25 +10328,7 @@
                 <w:sz w:val="22"/>
                 <w:szCs w:val="22"/>
               </w:rPr>
-              <w:t>[</w:t>
-            </w:r>
-            <w:r>
-              <w:rPr>
-                <w:rFonts w:ascii="Calibri" w:hAnsi="Calibri" w:cs="Calibri"/>
-                <w:color w:val="000000"/>
-                <w:sz w:val="22"/>
-                <w:szCs w:val="22"/>
-              </w:rPr>
-              <w:t>ok</w:t>
-            </w:r>
-            <w:r>
-              <w:rPr>
-                <w:rFonts w:ascii="Calibri" w:hAnsi="Calibri" w:cs="Calibri"/>
-                <w:color w:val="000000"/>
-                <w:sz w:val="22"/>
-                <w:szCs w:val="22"/>
-              </w:rPr>
-              <w:t>]</w:t>
+              <w:t>[ok]</w:t>
             </w:r>
           </w:p>
         </w:tc>
@@ -9257,8 +10341,13 @@
         <w:ind w:firstLine="708"/>
       </w:pPr>
       <w:r>
-        <w:t>TC_GU3 Creazione Booklist</w:t>
-      </w:r>
+        <w:t xml:space="preserve">TC_GU3 Creazione </w:t>
+      </w:r>
+      <w:proofErr w:type="spellStart"/>
+      <w:r>
+        <w:t>Booklist</w:t>
+      </w:r>
+      <w:proofErr w:type="spellEnd"/>
     </w:p>
     <w:p/>
     <w:tbl>
@@ -9372,8 +10461,57 @@
                 <w:bCs/>
                 <w:color w:val="000000"/>
               </w:rPr>
-              <w:t xml:space="preserve"> Formato: [a-zA-Z]</w:t>
-            </w:r>
+              <w:t xml:space="preserve"> Formato: [a-</w:t>
+            </w:r>
+            <w:proofErr w:type="spellStart"/>
+            <w:r>
+              <w:rPr>
+                <w:rFonts w:ascii="Calibri" w:hAnsi="Calibri" w:cs="Calibri"/>
+                <w:b/>
+                <w:bCs/>
+                <w:color w:val="000000"/>
+              </w:rPr>
+              <w:t>zA</w:t>
+            </w:r>
+            <w:proofErr w:type="spellEnd"/>
+            <w:r>
+              <w:rPr>
+                <w:rFonts w:ascii="Calibri" w:hAnsi="Calibri" w:cs="Calibri"/>
+                <w:b/>
+                <w:bCs/>
+                <w:color w:val="000000"/>
+              </w:rPr>
+              <w:t>-</w:t>
+            </w:r>
+            <w:proofErr w:type="gramStart"/>
+            <w:r>
+              <w:rPr>
+                <w:rFonts w:ascii="Calibri" w:hAnsi="Calibri" w:cs="Calibri"/>
+                <w:b/>
+                <w:bCs/>
+                <w:color w:val="000000"/>
+              </w:rPr>
+              <w:t>Z</w:t>
+            </w:r>
+            <w:r>
+              <w:rPr>
+                <w:rFonts w:ascii="Calibri" w:hAnsi="Calibri" w:cs="Calibri"/>
+                <w:b/>
+                <w:bCs/>
+                <w:color w:val="000000"/>
+              </w:rPr>
+              <w:t xml:space="preserve"> </w:t>
+            </w:r>
+            <w:r>
+              <w:rPr>
+                <w:rFonts w:ascii="Calibri" w:hAnsi="Calibri" w:cs="Calibri"/>
+                <w:b/>
+                <w:bCs/>
+                <w:color w:val="000000"/>
+              </w:rPr>
+              <w:t>]</w:t>
+            </w:r>
+            <w:proofErr w:type="gramEnd"/>
           </w:p>
         </w:tc>
       </w:tr>
@@ -9521,7 +10659,29 @@
                 <w:szCs w:val="22"/>
                 <w:lang w:val="en-US"/>
               </w:rPr>
-              <w:t xml:space="preserve"> [LN_ok]</w:t>
+              <w:t xml:space="preserve"> [</w:t>
+            </w:r>
+            <w:proofErr w:type="spellStart"/>
+            <w:r>
+              <w:rPr>
+                <w:rFonts w:ascii="Calibri" w:hAnsi="Calibri" w:cs="Calibri"/>
+                <w:color w:val="000000"/>
+                <w:sz w:val="22"/>
+                <w:szCs w:val="22"/>
+                <w:lang w:val="en-US"/>
+              </w:rPr>
+              <w:t>LN_ok</w:t>
+            </w:r>
+            <w:proofErr w:type="spellEnd"/>
+            <w:r>
+              <w:rPr>
+                <w:rFonts w:ascii="Calibri" w:hAnsi="Calibri" w:cs="Calibri"/>
+                <w:color w:val="000000"/>
+                <w:sz w:val="22"/>
+                <w:szCs w:val="22"/>
+                <w:lang w:val="en-US"/>
+              </w:rPr>
+              <w:t>]</w:t>
             </w:r>
           </w:p>
         </w:tc>
@@ -9587,7 +10747,27 @@
                 <w:sz w:val="22"/>
                 <w:szCs w:val="22"/>
               </w:rPr>
-              <w:t>Non Rispetta il formato [error]</w:t>
+              <w:t>Non Rispetta il formato [</w:t>
+            </w:r>
+            <w:proofErr w:type="spellStart"/>
+            <w:r>
+              <w:rPr>
+                <w:rFonts w:ascii="Calibri" w:hAnsi="Calibri" w:cs="Calibri"/>
+                <w:color w:val="000000"/>
+                <w:sz w:val="22"/>
+                <w:szCs w:val="22"/>
+              </w:rPr>
+              <w:t>error</w:t>
+            </w:r>
+            <w:proofErr w:type="spellEnd"/>
+            <w:r>
+              <w:rPr>
+                <w:rFonts w:ascii="Calibri" w:hAnsi="Calibri" w:cs="Calibri"/>
+                <w:color w:val="000000"/>
+                <w:sz w:val="22"/>
+                <w:szCs w:val="22"/>
+              </w:rPr>
+              <w:t>]</w:t>
             </w:r>
           </w:p>
           <w:p>
@@ -9611,8 +10791,27 @@
                 <w:sz w:val="22"/>
                 <w:szCs w:val="22"/>
               </w:rPr>
-              <w:lastRenderedPageBreak/>
-              <w:t>Rispetta il formato [FN_ok]</w:t>
+              <w:t>Rispetta il formato [</w:t>
+            </w:r>
+            <w:proofErr w:type="spellStart"/>
+            <w:r>
+              <w:rPr>
+                <w:rFonts w:ascii="Calibri" w:hAnsi="Calibri" w:cs="Calibri"/>
+                <w:color w:val="000000"/>
+                <w:sz w:val="22"/>
+                <w:szCs w:val="22"/>
+              </w:rPr>
+              <w:t>FN_ok</w:t>
+            </w:r>
+            <w:proofErr w:type="spellEnd"/>
+            <w:r>
+              <w:rPr>
+                <w:rFonts w:ascii="Calibri" w:hAnsi="Calibri" w:cs="Calibri"/>
+                <w:color w:val="000000"/>
+                <w:sz w:val="22"/>
+                <w:szCs w:val="22"/>
+              </w:rPr>
+              <w:t>]</w:t>
             </w:r>
           </w:p>
         </w:tc>
@@ -9815,29 +11014,7 @@
                 <w:sz w:val="22"/>
                 <w:szCs w:val="22"/>
               </w:rPr>
-              <w:t xml:space="preserve"> L</w:t>
-            </w:r>
-            <w:r>
-              <w:rPr>
-                <w:rFonts w:ascii="Century Gothic" w:hAnsi="Century Gothic"/>
-                <w:b/>
-                <w:bCs/>
-                <w:color w:val="000000"/>
-                <w:sz w:val="22"/>
-                <w:szCs w:val="22"/>
-              </w:rPr>
-              <w:t>N</w:t>
-            </w:r>
-            <w:r>
-              <w:rPr>
-                <w:rFonts w:ascii="Century Gothic" w:hAnsi="Century Gothic"/>
-                <w:b/>
-                <w:bCs/>
-                <w:color w:val="000000"/>
-                <w:sz w:val="22"/>
-                <w:szCs w:val="22"/>
-              </w:rPr>
-              <w:t xml:space="preserve">1  </w:t>
+              <w:t xml:space="preserve"> LN1  </w:t>
             </w:r>
           </w:p>
         </w:tc>
@@ -9961,43 +11138,7 @@
                 <w:bCs/>
                 <w:color w:val="000000"/>
               </w:rPr>
-              <w:t xml:space="preserve"> L</w:t>
-            </w:r>
-            <w:r>
-              <w:rPr>
-                <w:rFonts w:ascii="Century Gothic" w:hAnsi="Century Gothic"/>
-                <w:b/>
-                <w:bCs/>
-                <w:color w:val="000000"/>
-              </w:rPr>
-              <w:t>N</w:t>
-            </w:r>
-            <w:r>
-              <w:rPr>
-                <w:rFonts w:ascii="Century Gothic" w:hAnsi="Century Gothic"/>
-                <w:b/>
-                <w:bCs/>
-                <w:color w:val="000000"/>
-              </w:rPr>
-              <w:t>2, F</w:t>
-            </w:r>
-            <w:r>
-              <w:rPr>
-                <w:rFonts w:ascii="Century Gothic" w:hAnsi="Century Gothic"/>
-                <w:b/>
-                <w:bCs/>
-                <w:color w:val="000000"/>
-              </w:rPr>
-              <w:t>N</w:t>
-            </w:r>
-            <w:r>
-              <w:rPr>
-                <w:rFonts w:ascii="Century Gothic" w:hAnsi="Century Gothic"/>
-                <w:b/>
-                <w:bCs/>
-                <w:color w:val="000000"/>
-              </w:rPr>
-              <w:t>1</w:t>
+              <w:t xml:space="preserve"> LN2, FN1</w:t>
             </w:r>
           </w:p>
         </w:tc>
@@ -10121,16 +11262,7 @@
                 <w:bCs/>
                 <w:color w:val="000000"/>
               </w:rPr>
-              <w:t xml:space="preserve"> LN2, FN</w:t>
-            </w:r>
-            <w:r>
-              <w:rPr>
-                <w:rFonts w:ascii="Century Gothic" w:hAnsi="Century Gothic"/>
-                <w:b/>
-                <w:bCs/>
-                <w:color w:val="000000"/>
-              </w:rPr>
-              <w:t>2</w:t>
+              <w:t xml:space="preserve"> LN2, FN2</w:t>
             </w:r>
           </w:p>
         </w:tc>
@@ -10164,27 +11296,7 @@
                 <w:szCs w:val="22"/>
                 <w:lang w:val="en-US"/>
               </w:rPr>
-              <w:t>[</w:t>
-            </w:r>
-            <w:r>
-              <w:rPr>
-                <w:rFonts w:ascii="Calibri" w:hAnsi="Calibri" w:cs="Calibri"/>
-                <w:color w:val="000000"/>
-                <w:sz w:val="22"/>
-                <w:szCs w:val="22"/>
-                <w:lang w:val="en-US"/>
-              </w:rPr>
-              <w:t>ok</w:t>
-            </w:r>
-            <w:r>
-              <w:rPr>
-                <w:rFonts w:ascii="Calibri" w:hAnsi="Calibri" w:cs="Calibri"/>
-                <w:color w:val="000000"/>
-                <w:sz w:val="22"/>
-                <w:szCs w:val="22"/>
-                <w:lang w:val="en-US"/>
-              </w:rPr>
-              <w:t>]</w:t>
+              <w:t>[ok]</w:t>
             </w:r>
           </w:p>
         </w:tc>
@@ -10197,8 +11309,13 @@
         <w:ind w:firstLine="708"/>
       </w:pPr>
       <w:r>
-        <w:t>TC_GU4 Modifica Booklist</w:t>
-      </w:r>
+        <w:t xml:space="preserve">TC_GU4 Modifica </w:t>
+      </w:r>
+      <w:proofErr w:type="spellStart"/>
+      <w:r>
+        <w:t>Booklist</w:t>
+      </w:r>
+      <w:proofErr w:type="spellEnd"/>
     </w:p>
     <w:p/>
     <w:tbl>
@@ -10312,8 +11429,57 @@
                 <w:bCs/>
                 <w:color w:val="000000"/>
               </w:rPr>
-              <w:t xml:space="preserve"> Formato: [a-zA-Z]</w:t>
-            </w:r>
+              <w:t xml:space="preserve"> Formato: [a-</w:t>
+            </w:r>
+            <w:proofErr w:type="spellStart"/>
+            <w:r>
+              <w:rPr>
+                <w:rFonts w:ascii="Calibri" w:hAnsi="Calibri" w:cs="Calibri"/>
+                <w:b/>
+                <w:bCs/>
+                <w:color w:val="000000"/>
+              </w:rPr>
+              <w:t>zA</w:t>
+            </w:r>
+            <w:proofErr w:type="spellEnd"/>
+            <w:r>
+              <w:rPr>
+                <w:rFonts w:ascii="Calibri" w:hAnsi="Calibri" w:cs="Calibri"/>
+                <w:b/>
+                <w:bCs/>
+                <w:color w:val="000000"/>
+              </w:rPr>
+              <w:t>-</w:t>
+            </w:r>
+            <w:proofErr w:type="gramStart"/>
+            <w:r>
+              <w:rPr>
+                <w:rFonts w:ascii="Calibri" w:hAnsi="Calibri" w:cs="Calibri"/>
+                <w:b/>
+                <w:bCs/>
+                <w:color w:val="000000"/>
+              </w:rPr>
+              <w:t>Z</w:t>
+            </w:r>
+            <w:r>
+              <w:rPr>
+                <w:rFonts w:ascii="Calibri" w:hAnsi="Calibri" w:cs="Calibri"/>
+                <w:b/>
+                <w:bCs/>
+                <w:color w:val="000000"/>
+              </w:rPr>
+              <w:t xml:space="preserve"> </w:t>
+            </w:r>
+            <w:r>
+              <w:rPr>
+                <w:rFonts w:ascii="Calibri" w:hAnsi="Calibri" w:cs="Calibri"/>
+                <w:b/>
+                <w:bCs/>
+                <w:color w:val="000000"/>
+              </w:rPr>
+              <w:t>]</w:t>
+            </w:r>
+            <w:proofErr w:type="gramEnd"/>
           </w:p>
         </w:tc>
       </w:tr>
@@ -10461,7 +11627,29 @@
                 <w:szCs w:val="22"/>
                 <w:lang w:val="en-US"/>
               </w:rPr>
-              <w:t xml:space="preserve"> [LN_ok]</w:t>
+              <w:t xml:space="preserve"> [</w:t>
+            </w:r>
+            <w:proofErr w:type="spellStart"/>
+            <w:r>
+              <w:rPr>
+                <w:rFonts w:ascii="Calibri" w:hAnsi="Calibri" w:cs="Calibri"/>
+                <w:color w:val="000000"/>
+                <w:sz w:val="22"/>
+                <w:szCs w:val="22"/>
+                <w:lang w:val="en-US"/>
+              </w:rPr>
+              <w:t>LN_ok</w:t>
+            </w:r>
+            <w:proofErr w:type="spellEnd"/>
+            <w:r>
+              <w:rPr>
+                <w:rFonts w:ascii="Calibri" w:hAnsi="Calibri" w:cs="Calibri"/>
+                <w:color w:val="000000"/>
+                <w:sz w:val="22"/>
+                <w:szCs w:val="22"/>
+                <w:lang w:val="en-US"/>
+              </w:rPr>
+              <w:t>]</w:t>
             </w:r>
           </w:p>
         </w:tc>
@@ -10527,7 +11715,27 @@
                 <w:sz w:val="22"/>
                 <w:szCs w:val="22"/>
               </w:rPr>
-              <w:t>Non Rispetta il formato [error]</w:t>
+              <w:t>Non Rispetta il formato [</w:t>
+            </w:r>
+            <w:proofErr w:type="spellStart"/>
+            <w:r>
+              <w:rPr>
+                <w:rFonts w:ascii="Calibri" w:hAnsi="Calibri" w:cs="Calibri"/>
+                <w:color w:val="000000"/>
+                <w:sz w:val="22"/>
+                <w:szCs w:val="22"/>
+              </w:rPr>
+              <w:t>error</w:t>
+            </w:r>
+            <w:proofErr w:type="spellEnd"/>
+            <w:r>
+              <w:rPr>
+                <w:rFonts w:ascii="Calibri" w:hAnsi="Calibri" w:cs="Calibri"/>
+                <w:color w:val="000000"/>
+                <w:sz w:val="22"/>
+                <w:szCs w:val="22"/>
+              </w:rPr>
+              <w:t>]</w:t>
             </w:r>
           </w:p>
           <w:p>
@@ -10551,7 +11759,27 @@
                 <w:sz w:val="22"/>
                 <w:szCs w:val="22"/>
               </w:rPr>
-              <w:t>Rispetta il formato [FN_ok]</w:t>
+              <w:t>Rispetta il formato [</w:t>
+            </w:r>
+            <w:proofErr w:type="spellStart"/>
+            <w:r>
+              <w:rPr>
+                <w:rFonts w:ascii="Calibri" w:hAnsi="Calibri" w:cs="Calibri"/>
+                <w:color w:val="000000"/>
+                <w:sz w:val="22"/>
+                <w:szCs w:val="22"/>
+              </w:rPr>
+              <w:t>FN_ok</w:t>
+            </w:r>
+            <w:proofErr w:type="spellEnd"/>
+            <w:r>
+              <w:rPr>
+                <w:rFonts w:ascii="Calibri" w:hAnsi="Calibri" w:cs="Calibri"/>
+                <w:color w:val="000000"/>
+                <w:sz w:val="22"/>
+                <w:szCs w:val="22"/>
+              </w:rPr>
+              <w:t>]</w:t>
             </w:r>
           </w:p>
         </w:tc>
@@ -11049,16 +12277,34 @@
         <w:ind w:firstLine="708"/>
       </w:pPr>
       <w:r>
-        <w:t>TC_GU5 Elimina Booklist</w:t>
-      </w:r>
+        <w:t xml:space="preserve">TC_GU5 Elimina </w:t>
+      </w:r>
+      <w:proofErr w:type="spellStart"/>
+      <w:r>
+        <w:t>Booklist</w:t>
+      </w:r>
+      <w:proofErr w:type="spellEnd"/>
     </w:p>
     <w:p/>
     <w:p>
       <w:pPr>
         <w:ind w:left="1128"/>
       </w:pPr>
-      <w:r>
-        <w:t>Category Partition non presente perché la funzionalità non prevede inserimento di dati da parte dell’utente.</w:t>
+      <w:proofErr w:type="spellStart"/>
+      <w:r>
+        <w:t>Category</w:t>
+      </w:r>
+      <w:proofErr w:type="spellEnd"/>
+      <w:r>
+        <w:t xml:space="preserve"> </w:t>
+      </w:r>
+      <w:proofErr w:type="spellStart"/>
+      <w:r>
+        <w:t>Partition</w:t>
+      </w:r>
+      <w:proofErr w:type="spellEnd"/>
+      <w:r>
+        <w:t xml:space="preserve"> non presente perché la funzionalità non prevede inserimento di dati da parte dell’utente.</w:t>
       </w:r>
     </w:p>
     <w:p>
@@ -11196,7 +12442,45 @@
                 <w:bCs/>
                 <w:color w:val="000000"/>
               </w:rPr>
-              <w:t xml:space="preserve"> Formato: [a-zA-Z]</w:t>
+              <w:t xml:space="preserve"> Formato: </w:t>
+            </w:r>
+            <w:r>
+              <w:rPr>
+                <w:rFonts w:ascii="Calibri" w:hAnsi="Calibri" w:cs="Calibri"/>
+                <w:b/>
+                <w:bCs/>
+                <w:color w:val="000000"/>
+              </w:rPr>
+              <w:t xml:space="preserve">[a-zA-Z0-9- </w:t>
+            </w:r>
+            <w:proofErr w:type="gramStart"/>
+            <w:r>
+              <w:rPr>
+                <w:rFonts w:ascii="Calibri" w:hAnsi="Calibri" w:cs="Calibri"/>
+                <w:b/>
+                <w:bCs/>
+                <w:color w:val="000000"/>
+              </w:rPr>
+              <w:t>!?:</w:t>
+            </w:r>
+            <w:r>
+              <w:rPr>
+                <w:rFonts w:ascii="Calibri" w:hAnsi="Calibri" w:cs="Calibri"/>
+                <w:b/>
+                <w:bCs/>
+                <w:color w:val="000000"/>
+              </w:rPr>
+              <w:t>.,</w:t>
+            </w:r>
+            <w:proofErr w:type="gramEnd"/>
+            <w:r>
+              <w:rPr>
+                <w:rFonts w:ascii="Calibri" w:hAnsi="Calibri" w:cs="Calibri"/>
+                <w:b/>
+                <w:bCs/>
+                <w:color w:val="000000"/>
+              </w:rPr>
+              <w:t>]</w:t>
             </w:r>
           </w:p>
         </w:tc>
@@ -11219,40 +12503,23 @@
                 <w:b/>
                 <w:bCs/>
                 <w:color w:val="000000"/>
-                <w:sz w:val="22"/>
-                <w:szCs w:val="22"/>
-              </w:rPr>
-            </w:pPr>
-            <w:r>
-              <w:rPr>
-                <w:rFonts w:ascii="Century Gothic" w:hAnsi="Century Gothic"/>
-                <w:b/>
-                <w:bCs/>
-                <w:color w:val="000000"/>
-                <w:sz w:val="22"/>
-                <w:szCs w:val="22"/>
-              </w:rPr>
-              <w:t xml:space="preserve"> </w:t>
-            </w:r>
-            <w:r>
-              <w:rPr>
-                <w:rFonts w:ascii="Century Gothic" w:hAnsi="Century Gothic"/>
-                <w:b/>
-                <w:bCs/>
-                <w:color w:val="000000"/>
-                <w:sz w:val="22"/>
-                <w:szCs w:val="22"/>
-              </w:rPr>
-              <w:t>Lunghezza [L</w:t>
-            </w:r>
-            <w:r>
-              <w:rPr>
-                <w:rFonts w:ascii="Century Gothic" w:hAnsi="Century Gothic"/>
-                <w:b/>
-                <w:bCs/>
-                <w:color w:val="000000"/>
-                <w:sz w:val="22"/>
-                <w:szCs w:val="22"/>
+              </w:rPr>
+            </w:pPr>
+            <w:r>
+              <w:rPr>
+                <w:rFonts w:ascii="Century Gothic" w:hAnsi="Century Gothic"/>
+                <w:b/>
+                <w:bCs/>
+                <w:color w:val="000000"/>
+              </w:rPr>
+              <w:t xml:space="preserve"> Lunghezza [L</w:t>
+            </w:r>
+            <w:r>
+              <w:rPr>
+                <w:rFonts w:ascii="Century Gothic" w:hAnsi="Century Gothic"/>
+                <w:b/>
+                <w:bCs/>
+                <w:color w:val="000000"/>
               </w:rPr>
               <w:t>R</w:t>
             </w:r>
@@ -11262,8 +12529,6 @@
                 <w:b/>
                 <w:bCs/>
                 <w:color w:val="000000"/>
-                <w:sz w:val="22"/>
-                <w:szCs w:val="22"/>
               </w:rPr>
               <w:t xml:space="preserve">]  </w:t>
             </w:r>
@@ -11397,8 +12662,9 @@
                 <w:szCs w:val="22"/>
                 <w:lang w:val="en-US"/>
               </w:rPr>
-              <w:t xml:space="preserve"> [L</w:t>
-            </w:r>
+              <w:t xml:space="preserve"> [</w:t>
+            </w:r>
+            <w:proofErr w:type="spellStart"/>
             <w:r>
               <w:rPr>
                 <w:rFonts w:ascii="Calibri" w:hAnsi="Calibri" w:cs="Calibri"/>
@@ -11407,6 +12673,16 @@
                 <w:szCs w:val="22"/>
                 <w:lang w:val="en-US"/>
               </w:rPr>
+              <w:t>L</w:t>
+            </w:r>
+            <w:r>
+              <w:rPr>
+                <w:rFonts w:ascii="Calibri" w:hAnsi="Calibri" w:cs="Calibri"/>
+                <w:color w:val="000000"/>
+                <w:sz w:val="22"/>
+                <w:szCs w:val="22"/>
+                <w:lang w:val="en-US"/>
+              </w:rPr>
               <w:t>R</w:t>
             </w:r>
             <w:r>
@@ -11417,7 +12693,18 @@
                 <w:szCs w:val="22"/>
                 <w:lang w:val="en-US"/>
               </w:rPr>
-              <w:t>_ok]</w:t>
+              <w:t>_ok</w:t>
+            </w:r>
+            <w:proofErr w:type="spellEnd"/>
+            <w:r>
+              <w:rPr>
+                <w:rFonts w:ascii="Calibri" w:hAnsi="Calibri" w:cs="Calibri"/>
+                <w:color w:val="000000"/>
+                <w:sz w:val="22"/>
+                <w:szCs w:val="22"/>
+                <w:lang w:val="en-US"/>
+              </w:rPr>
+              <w:t>]</w:t>
             </w:r>
           </w:p>
         </w:tc>
@@ -11501,7 +12788,27 @@
                 <w:sz w:val="22"/>
                 <w:szCs w:val="22"/>
               </w:rPr>
-              <w:t>Non Rispetta il formato [error]</w:t>
+              <w:t>Non Rispetta il formato [</w:t>
+            </w:r>
+            <w:proofErr w:type="spellStart"/>
+            <w:r>
+              <w:rPr>
+                <w:rFonts w:ascii="Calibri" w:hAnsi="Calibri" w:cs="Calibri"/>
+                <w:color w:val="000000"/>
+                <w:sz w:val="22"/>
+                <w:szCs w:val="22"/>
+              </w:rPr>
+              <w:t>error</w:t>
+            </w:r>
+            <w:proofErr w:type="spellEnd"/>
+            <w:r>
+              <w:rPr>
+                <w:rFonts w:ascii="Calibri" w:hAnsi="Calibri" w:cs="Calibri"/>
+                <w:color w:val="000000"/>
+                <w:sz w:val="22"/>
+                <w:szCs w:val="22"/>
+              </w:rPr>
+              <w:t>]</w:t>
             </w:r>
           </w:p>
           <w:p>
@@ -11525,7 +12832,17 @@
                 <w:sz w:val="22"/>
                 <w:szCs w:val="22"/>
               </w:rPr>
-              <w:t>Rispetta il formato [F</w:t>
+              <w:t>Rispetta il formato [</w:t>
+            </w:r>
+            <w:proofErr w:type="spellStart"/>
+            <w:r>
+              <w:rPr>
+                <w:rFonts w:ascii="Calibri" w:hAnsi="Calibri" w:cs="Calibri"/>
+                <w:color w:val="000000"/>
+                <w:sz w:val="22"/>
+                <w:szCs w:val="22"/>
+              </w:rPr>
+              <w:t>F</w:t>
             </w:r>
             <w:r>
               <w:rPr>
@@ -11543,7 +12860,17 @@
                 <w:sz w:val="22"/>
                 <w:szCs w:val="22"/>
               </w:rPr>
-              <w:t>_ok]</w:t>
+              <w:t>_ok</w:t>
+            </w:r>
+            <w:proofErr w:type="spellEnd"/>
+            <w:r>
+              <w:rPr>
+                <w:rFonts w:ascii="Calibri" w:hAnsi="Calibri" w:cs="Calibri"/>
+                <w:color w:val="000000"/>
+                <w:sz w:val="22"/>
+                <w:szCs w:val="22"/>
+              </w:rPr>
+              <w:t>]</w:t>
             </w:r>
           </w:p>
         </w:tc>
@@ -11642,18 +12969,14 @@
                 <w:b/>
                 <w:bCs/>
                 <w:color w:val="000000"/>
-                <w:sz w:val="22"/>
-                <w:szCs w:val="22"/>
-              </w:rPr>
-            </w:pPr>
-            <w:r>
-              <w:rPr>
-                <w:rFonts w:ascii="Century Gothic" w:hAnsi="Century Gothic"/>
-                <w:b/>
-                <w:bCs/>
-                <w:color w:val="000000"/>
-                <w:sz w:val="22"/>
-                <w:szCs w:val="22"/>
+              </w:rPr>
+            </w:pPr>
+            <w:r>
+              <w:rPr>
+                <w:rFonts w:ascii="Century Gothic" w:hAnsi="Century Gothic"/>
+                <w:b/>
+                <w:bCs/>
+                <w:color w:val="000000"/>
               </w:rPr>
               <w:t xml:space="preserve"> </w:t>
             </w:r>
@@ -11663,8 +12986,6 @@
                 <w:b/>
                 <w:bCs/>
                 <w:color w:val="000000"/>
-                <w:sz w:val="22"/>
-                <w:szCs w:val="22"/>
               </w:rPr>
               <w:t>Valore</w:t>
             </w:r>
@@ -11674,8 +12995,6 @@
                 <w:b/>
                 <w:bCs/>
                 <w:color w:val="000000"/>
-                <w:sz w:val="22"/>
-                <w:szCs w:val="22"/>
               </w:rPr>
               <w:t xml:space="preserve"> [</w:t>
             </w:r>
@@ -11685,8 +13004,6 @@
                 <w:b/>
                 <w:bCs/>
                 <w:color w:val="000000"/>
-                <w:sz w:val="22"/>
-                <w:szCs w:val="22"/>
               </w:rPr>
               <w:t>VV</w:t>
             </w:r>
@@ -11696,8 +13013,6 @@
                 <w:b/>
                 <w:bCs/>
                 <w:color w:val="000000"/>
-                <w:sz w:val="22"/>
-                <w:szCs w:val="22"/>
               </w:rPr>
               <w:t xml:space="preserve">]  </w:t>
             </w:r>
@@ -11803,6 +13118,7 @@
               </w:rPr>
               <w:t xml:space="preserve"> [</w:t>
             </w:r>
+            <w:proofErr w:type="spellStart"/>
             <w:r>
               <w:rPr>
                 <w:rFonts w:ascii="Calibri" w:hAnsi="Calibri" w:cs="Calibri"/>
@@ -11821,7 +13137,18 @@
                 <w:szCs w:val="22"/>
                 <w:lang w:val="en-US"/>
               </w:rPr>
-              <w:t>_ok]</w:t>
+              <w:t>_ok</w:t>
+            </w:r>
+            <w:proofErr w:type="spellEnd"/>
+            <w:r>
+              <w:rPr>
+                <w:rFonts w:ascii="Calibri" w:hAnsi="Calibri" w:cs="Calibri"/>
+                <w:color w:val="000000"/>
+                <w:sz w:val="22"/>
+                <w:szCs w:val="22"/>
+                <w:lang w:val="en-US"/>
+              </w:rPr>
+              <w:t>]</w:t>
             </w:r>
           </w:p>
         </w:tc>
@@ -11905,7 +13232,27 @@
                 <w:sz w:val="22"/>
                 <w:szCs w:val="22"/>
               </w:rPr>
-              <w:t>Non Rispetta il formato [error]</w:t>
+              <w:t>Non Rispetta il formato [</w:t>
+            </w:r>
+            <w:proofErr w:type="spellStart"/>
+            <w:r>
+              <w:rPr>
+                <w:rFonts w:ascii="Calibri" w:hAnsi="Calibri" w:cs="Calibri"/>
+                <w:color w:val="000000"/>
+                <w:sz w:val="22"/>
+                <w:szCs w:val="22"/>
+              </w:rPr>
+              <w:t>error</w:t>
+            </w:r>
+            <w:proofErr w:type="spellEnd"/>
+            <w:r>
+              <w:rPr>
+                <w:rFonts w:ascii="Calibri" w:hAnsi="Calibri" w:cs="Calibri"/>
+                <w:color w:val="000000"/>
+                <w:sz w:val="22"/>
+                <w:szCs w:val="22"/>
+              </w:rPr>
+              <w:t>]</w:t>
             </w:r>
           </w:p>
           <w:p>
@@ -11929,8 +13276,17 @@
                 <w:sz w:val="22"/>
                 <w:szCs w:val="22"/>
               </w:rPr>
-              <w:lastRenderedPageBreak/>
-              <w:t>Rispetta il formato [F</w:t>
+              <w:t>Rispetta il formato [</w:t>
+            </w:r>
+            <w:proofErr w:type="spellStart"/>
+            <w:r>
+              <w:rPr>
+                <w:rFonts w:ascii="Calibri" w:hAnsi="Calibri" w:cs="Calibri"/>
+                <w:color w:val="000000"/>
+                <w:sz w:val="22"/>
+                <w:szCs w:val="22"/>
+              </w:rPr>
+              <w:t>F</w:t>
             </w:r>
             <w:r>
               <w:rPr>
@@ -11948,7 +13304,17 @@
                 <w:sz w:val="22"/>
                 <w:szCs w:val="22"/>
               </w:rPr>
-              <w:t>_ok]</w:t>
+              <w:t>_ok</w:t>
+            </w:r>
+            <w:proofErr w:type="spellEnd"/>
+            <w:r>
+              <w:rPr>
+                <w:rFonts w:ascii="Calibri" w:hAnsi="Calibri" w:cs="Calibri"/>
+                <w:color w:val="000000"/>
+                <w:sz w:val="22"/>
+                <w:szCs w:val="22"/>
+              </w:rPr>
+              <w:t>]</w:t>
             </w:r>
           </w:p>
         </w:tc>
@@ -12138,8 +13504,6 @@
                 <w:b/>
                 <w:bCs/>
                 <w:color w:val="000000"/>
-                <w:sz w:val="22"/>
-                <w:szCs w:val="22"/>
               </w:rPr>
             </w:pPr>
             <w:r>
@@ -12159,19 +13523,15 @@
                 <w:b/>
                 <w:bCs/>
                 <w:color w:val="000000"/>
-                <w:sz w:val="22"/>
-                <w:szCs w:val="22"/>
-              </w:rPr>
-              <w:t>VV</w:t>
-            </w:r>
-            <w:r>
-              <w:rPr>
-                <w:rFonts w:ascii="Century Gothic" w:hAnsi="Century Gothic"/>
-                <w:b/>
-                <w:bCs/>
-                <w:color w:val="000000"/>
-                <w:sz w:val="22"/>
-                <w:szCs w:val="22"/>
+              </w:rPr>
+              <w:t>LR</w:t>
+            </w:r>
+            <w:r>
+              <w:rPr>
+                <w:rFonts w:ascii="Century Gothic" w:hAnsi="Century Gothic"/>
+                <w:b/>
+                <w:bCs/>
+                <w:color w:val="000000"/>
               </w:rPr>
               <w:t xml:space="preserve">1  </w:t>
             </w:r>
@@ -12306,7 +13666,7 @@
                 <w:bCs/>
                 <w:color w:val="000000"/>
               </w:rPr>
-              <w:t>VV</w:t>
+              <w:t>LR</w:t>
             </w:r>
             <w:r>
               <w:rPr>
@@ -12324,7 +13684,7 @@
                 <w:bCs/>
                 <w:color w:val="000000"/>
               </w:rPr>
-              <w:t>V</w:t>
+              <w:t>R</w:t>
             </w:r>
             <w:r>
               <w:rPr>
@@ -12399,34 +13759,7 @@
                 <w:bCs/>
                 <w:color w:val="000000"/>
               </w:rPr>
-              <w:t>TC_GU</w:t>
-            </w:r>
-            <w:r>
-              <w:rPr>
-                <w:rFonts w:ascii="Century Gothic" w:hAnsi="Century Gothic"/>
-                <w:b/>
-                <w:bCs/>
-                <w:color w:val="000000"/>
-              </w:rPr>
-              <w:t>6</w:t>
-            </w:r>
-            <w:r>
-              <w:rPr>
-                <w:rFonts w:ascii="Century Gothic" w:hAnsi="Century Gothic"/>
-                <w:b/>
-                <w:bCs/>
-                <w:color w:val="000000"/>
-              </w:rPr>
-              <w:t>_0</w:t>
-            </w:r>
-            <w:r>
-              <w:rPr>
-                <w:rFonts w:ascii="Century Gothic" w:hAnsi="Century Gothic"/>
-                <w:b/>
-                <w:bCs/>
-                <w:color w:val="000000"/>
-              </w:rPr>
-              <w:t>2</w:t>
+              <w:t>TC_GU6_03</w:t>
             </w:r>
           </w:p>
         </w:tc>
@@ -12457,43 +13790,7 @@
                 <w:bCs/>
                 <w:color w:val="000000"/>
               </w:rPr>
-              <w:t xml:space="preserve"> </w:t>
-            </w:r>
-            <w:r>
-              <w:rPr>
-                <w:rFonts w:ascii="Century Gothic" w:hAnsi="Century Gothic"/>
-                <w:b/>
-                <w:bCs/>
-                <w:color w:val="000000"/>
-              </w:rPr>
-              <w:t>VV</w:t>
-            </w:r>
-            <w:r>
-              <w:rPr>
-                <w:rFonts w:ascii="Century Gothic" w:hAnsi="Century Gothic"/>
-                <w:b/>
-                <w:bCs/>
-                <w:color w:val="000000"/>
-              </w:rPr>
-              <w:t>2, F</w:t>
-            </w:r>
-            <w:r>
-              <w:rPr>
-                <w:rFonts w:ascii="Century Gothic" w:hAnsi="Century Gothic"/>
-                <w:b/>
-                <w:bCs/>
-                <w:color w:val="000000"/>
-              </w:rPr>
-              <w:t>V</w:t>
-            </w:r>
-            <w:r>
-              <w:rPr>
-                <w:rFonts w:ascii="Century Gothic" w:hAnsi="Century Gothic"/>
-                <w:b/>
-                <w:bCs/>
-                <w:color w:val="000000"/>
-              </w:rPr>
-              <w:t>2</w:t>
+              <w:t xml:space="preserve"> LR2, FR2, VV1</w:t>
             </w:r>
           </w:p>
         </w:tc>
@@ -12527,6 +13824,265 @@
                 <w:szCs w:val="22"/>
                 <w:lang w:val="en-US"/>
               </w:rPr>
+              <w:t>[error]</w:t>
+            </w:r>
+          </w:p>
+        </w:tc>
+      </w:tr>
+      <w:tr>
+        <w:tc>
+          <w:tcPr>
+            <w:tcW w:w="1702" w:type="dxa"/>
+            <w:tcBorders>
+              <w:top w:val="single" w:sz="4" w:space="0" w:color="000000"/>
+              <w:left w:val="single" w:sz="4" w:space="0" w:color="000000"/>
+              <w:bottom w:val="single" w:sz="4" w:space="0" w:color="auto"/>
+            </w:tcBorders>
+            <w:shd w:val="clear" w:color="auto" w:fill="auto"/>
+          </w:tcPr>
+          <w:p>
+            <w:pPr>
+              <w:pStyle w:val="Contenutotabella"/>
+              <w:rPr>
+                <w:rFonts w:ascii="Century Gothic" w:hAnsi="Century Gothic"/>
+                <w:b/>
+                <w:bCs/>
+                <w:color w:val="000000"/>
+              </w:rPr>
+            </w:pPr>
+            <w:r>
+              <w:rPr>
+                <w:rFonts w:ascii="Century Gothic" w:hAnsi="Century Gothic"/>
+                <w:b/>
+                <w:bCs/>
+                <w:color w:val="000000"/>
+              </w:rPr>
+              <w:t>TC_GU6_04</w:t>
+            </w:r>
+          </w:p>
+        </w:tc>
+        <w:tc>
+          <w:tcPr>
+            <w:tcW w:w="7513" w:type="dxa"/>
+            <w:tcBorders>
+              <w:top w:val="single" w:sz="4" w:space="0" w:color="000000"/>
+              <w:left w:val="single" w:sz="4" w:space="0" w:color="000000"/>
+              <w:bottom w:val="single" w:sz="4" w:space="0" w:color="auto"/>
+            </w:tcBorders>
+            <w:shd w:val="clear" w:color="auto" w:fill="auto"/>
+          </w:tcPr>
+          <w:p>
+            <w:pPr>
+              <w:pStyle w:val="Contenutotabella"/>
+              <w:rPr>
+                <w:rFonts w:ascii="Century Gothic" w:hAnsi="Century Gothic"/>
+                <w:b/>
+                <w:bCs/>
+                <w:color w:val="000000"/>
+              </w:rPr>
+            </w:pPr>
+            <w:r>
+              <w:rPr>
+                <w:rFonts w:ascii="Century Gothic" w:hAnsi="Century Gothic"/>
+                <w:b/>
+                <w:bCs/>
+                <w:color w:val="000000"/>
+              </w:rPr>
+              <w:t xml:space="preserve"> LR2, FR2, VV2, FV1</w:t>
+            </w:r>
+          </w:p>
+        </w:tc>
+        <w:tc>
+          <w:tcPr>
+            <w:tcW w:w="708" w:type="dxa"/>
+            <w:tcBorders>
+              <w:top w:val="single" w:sz="4" w:space="0" w:color="000000"/>
+              <w:left w:val="single" w:sz="4" w:space="0" w:color="000000"/>
+              <w:bottom w:val="single" w:sz="4" w:space="0" w:color="auto"/>
+              <w:right w:val="single" w:sz="4" w:space="0" w:color="000000"/>
+            </w:tcBorders>
+            <w:shd w:val="clear" w:color="auto" w:fill="auto"/>
+          </w:tcPr>
+          <w:p>
+            <w:pPr>
+              <w:pStyle w:val="Contenutotabella"/>
+              <w:rPr>
+                <w:rFonts w:ascii="Calibri" w:hAnsi="Calibri" w:cs="Calibri"/>
+                <w:color w:val="000000"/>
+                <w:sz w:val="22"/>
+                <w:szCs w:val="22"/>
+                <w:lang w:val="en-US"/>
+              </w:rPr>
+            </w:pPr>
+            <w:r>
+              <w:rPr>
+                <w:rFonts w:ascii="Calibri" w:hAnsi="Calibri" w:cs="Calibri"/>
+                <w:color w:val="000000"/>
+                <w:sz w:val="22"/>
+                <w:szCs w:val="22"/>
+                <w:lang w:val="en-US"/>
+              </w:rPr>
+              <w:t>[error]</w:t>
+            </w:r>
+          </w:p>
+        </w:tc>
+      </w:tr>
+      <w:tr>
+        <w:tc>
+          <w:tcPr>
+            <w:tcW w:w="1702" w:type="dxa"/>
+            <w:tcBorders>
+              <w:top w:val="single" w:sz="4" w:space="0" w:color="000000"/>
+              <w:left w:val="single" w:sz="4" w:space="0" w:color="000000"/>
+              <w:bottom w:val="single" w:sz="4" w:space="0" w:color="auto"/>
+            </w:tcBorders>
+            <w:shd w:val="clear" w:color="auto" w:fill="auto"/>
+          </w:tcPr>
+          <w:p>
+            <w:pPr>
+              <w:pStyle w:val="Contenutotabella"/>
+              <w:rPr>
+                <w:rFonts w:ascii="Century Gothic" w:hAnsi="Century Gothic"/>
+                <w:b/>
+                <w:bCs/>
+                <w:color w:val="000000"/>
+              </w:rPr>
+            </w:pPr>
+            <w:r>
+              <w:rPr>
+                <w:rFonts w:ascii="Century Gothic" w:hAnsi="Century Gothic"/>
+                <w:b/>
+                <w:bCs/>
+                <w:color w:val="000000"/>
+              </w:rPr>
+              <w:t>TC_GU</w:t>
+            </w:r>
+            <w:r>
+              <w:rPr>
+                <w:rFonts w:ascii="Century Gothic" w:hAnsi="Century Gothic"/>
+                <w:b/>
+                <w:bCs/>
+                <w:color w:val="000000"/>
+              </w:rPr>
+              <w:t>6</w:t>
+            </w:r>
+            <w:r>
+              <w:rPr>
+                <w:rFonts w:ascii="Century Gothic" w:hAnsi="Century Gothic"/>
+                <w:b/>
+                <w:bCs/>
+                <w:color w:val="000000"/>
+              </w:rPr>
+              <w:t>_0</w:t>
+            </w:r>
+            <w:r>
+              <w:rPr>
+                <w:rFonts w:ascii="Century Gothic" w:hAnsi="Century Gothic"/>
+                <w:b/>
+                <w:bCs/>
+                <w:color w:val="000000"/>
+              </w:rPr>
+              <w:t>5</w:t>
+            </w:r>
+          </w:p>
+        </w:tc>
+        <w:tc>
+          <w:tcPr>
+            <w:tcW w:w="7513" w:type="dxa"/>
+            <w:tcBorders>
+              <w:top w:val="single" w:sz="4" w:space="0" w:color="000000"/>
+              <w:left w:val="single" w:sz="4" w:space="0" w:color="000000"/>
+              <w:bottom w:val="single" w:sz="4" w:space="0" w:color="auto"/>
+            </w:tcBorders>
+            <w:shd w:val="clear" w:color="auto" w:fill="auto"/>
+          </w:tcPr>
+          <w:p>
+            <w:pPr>
+              <w:pStyle w:val="Contenutotabella"/>
+              <w:rPr>
+                <w:rFonts w:ascii="Century Gothic" w:hAnsi="Century Gothic"/>
+                <w:b/>
+                <w:bCs/>
+                <w:color w:val="000000"/>
+              </w:rPr>
+            </w:pPr>
+            <w:r>
+              <w:rPr>
+                <w:rFonts w:ascii="Century Gothic" w:hAnsi="Century Gothic"/>
+                <w:b/>
+                <w:bCs/>
+                <w:color w:val="000000"/>
+              </w:rPr>
+              <w:t xml:space="preserve"> </w:t>
+            </w:r>
+            <w:r>
+              <w:rPr>
+                <w:rFonts w:ascii="Century Gothic" w:hAnsi="Century Gothic"/>
+                <w:b/>
+                <w:bCs/>
+                <w:color w:val="000000"/>
+              </w:rPr>
+              <w:t xml:space="preserve">LR2, FR2, </w:t>
+            </w:r>
+            <w:r>
+              <w:rPr>
+                <w:rFonts w:ascii="Century Gothic" w:hAnsi="Century Gothic"/>
+                <w:b/>
+                <w:bCs/>
+                <w:color w:val="000000"/>
+              </w:rPr>
+              <w:t>VV2, F</w:t>
+            </w:r>
+            <w:r>
+              <w:rPr>
+                <w:rFonts w:ascii="Century Gothic" w:hAnsi="Century Gothic"/>
+                <w:b/>
+                <w:bCs/>
+                <w:color w:val="000000"/>
+              </w:rPr>
+              <w:t>V</w:t>
+            </w:r>
+            <w:r>
+              <w:rPr>
+                <w:rFonts w:ascii="Century Gothic" w:hAnsi="Century Gothic"/>
+                <w:b/>
+                <w:bCs/>
+                <w:color w:val="000000"/>
+              </w:rPr>
+              <w:t>2</w:t>
+            </w:r>
+          </w:p>
+        </w:tc>
+        <w:tc>
+          <w:tcPr>
+            <w:tcW w:w="708" w:type="dxa"/>
+            <w:tcBorders>
+              <w:top w:val="single" w:sz="4" w:space="0" w:color="000000"/>
+              <w:left w:val="single" w:sz="4" w:space="0" w:color="000000"/>
+              <w:bottom w:val="single" w:sz="4" w:space="0" w:color="auto"/>
+              <w:right w:val="single" w:sz="4" w:space="0" w:color="000000"/>
+            </w:tcBorders>
+            <w:shd w:val="clear" w:color="auto" w:fill="auto"/>
+          </w:tcPr>
+          <w:p>
+            <w:pPr>
+              <w:pStyle w:val="Contenutotabella"/>
+              <w:rPr>
+                <w:rFonts w:ascii="Calibri" w:hAnsi="Calibri" w:cs="Calibri"/>
+                <w:color w:val="000000"/>
+                <w:sz w:val="22"/>
+                <w:szCs w:val="22"/>
+                <w:lang w:val="en-US"/>
+              </w:rPr>
+            </w:pPr>
+            <w:r>
+              <w:rPr>
+                <w:rFonts w:ascii="Calibri" w:hAnsi="Calibri" w:cs="Calibri"/>
+                <w:color w:val="000000"/>
+                <w:sz w:val="22"/>
+                <w:szCs w:val="22"/>
+                <w:lang w:val="en-US"/>
+              </w:rPr>
               <w:t>[ok]</w:t>
             </w:r>
           </w:p>
@@ -12563,8 +14119,21 @@
       <w:pPr>
         <w:ind w:left="1128"/>
       </w:pPr>
-      <w:r>
-        <w:t>Category Partition non presente perché la funzionalità non prevede inserimento di dati da parte dell’utente.</w:t>
+      <w:proofErr w:type="spellStart"/>
+      <w:r>
+        <w:t>Category</w:t>
+      </w:r>
+      <w:proofErr w:type="spellEnd"/>
+      <w:r>
+        <w:t xml:space="preserve"> </w:t>
+      </w:r>
+      <w:proofErr w:type="spellStart"/>
+      <w:r>
+        <w:t>Partition</w:t>
+      </w:r>
+      <w:proofErr w:type="spellEnd"/>
+      <w:r>
+        <w:t xml:space="preserve"> non presente perché la funzionalità non prevede inserimento di dati da parte dell’utente.</w:t>
       </w:r>
     </w:p>
     <w:p>
@@ -12586,8 +14155,21 @@
       <w:pPr>
         <w:ind w:left="1128"/>
       </w:pPr>
-      <w:r>
-        <w:t>Category Partition non presente perché la funzionalità non prevede inserimento di dati da parte dell’utente.</w:t>
+      <w:proofErr w:type="spellStart"/>
+      <w:r>
+        <w:t>Category</w:t>
+      </w:r>
+      <w:proofErr w:type="spellEnd"/>
+      <w:r>
+        <w:t xml:space="preserve"> </w:t>
+      </w:r>
+      <w:proofErr w:type="spellStart"/>
+      <w:r>
+        <w:t>Partition</w:t>
+      </w:r>
+      <w:proofErr w:type="spellEnd"/>
+      <w:r>
+        <w:t xml:space="preserve"> non presente perché la funzionalità non prevede inserimento di dati da parte dell’utente.</w:t>
       </w:r>
     </w:p>
     <w:p>
@@ -12609,8 +14191,21 @@
       <w:pPr>
         <w:ind w:left="1128"/>
       </w:pPr>
-      <w:r>
-        <w:t>Category Partition non presente perché la funzionalità non prevede inserimento di dati da parte dell’utente.</w:t>
+      <w:proofErr w:type="spellStart"/>
+      <w:r>
+        <w:t>Category</w:t>
+      </w:r>
+      <w:proofErr w:type="spellEnd"/>
+      <w:r>
+        <w:t xml:space="preserve"> </w:t>
+      </w:r>
+      <w:proofErr w:type="spellStart"/>
+      <w:r>
+        <w:t>Partition</w:t>
+      </w:r>
+      <w:proofErr w:type="spellEnd"/>
+      <w:r>
+        <w:t xml:space="preserve"> non presente perché la funzionalità non prevede inserimento di dati da parte dell’utente.</w:t>
       </w:r>
     </w:p>
     <w:p>
@@ -12656,8 +14251,21 @@
       <w:pPr>
         <w:ind w:left="1128"/>
       </w:pPr>
-      <w:r>
-        <w:t>Category Partition non presente perché la funzionalità non prevede inserimento di dati da parte dell’utente.</w:t>
+      <w:proofErr w:type="spellStart"/>
+      <w:r>
+        <w:t>Category</w:t>
+      </w:r>
+      <w:proofErr w:type="spellEnd"/>
+      <w:r>
+        <w:t xml:space="preserve"> </w:t>
+      </w:r>
+      <w:proofErr w:type="spellStart"/>
+      <w:r>
+        <w:t>Partition</w:t>
+      </w:r>
+      <w:proofErr w:type="spellEnd"/>
+      <w:r>
+        <w:t xml:space="preserve"> non presente perché la funzionalità non prevede inserimento di dati da parte dell’utente.</w:t>
       </w:r>
     </w:p>
     <w:p/>
@@ -12693,8 +14301,21 @@
       <w:pPr>
         <w:ind w:left="1128"/>
       </w:pPr>
-      <w:r>
-        <w:t>Category Partition non presente perché la funzionalità non prevede inserimento di dati da parte dell’utente.</w:t>
+      <w:proofErr w:type="spellStart"/>
+      <w:r>
+        <w:t>Category</w:t>
+      </w:r>
+      <w:proofErr w:type="spellEnd"/>
+      <w:r>
+        <w:t xml:space="preserve"> </w:t>
+      </w:r>
+      <w:proofErr w:type="spellStart"/>
+      <w:r>
+        <w:t>Partition</w:t>
+      </w:r>
+      <w:proofErr w:type="spellEnd"/>
+      <w:r>
+        <w:t xml:space="preserve"> non presente perché la funzionalità non prevede inserimento di dati da parte dell’utente.</w:t>
       </w:r>
     </w:p>
     <w:p>

</xml_diff>

<commit_message>
Piccola modifica test plan
</commit_message>
<xml_diff>
--- a/Documenti/Testing/Test Plan.docx
+++ b/Documenti/Testing/Test Plan.docx
@@ -1938,15 +1938,7 @@
         <w:t xml:space="preserve">Per </w:t>
       </w:r>
       <w:r>
-        <w:t xml:space="preserve">l’individuazione corretta dei casi di test si è fatto riferimento ai documenti precedentemente stilati. Infatti, ogni documento precedente è un punto di partenza indispensabile per poter effettuare un testing corretto </w:t>
-      </w:r>
-      <w:proofErr w:type="gramStart"/>
-      <w:r>
-        <w:t>ed</w:t>
-      </w:r>
-      <w:proofErr w:type="gramEnd"/>
-      <w:r>
-        <w:t xml:space="preserve"> adeguato e per verificare che il sistema desiderato sia simile a quello proposto. </w:t>
+        <w:t xml:space="preserve">l’individuazione corretta dei casi di test si è fatto riferimento ai documenti precedentemente stilati. Infatti, ogni documento precedente è un punto di partenza indispensabile per poter effettuare un testing corretto ed adeguato e per verificare che il sistema desiderato sia simile a quello proposto. </w:t>
       </w:r>
     </w:p>
     <w:p>
@@ -2096,14 +2088,7 @@
       </w:pPr>
       <w:r>
         <w:tab/>
-      </w:r>
-      <w:proofErr w:type="gramStart"/>
-      <w:r>
-        <w:t>Inoltre</w:t>
-      </w:r>
-      <w:proofErr w:type="gramEnd"/>
-      <w:r>
-        <w:t xml:space="preserve"> la piattaforma sarà completamente gestita da tre categorie di Admin: </w:t>
+        <w:t xml:space="preserve">Inoltre la piattaforma sarà completamente gestita da tre categorie di Admin: </w:t>
       </w:r>
     </w:p>
     <w:p>
@@ -4512,27 +4497,7 @@
                 <w:bCs/>
                 <w:color w:val="000000"/>
               </w:rPr>
-              <w:t>^\w+([</w:t>
-            </w:r>
-            <w:proofErr w:type="gramStart"/>
-            <w:r>
-              <w:rPr>
-                <w:rFonts w:ascii="Calibri" w:hAnsi="Calibri" w:cs="Calibri"/>
-                <w:b/>
-                <w:bCs/>
-                <w:color w:val="000000"/>
-              </w:rPr>
-              <w:t>\.-</w:t>
-            </w:r>
-            <w:proofErr w:type="gramEnd"/>
-            <w:r>
-              <w:rPr>
-                <w:rFonts w:ascii="Calibri" w:hAnsi="Calibri" w:cs="Calibri"/>
-                <w:b/>
-                <w:bCs/>
-                <w:color w:val="000000"/>
-              </w:rPr>
-              <w:t>]?\w+)*@\w+([\.-]?\w+)*(\.\w{2,3})+$</w:t>
+              <w:t>^\w+([\.-]?\w+)*@\w+([\.-]?\w+)*(\.\w{2,3})+$</w:t>
             </w:r>
           </w:p>
         </w:tc>
@@ -5072,27 +5037,7 @@
                 <w:bCs/>
                 <w:color w:val="000000"/>
               </w:rPr>
-              <w:t>^</w:t>
-            </w:r>
-            <w:proofErr w:type="gramStart"/>
-            <w:r>
-              <w:rPr>
-                <w:rFonts w:ascii="Calibri" w:hAnsi="Calibri" w:cs="Calibri"/>
-                <w:b/>
-                <w:bCs/>
-                <w:color w:val="000000"/>
-              </w:rPr>
-              <w:t>(?=</w:t>
-            </w:r>
-            <w:proofErr w:type="gramEnd"/>
-            <w:r>
-              <w:rPr>
-                <w:rFonts w:ascii="Calibri" w:hAnsi="Calibri" w:cs="Calibri"/>
-                <w:b/>
-                <w:bCs/>
-                <w:color w:val="000000"/>
-              </w:rPr>
-              <w:t>.*[A-Za-z])(?=.*\\d)[A-Za-z\\d]{8,}$</w:t>
+              <w:t>^(?=.*[A-Za-z])(?=.*\\d)[A-Za-z\\d]{8,}$</w:t>
             </w:r>
           </w:p>
         </w:tc>
@@ -5522,27 +5467,7 @@
                 <w:bCs/>
                 <w:color w:val="000000"/>
               </w:rPr>
-              <w:t>^</w:t>
-            </w:r>
-            <w:proofErr w:type="gramStart"/>
-            <w:r>
-              <w:rPr>
-                <w:rFonts w:ascii="Calibri" w:hAnsi="Calibri" w:cs="Calibri"/>
-                <w:b/>
-                <w:bCs/>
-                <w:color w:val="000000"/>
-              </w:rPr>
-              <w:t>(?=</w:t>
-            </w:r>
-            <w:proofErr w:type="gramEnd"/>
-            <w:r>
-              <w:rPr>
-                <w:rFonts w:ascii="Calibri" w:hAnsi="Calibri" w:cs="Calibri"/>
-                <w:b/>
-                <w:bCs/>
-                <w:color w:val="000000"/>
-              </w:rPr>
-              <w:t>(\s*[a-zA-Z\d]){0,150}$).*$</w:t>
+              <w:t>^(?=(\s*[a-zA-Z\d]){0,150}$).*$</w:t>
             </w:r>
           </w:p>
         </w:tc>
@@ -8044,27 +7969,7 @@
                 <w:bCs/>
                 <w:color w:val="000000"/>
               </w:rPr>
-              <w:t>^</w:t>
-            </w:r>
-            <w:proofErr w:type="gramStart"/>
-            <w:r>
-              <w:rPr>
-                <w:rFonts w:ascii="Calibri" w:hAnsi="Calibri" w:cs="Calibri"/>
-                <w:b/>
-                <w:bCs/>
-                <w:color w:val="000000"/>
-              </w:rPr>
-              <w:t>(?=</w:t>
-            </w:r>
-            <w:proofErr w:type="gramEnd"/>
-            <w:r>
-              <w:rPr>
-                <w:rFonts w:ascii="Calibri" w:hAnsi="Calibri" w:cs="Calibri"/>
-                <w:b/>
-                <w:bCs/>
-                <w:color w:val="000000"/>
-              </w:rPr>
-              <w:t>.*[A-Za-z])(?=.*\\d)[A-Za-z\\d]{8,}$</w:t>
+              <w:t>^(?=.*[A-Za-z])(?=.*\\d)[A-Za-z\\d]{8,}$</w:t>
             </w:r>
           </w:p>
         </w:tc>
@@ -9437,17 +9342,7 @@
                 <w:bCs/>
                 <w:color w:val="000000"/>
               </w:rPr>
-              <w:t xml:space="preserve"> Formato: [a-zA-</w:t>
-            </w:r>
-            <w:proofErr w:type="gramStart"/>
-            <w:r>
-              <w:rPr>
-                <w:rFonts w:ascii="Calibri" w:hAnsi="Calibri" w:cs="Calibri"/>
-                <w:b/>
-                <w:bCs/>
-                <w:color w:val="000000"/>
-              </w:rPr>
-              <w:t>Z</w:t>
+              <w:t xml:space="preserve"> Formato: [a-zA-Z</w:t>
             </w:r>
             <w:r>
               <w:rPr>
@@ -9467,7 +9362,6 @@
               </w:rPr>
               <w:t>]</w:t>
             </w:r>
-            <w:proofErr w:type="gramEnd"/>
           </w:p>
         </w:tc>
       </w:tr>
@@ -10318,17 +10212,7 @@
                 <w:bCs/>
                 <w:color w:val="000000"/>
               </w:rPr>
-              <w:t xml:space="preserve"> Formato: [a-zA-</w:t>
-            </w:r>
-            <w:proofErr w:type="gramStart"/>
-            <w:r>
-              <w:rPr>
-                <w:rFonts w:ascii="Calibri" w:hAnsi="Calibri" w:cs="Calibri"/>
-                <w:b/>
-                <w:bCs/>
-                <w:color w:val="000000"/>
-              </w:rPr>
-              <w:t>Z</w:t>
+              <w:t xml:space="preserve"> Formato: [a-zA-Z</w:t>
             </w:r>
             <w:r>
               <w:rPr>
@@ -10348,7 +10232,6 @@
               </w:rPr>
               <w:t>]</w:t>
             </w:r>
-            <w:proofErr w:type="gramEnd"/>
           </w:p>
         </w:tc>
       </w:tr>
@@ -11241,17 +11124,7 @@
                 <w:bCs/>
                 <w:color w:val="000000"/>
               </w:rPr>
-              <w:t xml:space="preserve">[a-zA-Z0-9- </w:t>
-            </w:r>
-            <w:proofErr w:type="gramStart"/>
-            <w:r>
-              <w:rPr>
-                <w:rFonts w:ascii="Calibri" w:hAnsi="Calibri" w:cs="Calibri"/>
-                <w:b/>
-                <w:bCs/>
-                <w:color w:val="000000"/>
-              </w:rPr>
-              <w:t>!?:</w:t>
+              <w:t>[a-zA-Z0-9- !?:</w:t>
             </w:r>
             <w:r>
               <w:rPr>
@@ -11262,7 +11135,6 @@
               </w:rPr>
               <w:t>.,</w:t>
             </w:r>
-            <w:proofErr w:type="gramEnd"/>
             <w:r>
               <w:rPr>
                 <w:rFonts w:ascii="Calibri" w:hAnsi="Calibri" w:cs="Calibri"/>
@@ -12883,6 +12755,26 @@
       </w:r>
     </w:p>
     <w:p/>
+    <w:p>
+      <w:pPr>
+        <w:ind w:left="1128"/>
+      </w:pPr>
+      <w:r>
+        <w:t>Category Partition non presente perché la funzionalità non prevede</w:t>
+      </w:r>
+      <w:r>
+        <w:t xml:space="preserve"> controlli</w:t>
+      </w:r>
+      <w:r>
+        <w:t xml:space="preserve"> </w:t>
+      </w:r>
+      <w:r>
+        <w:t>sulla stringa inserita</w:t>
+      </w:r>
+      <w:r>
+        <w:t xml:space="preserve"> da parte dell’utente.</w:t>
+      </w:r>
+    </w:p>
     <w:p/>
     <w:p>
       <w:pPr>
@@ -12899,6 +12791,7 @@
         <w:ind w:left="1128"/>
       </w:pPr>
       <w:r>
+        <w:lastRenderedPageBreak/>
         <w:t>Category Partition non presente perché la funzionalità non prevede inserimento di dati da parte dell’utente.</w:t>
       </w:r>
     </w:p>
@@ -12912,7 +12805,6 @@
         </w:numPr>
       </w:pPr>
       <w:r>
-        <w:lastRenderedPageBreak/>
         <w:t>Gestione Interazione</w:t>
       </w:r>
     </w:p>

</xml_diff>

<commit_message>
modifiche al test plane
</commit_message>
<xml_diff>
--- a/Documenti/Testing/Test Plan.docx
+++ b/Documenti/Testing/Test Plan.docx
@@ -107,6 +107,7 @@
           <w:rFonts w:ascii="Arial" w:hAnsi="Arial" w:cs="Arial"/>
         </w:rPr>
       </w:pPr>
+      <w:proofErr w:type="spellStart"/>
       <w:r>
         <w:rPr>
           <w:rFonts w:ascii="Arial" w:hAnsi="Arial" w:cs="Arial"/>
@@ -117,6 +118,7 @@
         </w:rPr>
         <w:t>SocialBook</w:t>
       </w:r>
+      <w:proofErr w:type="spellEnd"/>
       <w:r>
         <w:rPr>
           <w:rFonts w:ascii="Arial" w:hAnsi="Arial" w:cs="Arial"/>
@@ -605,6 +607,7 @@
           <w:sz w:val="32"/>
         </w:rPr>
       </w:pPr>
+      <w:proofErr w:type="spellStart"/>
       <w:r>
         <w:rPr>
           <w:rFonts w:ascii="Arial" w:hAnsi="Arial"/>
@@ -612,7 +615,16 @@
           <w:sz w:val="32"/>
         </w:rPr>
         <w:lastRenderedPageBreak/>
-        <w:t>Revision History</w:t>
+        <w:t>Revision</w:t>
+      </w:r>
+      <w:proofErr w:type="spellEnd"/>
+      <w:r>
+        <w:rPr>
+          <w:rFonts w:ascii="Arial" w:hAnsi="Arial"/>
+          <w:b/>
+          <w:sz w:val="32"/>
+        </w:rPr>
+        <w:t xml:space="preserve"> History</w:t>
       </w:r>
     </w:p>
     <w:p>
@@ -946,13 +958,14 @@
           <w:lang w:val="en-US"/>
         </w:rPr>
       </w:pPr>
+      <w:proofErr w:type="spellStart"/>
       <w:r>
         <w:rPr>
           <w:lang w:val="en-US"/>
         </w:rPr>
-        <w:lastRenderedPageBreak/>
         <w:t>Indice</w:t>
       </w:r>
+      <w:proofErr w:type="spellEnd"/>
     </w:p>
     <w:p>
       <w:pPr>
@@ -1279,8 +1292,30 @@
         <w:rPr>
           <w:lang w:val="it-IT" w:eastAsia="it-IT"/>
         </w:rPr>
-        <w:t>5. Pass/fail criteria</w:t>
-      </w:r>
+        <w:t>5. Pass/</w:t>
+      </w:r>
+      <w:proofErr w:type="spellStart"/>
+      <w:r>
+        <w:rPr>
+          <w:lang w:val="it-IT" w:eastAsia="it-IT"/>
+        </w:rPr>
+        <w:t>fail</w:t>
+      </w:r>
+      <w:proofErr w:type="spellEnd"/>
+      <w:r>
+        <w:rPr>
+          <w:lang w:val="it-IT" w:eastAsia="it-IT"/>
+        </w:rPr>
+        <w:t xml:space="preserve"> </w:t>
+      </w:r>
+      <w:proofErr w:type="spellStart"/>
+      <w:r>
+        <w:rPr>
+          <w:lang w:val="it-IT" w:eastAsia="it-IT"/>
+        </w:rPr>
+        <w:t>criteria</w:t>
+      </w:r>
+      <w:proofErr w:type="spellEnd"/>
       <w:r>
         <w:rPr>
           <w:lang w:val="it-IT" w:eastAsia="it-IT"/>
@@ -1356,8 +1391,16 @@
         <w:rPr>
           <w:lang w:val="it-IT"/>
         </w:rPr>
-        <w:t>Relazioni con il System Design Document</w:t>
-      </w:r>
+        <w:t xml:space="preserve">Relazioni con il System Design </w:t>
+      </w:r>
+      <w:proofErr w:type="spellStart"/>
+      <w:r>
+        <w:rPr>
+          <w:lang w:val="it-IT"/>
+        </w:rPr>
+        <w:t>Document</w:t>
+      </w:r>
+      <w:proofErr w:type="spellEnd"/>
       <w:r>
         <w:rPr>
           <w:lang w:val="it-IT" w:eastAsia="it-IT"/>
@@ -1409,8 +1452,16 @@
         <w:rPr>
           <w:lang w:val="it-IT"/>
         </w:rPr>
-        <w:t>Relazioni con l’Object Design Document</w:t>
-      </w:r>
+        <w:t xml:space="preserve">Relazioni con l’Object Design </w:t>
+      </w:r>
+      <w:proofErr w:type="spellStart"/>
+      <w:r>
+        <w:rPr>
+          <w:lang w:val="it-IT"/>
+        </w:rPr>
+        <w:t>Document</w:t>
+      </w:r>
+      <w:proofErr w:type="spellEnd"/>
       <w:r>
         <w:rPr>
           <w:lang w:val="it-IT" w:eastAsia="it-IT"/>
@@ -1909,7 +1960,15 @@
         <w:ind w:left="708"/>
       </w:pPr>
       <w:r>
-        <w:t>Lo scopo di questo documento è l’analisi e la gestione dell’attività di testing riguardante il sistema SocialBook. Viene verificato il corretto funzionamento del sistema analizzando i singoli casi presi dai test e comparando il loro output con il presunto oracolo dei risultati. Da questa comparazione sarà possibile riscontrare gli eventuali errori e problemi da dover correggere con delle opportune modifiche. Il processo di testing viene iterato fino a che non si soddisfano in maniera accettabile i requisiti funzionali e non funzionali del sistema.</w:t>
+        <w:t xml:space="preserve">Lo scopo di questo documento è l’analisi e la gestione dell’attività di testing riguardante il sistema </w:t>
+      </w:r>
+      <w:proofErr w:type="spellStart"/>
+      <w:r>
+        <w:t>SocialBook</w:t>
+      </w:r>
+      <w:proofErr w:type="spellEnd"/>
+      <w:r>
+        <w:t>. Viene verificato il corretto funzionamento del sistema analizzando i singoli casi presi dai test e comparando il loro output con il presunto oracolo dei risultati. Da questa comparazione sarà possibile riscontrare gli eventuali errori e problemi da dover correggere con delle opportune modifiche. Il processo di testing viene iterato fino a che non si soddisfano in maniera accettabile i requisiti funzionali e non funzionali del sistema.</w:t>
       </w:r>
     </w:p>
     <w:p>
@@ -1938,7 +1997,15 @@
         <w:t xml:space="preserve">Per </w:t>
       </w:r>
       <w:r>
-        <w:t xml:space="preserve">l’individuazione corretta dei casi di test si è fatto riferimento ai documenti precedentemente stilati. Infatti, ogni documento precedente è un punto di partenza indispensabile per poter effettuare un testing corretto ed adeguato e per verificare che il sistema desiderato sia simile a quello proposto. </w:t>
+        <w:t xml:space="preserve">l’individuazione corretta dei casi di test si è fatto riferimento ai documenti precedentemente stilati. Infatti, ogni documento precedente è un punto di partenza indispensabile per poter effettuare un testing corretto </w:t>
+      </w:r>
+      <w:proofErr w:type="gramStart"/>
+      <w:r>
+        <w:t>ed</w:t>
+      </w:r>
+      <w:proofErr w:type="gramEnd"/>
+      <w:r>
+        <w:t xml:space="preserve"> adeguato e per verificare che il sistema desiderato sia simile a quello proposto. </w:t>
       </w:r>
     </w:p>
     <w:p>
@@ -1958,7 +2025,23 @@
         </w:numPr>
       </w:pPr>
       <w:r>
-        <w:t>Relazioni con il Requirements Analysis Document (RAD)</w:t>
+        <w:t xml:space="preserve">Relazioni con il </w:t>
+      </w:r>
+      <w:proofErr w:type="spellStart"/>
+      <w:r>
+        <w:t>Requirements</w:t>
+      </w:r>
+      <w:proofErr w:type="spellEnd"/>
+      <w:r>
+        <w:t xml:space="preserve"> Analysis </w:t>
+      </w:r>
+      <w:proofErr w:type="spellStart"/>
+      <w:r>
+        <w:t>Document</w:t>
+      </w:r>
+      <w:proofErr w:type="spellEnd"/>
+      <w:r>
+        <w:t xml:space="preserve"> (RAD)</w:t>
       </w:r>
     </w:p>
     <w:p>
@@ -1973,7 +2056,15 @@
         <w:ind w:left="1128"/>
       </w:pPr>
       <w:r>
-        <w:t>Al fine di verificare la correttezza di SocialBook sono stati predisposti dei test basati sulle funzionalità individuate nel RAD, in particolare riguardanti i requisiti funzionali e non funzionali del sistema.</w:t>
+        <w:t xml:space="preserve">Al fine di verificare la correttezza di </w:t>
+      </w:r>
+      <w:proofErr w:type="spellStart"/>
+      <w:r>
+        <w:t>SocialBook</w:t>
+      </w:r>
+      <w:proofErr w:type="spellEnd"/>
+      <w:r>
+        <w:t xml:space="preserve"> sono stati predisposti dei test basati sulle funzionalità individuate nel RAD, in particolare riguardanti i requisiti funzionali e non funzionali del sistema.</w:t>
       </w:r>
     </w:p>
     <w:p>
@@ -1991,7 +2082,15 @@
         </w:numPr>
       </w:pPr>
       <w:r>
-        <w:t>Relazioni con il System Design Document (SDD)</w:t>
+        <w:t xml:space="preserve">Relazioni con il System Design </w:t>
+      </w:r>
+      <w:proofErr w:type="spellStart"/>
+      <w:r>
+        <w:t>Document</w:t>
+      </w:r>
+      <w:proofErr w:type="spellEnd"/>
+      <w:r>
+        <w:t xml:space="preserve"> (SDD)</w:t>
       </w:r>
     </w:p>
     <w:p>
@@ -2006,7 +2105,15 @@
         <w:ind w:left="1128"/>
       </w:pPr>
       <w:r>
-        <w:t>Al fine di verificare la tracciabilità di SocialBook sono stati predisposti dei test sulle singole decomposizioni del sistema individuate nell’SDD, con maggior accortezza per il sottosistema “Gestione Utente” in quanto composto dal maggior numero di requisiti funzionali.</w:t>
+        <w:t xml:space="preserve">Al fine di verificare la tracciabilità di </w:t>
+      </w:r>
+      <w:proofErr w:type="spellStart"/>
+      <w:r>
+        <w:t>SocialBook</w:t>
+      </w:r>
+      <w:proofErr w:type="spellEnd"/>
+      <w:r>
+        <w:t xml:space="preserve"> sono stati predisposti dei test sulle singole decomposizioni del sistema individuate nell’SDD, con maggior accortezza per il sottosistema “Gestione Utente” in quanto composto dal maggior numero di requisiti funzionali.</w:t>
       </w:r>
       <w:r>
         <w:t xml:space="preserve"> </w:t>
@@ -2027,7 +2134,15 @@
         </w:numPr>
       </w:pPr>
       <w:r>
-        <w:t>Relazioni con l’Object Design Document (ODD)</w:t>
+        <w:t xml:space="preserve">Relazioni con l’Object Design </w:t>
+      </w:r>
+      <w:proofErr w:type="spellStart"/>
+      <w:r>
+        <w:t>Document</w:t>
+      </w:r>
+      <w:proofErr w:type="spellEnd"/>
+      <w:r>
+        <w:t xml:space="preserve"> (ODD)</w:t>
       </w:r>
     </w:p>
     <w:p>
@@ -2042,7 +2157,15 @@
         <w:ind w:left="1128"/>
       </w:pPr>
       <w:r>
-        <w:t>Al fine di verificare le performance di SocialBook sono stati predisposti dei test per la verificabilità del funzionamento delle interfacce specificate nell’ODD.</w:t>
+        <w:t xml:space="preserve">Al fine di verificare le performance di </w:t>
+      </w:r>
+      <w:proofErr w:type="spellStart"/>
+      <w:r>
+        <w:t>SocialBook</w:t>
+      </w:r>
+      <w:proofErr w:type="spellEnd"/>
+      <w:r>
+        <w:t xml:space="preserve"> sono stati predisposti dei test per la verificabilità del funzionamento delle interfacce specificate nell’ODD.</w:t>
       </w:r>
     </w:p>
     <w:p>
@@ -2088,7 +2211,14 @@
       </w:pPr>
       <w:r>
         <w:tab/>
-        <w:t xml:space="preserve">Inoltre la piattaforma sarà completamente gestita da tre categorie di Admin: </w:t>
+      </w:r>
+      <w:proofErr w:type="gramStart"/>
+      <w:r>
+        <w:t>Inoltre</w:t>
+      </w:r>
+      <w:proofErr w:type="gramEnd"/>
+      <w:r>
+        <w:t xml:space="preserve"> la piattaforma sarà completamente gestita da tre categorie di Admin: </w:t>
       </w:r>
     </w:p>
     <w:p>
@@ -2106,7 +2236,15 @@
       </w:pPr>
       <w:r>
         <w:tab/>
-        <w:t>-Il Costumer Manager si occupa della gestione degli utenti registrati e delle annesse recensioni</w:t>
+        <w:t xml:space="preserve">-Il </w:t>
+      </w:r>
+      <w:proofErr w:type="spellStart"/>
+      <w:r>
+        <w:t>Costumer</w:t>
+      </w:r>
+      <w:proofErr w:type="spellEnd"/>
+      <w:r>
+        <w:t xml:space="preserve"> Manager si occupa della gestione degli utenti registrati e delle annesse recensioni</w:t>
       </w:r>
     </w:p>
     <w:p>
@@ -2115,7 +2253,15 @@
       </w:pPr>
       <w:r>
         <w:tab/>
-        <w:t>-Il Catalogue Manager si occupa della gestione del catalogo e del singolo libro</w:t>
+        <w:t xml:space="preserve">-Il </w:t>
+      </w:r>
+      <w:proofErr w:type="spellStart"/>
+      <w:r>
+        <w:t>Catalogue</w:t>
+      </w:r>
+      <w:proofErr w:type="spellEnd"/>
+      <w:r>
+        <w:t xml:space="preserve"> Manager si occupa della gestione del catalogo e del singolo libro</w:t>
       </w:r>
     </w:p>
     <w:p>
@@ -2212,8 +2358,13 @@
         <w:t xml:space="preserve">TC_GU3 </w:t>
       </w:r>
       <w:r>
-        <w:t>Creazione Booklist</w:t>
-      </w:r>
+        <w:t xml:space="preserve">Creazione </w:t>
+      </w:r>
+      <w:proofErr w:type="spellStart"/>
+      <w:r>
+        <w:t>Booklist</w:t>
+      </w:r>
+      <w:proofErr w:type="spellEnd"/>
     </w:p>
     <w:p>
       <w:pPr>
@@ -2229,8 +2380,13 @@
         <w:t xml:space="preserve">TC_GU4 </w:t>
       </w:r>
       <w:r>
-        <w:t>Modifica Booklist</w:t>
-      </w:r>
+        <w:t xml:space="preserve">Modifica </w:t>
+      </w:r>
+      <w:proofErr w:type="spellStart"/>
+      <w:r>
+        <w:t>Booklist</w:t>
+      </w:r>
+      <w:proofErr w:type="spellEnd"/>
     </w:p>
     <w:p>
       <w:pPr>
@@ -2246,8 +2402,13 @@
         <w:t xml:space="preserve">TC_GU5 </w:t>
       </w:r>
       <w:r>
-        <w:t>Elimina Booklist</w:t>
-      </w:r>
+        <w:t xml:space="preserve">Elimina </w:t>
+      </w:r>
+      <w:proofErr w:type="spellStart"/>
+      <w:r>
+        <w:t>Booklist</w:t>
+      </w:r>
+      <w:proofErr w:type="spellEnd"/>
     </w:p>
     <w:p>
       <w:pPr>
@@ -2347,8 +2508,13 @@
         <w:t xml:space="preserve">● </w:t>
       </w:r>
       <w:r>
-        <w:t>Visualizzazione Booklist</w:t>
-      </w:r>
+        <w:t xml:space="preserve">Visualizzazione </w:t>
+      </w:r>
+      <w:proofErr w:type="spellStart"/>
+      <w:r>
+        <w:t>Booklist</w:t>
+      </w:r>
+      <w:proofErr w:type="spellEnd"/>
       <w:r>
         <w:t xml:space="preserve"> personali</w:t>
       </w:r>
@@ -2458,19 +2624,23 @@
         <w:t>Gestione Visualizzazione</w:t>
       </w:r>
     </w:p>
-    <w:p/>
-    <w:p>
-      <w:r>
-        <w:tab/>
-        <w:t>● TC_GV1 Ricerca</w:t>
-      </w:r>
-    </w:p>
     <w:p>
       <w:pPr>
         <w:ind w:firstLine="708"/>
       </w:pPr>
-      <w:r>
-        <w:t>● TC_GV2 Visualizzazione profilo utente</w:t>
+    </w:p>
+    <w:p>
+      <w:pPr>
+        <w:ind w:firstLine="708"/>
+      </w:pPr>
+      <w:r>
+        <w:t>● TC_GV</w:t>
+      </w:r>
+      <w:r>
+        <w:t xml:space="preserve">1 </w:t>
+      </w:r>
+      <w:r>
+        <w:t>Visualizzazione profilo utente</w:t>
       </w:r>
     </w:p>
     <w:p>
@@ -2524,6 +2694,17 @@
     <w:p>
       <w:r>
         <w:tab/>
+      </w:r>
+      <w:r>
+        <w:t>●</w:t>
+      </w:r>
+      <w:r>
+        <w:t xml:space="preserve"> Ricerca</w:t>
+      </w:r>
+    </w:p>
+    <w:p>
+      <w:r>
+        <w:tab/>
         <w:t>● Visualizzazione Libro</w:t>
       </w:r>
     </w:p>
@@ -2599,14 +2780,24 @@
     <w:p>
       <w:r>
         <w:tab/>
-        <w:t>● Segui Booklist</w:t>
-      </w:r>
+        <w:t xml:space="preserve">● Segui </w:t>
+      </w:r>
+      <w:proofErr w:type="spellStart"/>
+      <w:r>
+        <w:t>Booklist</w:t>
+      </w:r>
+      <w:proofErr w:type="spellEnd"/>
     </w:p>
     <w:p>
       <w:r>
         <w:tab/>
-        <w:t>● Smetti di seguire Booklist</w:t>
-      </w:r>
+        <w:t xml:space="preserve">● Smetti di seguire </w:t>
+      </w:r>
+      <w:proofErr w:type="spellStart"/>
+      <w:r>
+        <w:t>Booklist</w:t>
+      </w:r>
+      <w:proofErr w:type="spellEnd"/>
     </w:p>
     <w:p>
       <w:r>
@@ -2616,7 +2807,6 @@
     </w:p>
     <w:p>
       <w:r>
-        <w:lastRenderedPageBreak/>
         <w:tab/>
         <w:t>●</w:t>
       </w:r>
@@ -2624,8 +2814,13 @@
         <w:t xml:space="preserve"> </w:t>
       </w:r>
       <w:r>
-        <w:t>Visualizzazione Booklist</w:t>
-      </w:r>
+        <w:t xml:space="preserve">Visualizzazione </w:t>
+      </w:r>
+      <w:proofErr w:type="spellStart"/>
+      <w:r>
+        <w:t>Booklist</w:t>
+      </w:r>
+      <w:proofErr w:type="spellEnd"/>
     </w:p>
     <w:p/>
     <w:p>
@@ -2884,11 +3079,21 @@
         </w:numPr>
       </w:pPr>
       <w:r>
-        <w:t>Pass/Fail</w:t>
-      </w:r>
-      <w:r>
-        <w:t xml:space="preserve"> criteria</w:t>
-      </w:r>
+        <w:t>Pass/</w:t>
+      </w:r>
+      <w:proofErr w:type="spellStart"/>
+      <w:r>
+        <w:t>Fail</w:t>
+      </w:r>
+      <w:proofErr w:type="spellEnd"/>
+      <w:r>
+        <w:t xml:space="preserve"> </w:t>
+      </w:r>
+      <w:proofErr w:type="spellStart"/>
+      <w:r>
+        <w:t>criteria</w:t>
+      </w:r>
+      <w:proofErr w:type="spellEnd"/>
     </w:p>
     <w:p/>
     <w:p>
@@ -2905,13 +3110,29 @@
         <w:t xml:space="preserve"> l’output osservato sarà diverso dall’output attesto</w:t>
       </w:r>
       <w:r>
-        <w:t xml:space="preserve"> (oracolo). Al contrario, un test fallirà (fail) quando il risultato osservato è uguale a quello atteso. Il testing sarà considerato valido se tutti i seguenti vincoli saranno rispettati: testare tutti i requisiti </w:t>
+        <w:t xml:space="preserve"> (oracolo). Al contrario, un test fallirà (</w:t>
+      </w:r>
+      <w:proofErr w:type="spellStart"/>
+      <w:r>
+        <w:t>fail</w:t>
+      </w:r>
+      <w:proofErr w:type="spellEnd"/>
+      <w:r>
+        <w:t xml:space="preserve">) quando il risultato osservato è uguale a quello atteso. Il testing sarà considerato valido se tutti i seguenti vincoli saranno rispettati: testare tutti i requisiti </w:t>
       </w:r>
       <w:r>
         <w:t>fondamentali</w:t>
       </w:r>
       <w:r>
-        <w:t>, effettuare test di regressione ogni volta che si introducono nuove caratteristiche al sistema o vengono modificate quelle presenti, infine raggiungere un branch coverage non inferiore al 75%.</w:t>
+        <w:t xml:space="preserve">, effettuare test di regressione ogni volta che si introducono nuove caratteristiche al sistema o vengono modificate quelle presenti, infine raggiungere un </w:t>
+      </w:r>
+      <w:proofErr w:type="spellStart"/>
+      <w:r>
+        <w:t>branch</w:t>
+      </w:r>
+      <w:proofErr w:type="spellEnd"/>
+      <w:r>
+        <w:t xml:space="preserve"> coverage non inferiore al 75%.</w:t>
       </w:r>
     </w:p>
     <w:p>
@@ -2937,7 +3158,15 @@
         <w:ind w:left="708"/>
       </w:pPr>
       <w:r>
-        <w:t>Per il sistema SocialBook, il testing si compone tre fasi. Nella prima fase, verranno eseguiti i test di unità dei singoli componenti, in modo da testare nello specifico la correttezza di ciascuna unità andando a constatare il corretto funzionamento. Nella seconda fase, verrà effettuato il testing di integrazione in cui si andrà a testare l’integrazione dei vari sottosistemi. Infine, verrà eseguito il testing di sistema che vedrà come oggetto di testing l’intero sistema assemblato nei suoi componenti. Nella sessione di testing del sistema verrà utilizzato un approccio “BLACK BOX” ed una strategia</w:t>
+        <w:t xml:space="preserve">Per il sistema </w:t>
+      </w:r>
+      <w:proofErr w:type="spellStart"/>
+      <w:r>
+        <w:t>SocialBook</w:t>
+      </w:r>
+      <w:proofErr w:type="spellEnd"/>
+      <w:r>
+        <w:t>, il testing si compone tre fasi. Nella prima fase, verranno eseguiti i test di unità dei singoli componenti, in modo da testare nello specifico la correttezza di ciascuna unità andando a constatare il corretto funzionamento. Nella seconda fase, verrà effettuato il testing di integrazione in cui si andrà a testare l’integrazione dei vari sottosistemi. Infine, verrà eseguito il testing di sistema che vedrà come oggetto di testing l’intero sistema assemblato nei suoi componenti. Nella sessione di testing del sistema verrà utilizzato un approccio “BLACK BOX” ed una strategia</w:t>
       </w:r>
       <w:r>
         <w:t xml:space="preserve"> bottom</w:t>
@@ -2949,7 +3178,15 @@
         <w:t>up</w:t>
       </w:r>
       <w:r>
-        <w:t xml:space="preserve">: tale strategia prevede che i sottosistemi nel layer più in </w:t>
+        <w:t xml:space="preserve">: tale strategia prevede che i sottosistemi nel </w:t>
+      </w:r>
+      <w:proofErr w:type="spellStart"/>
+      <w:r>
+        <w:t>layer</w:t>
+      </w:r>
+      <w:proofErr w:type="spellEnd"/>
+      <w:r>
+        <w:t xml:space="preserve"> più in </w:t>
       </w:r>
       <w:r>
         <w:t>basso</w:t>
@@ -2961,7 +3198,15 @@
         <w:t xml:space="preserve">testati e </w:t>
       </w:r>
       <w:r>
-        <w:t xml:space="preserve">integrati i layer più in </w:t>
+        <w:t xml:space="preserve">integrati i </w:t>
+      </w:r>
+      <w:proofErr w:type="spellStart"/>
+      <w:r>
+        <w:t>layer</w:t>
+      </w:r>
+      <w:proofErr w:type="spellEnd"/>
+      <w:r>
+        <w:t xml:space="preserve"> più in </w:t>
       </w:r>
       <w:r>
         <w:t>alto</w:t>
@@ -3037,14 +3282,30 @@
         <w:rPr>
           <w:color w:val="171717" w:themeColor="background2" w:themeShade="1A"/>
         </w:rPr>
-        <w:t>Per effettuare il testing di unità andremo a testare ogni metodo di ciascuna classe del sistema. Si definiranno i casi di test in modo funzionale (black-box). Similmente ai casi di test di integrazione, per la definizione dei casi di test unitari verrà utilizzato i framework JUnit</w:t>
-      </w:r>
+        <w:t xml:space="preserve">Per effettuare il testing di unità andremo a testare ogni metodo di ciascuna classe del sistema. Si definiranno i casi di test in modo funzionale (black-box). Similmente ai casi di test di integrazione, per la definizione dei casi di test unitari verrà utilizzato i framework </w:t>
+      </w:r>
+      <w:proofErr w:type="spellStart"/>
       <w:r>
         <w:rPr>
           <w:color w:val="171717" w:themeColor="background2" w:themeShade="1A"/>
         </w:rPr>
-        <w:t xml:space="preserve"> e Mockito</w:t>
-      </w:r>
+        <w:t>JUnit</w:t>
+      </w:r>
+      <w:proofErr w:type="spellEnd"/>
+      <w:r>
+        <w:rPr>
+          <w:color w:val="171717" w:themeColor="background2" w:themeShade="1A"/>
+        </w:rPr>
+        <w:t xml:space="preserve"> e </w:t>
+      </w:r>
+      <w:proofErr w:type="spellStart"/>
+      <w:r>
+        <w:rPr>
+          <w:color w:val="171717" w:themeColor="background2" w:themeShade="1A"/>
+        </w:rPr>
+        <w:t>Mockito</w:t>
+      </w:r>
+      <w:proofErr w:type="spellEnd"/>
       <w:r>
         <w:rPr>
           <w:color w:val="171717" w:themeColor="background2" w:themeShade="1A"/>
@@ -3061,7 +3322,21 @@
         <w:rPr>
           <w:color w:val="171717" w:themeColor="background2" w:themeShade="1A"/>
         </w:rPr>
-        <w:t>. Se l'esecuzione di tutti i test unitari non porta alla branch coverage minima richiesta (75</w:t>
+        <w:t xml:space="preserve">. Se l'esecuzione di tutti i test unitari non porta alla </w:t>
+      </w:r>
+      <w:proofErr w:type="spellStart"/>
+      <w:r>
+        <w:rPr>
+          <w:color w:val="171717" w:themeColor="background2" w:themeShade="1A"/>
+        </w:rPr>
+        <w:t>branch</w:t>
+      </w:r>
+      <w:proofErr w:type="spellEnd"/>
+      <w:r>
+        <w:rPr>
+          <w:color w:val="171717" w:themeColor="background2" w:themeShade="1A"/>
+        </w:rPr>
+        <w:t xml:space="preserve"> coverage minima richiesta (75</w:t>
       </w:r>
       <w:r>
         <w:rPr>
@@ -3119,8 +3394,21 @@
         <w:ind w:left="1128"/>
       </w:pPr>
       <w:r>
-        <w:t>Verrà utilizzato un approccio bottom-up (più adatto al software Object Oriented). La definizione dei casi di test avverrà tramite il framework JUnit</w:t>
-      </w:r>
+        <w:t xml:space="preserve">Verrà utilizzato un approccio bottom-up (più adatto al software Object </w:t>
+      </w:r>
+      <w:proofErr w:type="spellStart"/>
+      <w:r>
+        <w:t>Oriented</w:t>
+      </w:r>
+      <w:proofErr w:type="spellEnd"/>
+      <w:r>
+        <w:t xml:space="preserve">). La definizione dei casi di test avverrà tramite il framework </w:t>
+      </w:r>
+      <w:proofErr w:type="spellStart"/>
+      <w:r>
+        <w:t>JUnit</w:t>
+      </w:r>
+      <w:proofErr w:type="spellEnd"/>
       <w:r>
         <w:t>.</w:t>
       </w:r>
@@ -3161,7 +3449,31 @@
         <w:ind w:left="1128"/>
       </w:pPr>
       <w:r>
-        <w:t>Per questo tipo di testing sarà utilizzato il tool Selenium IDE, che permette di registrare delle interazioni utente su un browser, e così di implementare ed eseguire i casi di test di sistema. Durante il testing di sistema, il server sarà deployato in localhost.</w:t>
+        <w:t xml:space="preserve">Per questo tipo di testing sarà utilizzato il tool </w:t>
+      </w:r>
+      <w:proofErr w:type="spellStart"/>
+      <w:r>
+        <w:t>Selenium</w:t>
+      </w:r>
+      <w:proofErr w:type="spellEnd"/>
+      <w:r>
+        <w:t xml:space="preserve"> IDE, che permette di registrare delle interazioni utente su un browser, e così di implementare ed eseguire i casi di test di sistema. Durante il testing di sistema, il server sarà </w:t>
+      </w:r>
+      <w:proofErr w:type="spellStart"/>
+      <w:r>
+        <w:t>deployato</w:t>
+      </w:r>
+      <w:proofErr w:type="spellEnd"/>
+      <w:r>
+        <w:t xml:space="preserve"> in </w:t>
+      </w:r>
+      <w:proofErr w:type="spellStart"/>
+      <w:r>
+        <w:t>localhost</w:t>
+      </w:r>
+      <w:proofErr w:type="spellEnd"/>
+      <w:r>
+        <w:t>.</w:t>
       </w:r>
     </w:p>
     <w:p>
@@ -3214,7 +3526,15 @@
         <w:ind w:left="1128"/>
       </w:pPr>
       <w:r>
-        <w:t>Il testing non verrà sospeso fino alla sua terminazione anche in caso di rilevazione di una failure. Il testing verrà momentaneamente sospeso nel momento in cui l’esecuzione ritorna un errore nella definizione di uno dei test.</w:t>
+        <w:t xml:space="preserve">Il testing non verrà sospeso fino alla sua terminazione anche in caso di rilevazione di una </w:t>
+      </w:r>
+      <w:proofErr w:type="spellStart"/>
+      <w:r>
+        <w:t>failure</w:t>
+      </w:r>
+      <w:proofErr w:type="spellEnd"/>
+      <w:r>
+        <w:t>. Il testing verrà momentaneamente sospeso nel momento in cui l’esecuzione ritorna un errore nella definizione di uno dei test.</w:t>
       </w:r>
     </w:p>
     <w:p>
@@ -3322,7 +3642,6 @@
         <w:ind w:firstLine="708"/>
       </w:pPr>
       <w:r>
-        <w:lastRenderedPageBreak/>
         <w:t>TC_GU1 Registrazione</w:t>
       </w:r>
     </w:p>
@@ -3447,7 +3766,27 @@
                 <w:bCs/>
                 <w:color w:val="000000"/>
               </w:rPr>
-              <w:t xml:space="preserve"> Formato: [a-zA-Z]</w:t>
+              <w:t xml:space="preserve"> Formato: [a-</w:t>
+            </w:r>
+            <w:proofErr w:type="spellStart"/>
+            <w:r>
+              <w:rPr>
+                <w:rFonts w:ascii="Calibri" w:hAnsi="Calibri" w:cs="Calibri"/>
+                <w:b/>
+                <w:bCs/>
+                <w:color w:val="000000"/>
+              </w:rPr>
+              <w:t>zA</w:t>
+            </w:r>
+            <w:proofErr w:type="spellEnd"/>
+            <w:r>
+              <w:rPr>
+                <w:rFonts w:ascii="Calibri" w:hAnsi="Calibri" w:cs="Calibri"/>
+                <w:b/>
+                <w:bCs/>
+                <w:color w:val="000000"/>
+              </w:rPr>
+              <w:t>-Z]</w:t>
             </w:r>
           </w:p>
         </w:tc>
@@ -3556,7 +3895,29 @@
                 <w:szCs w:val="22"/>
                 <w:lang w:val="en-US"/>
               </w:rPr>
-              <w:t>&gt;=1 or &lt;16 [LN_ok]</w:t>
+              <w:t>&gt;=1 or &lt;16 [</w:t>
+            </w:r>
+            <w:proofErr w:type="spellStart"/>
+            <w:r>
+              <w:rPr>
+                <w:rFonts w:ascii="Calibri" w:hAnsi="Calibri" w:cs="Calibri"/>
+                <w:color w:val="000000"/>
+                <w:sz w:val="22"/>
+                <w:szCs w:val="22"/>
+                <w:lang w:val="en-US"/>
+              </w:rPr>
+              <w:t>LN_ok</w:t>
+            </w:r>
+            <w:proofErr w:type="spellEnd"/>
+            <w:r>
+              <w:rPr>
+                <w:rFonts w:ascii="Calibri" w:hAnsi="Calibri" w:cs="Calibri"/>
+                <w:color w:val="000000"/>
+                <w:sz w:val="22"/>
+                <w:szCs w:val="22"/>
+                <w:lang w:val="en-US"/>
+              </w:rPr>
+              <w:t>]</w:t>
             </w:r>
           </w:p>
         </w:tc>
@@ -3622,7 +3983,27 @@
                 <w:sz w:val="22"/>
                 <w:szCs w:val="22"/>
               </w:rPr>
-              <w:t>Non Rispetta il formato [error]</w:t>
+              <w:t>Non Rispetta il formato [</w:t>
+            </w:r>
+            <w:proofErr w:type="spellStart"/>
+            <w:r>
+              <w:rPr>
+                <w:rFonts w:ascii="Calibri" w:hAnsi="Calibri" w:cs="Calibri"/>
+                <w:color w:val="000000"/>
+                <w:sz w:val="22"/>
+                <w:szCs w:val="22"/>
+              </w:rPr>
+              <w:t>error</w:t>
+            </w:r>
+            <w:proofErr w:type="spellEnd"/>
+            <w:r>
+              <w:rPr>
+                <w:rFonts w:ascii="Calibri" w:hAnsi="Calibri" w:cs="Calibri"/>
+                <w:color w:val="000000"/>
+                <w:sz w:val="22"/>
+                <w:szCs w:val="22"/>
+              </w:rPr>
+              <w:t>]</w:t>
             </w:r>
           </w:p>
           <w:p>
@@ -3646,7 +4027,27 @@
                 <w:sz w:val="22"/>
                 <w:szCs w:val="22"/>
               </w:rPr>
-              <w:t>Rispetta il formato [FN_ok]</w:t>
+              <w:t>Rispetta il formato [</w:t>
+            </w:r>
+            <w:proofErr w:type="spellStart"/>
+            <w:r>
+              <w:rPr>
+                <w:rFonts w:ascii="Calibri" w:hAnsi="Calibri" w:cs="Calibri"/>
+                <w:color w:val="000000"/>
+                <w:sz w:val="22"/>
+                <w:szCs w:val="22"/>
+              </w:rPr>
+              <w:t>FN_ok</w:t>
+            </w:r>
+            <w:proofErr w:type="spellEnd"/>
+            <w:r>
+              <w:rPr>
+                <w:rFonts w:ascii="Calibri" w:hAnsi="Calibri" w:cs="Calibri"/>
+                <w:color w:val="000000"/>
+                <w:sz w:val="22"/>
+                <w:szCs w:val="22"/>
+              </w:rPr>
+              <w:t>]</w:t>
             </w:r>
           </w:p>
         </w:tc>
@@ -3719,7 +4120,27 @@
                 <w:bCs/>
                 <w:color w:val="000000"/>
               </w:rPr>
-              <w:t xml:space="preserve"> Formato: [a-zA-Z]</w:t>
+              <w:t xml:space="preserve"> Formato: [a-</w:t>
+            </w:r>
+            <w:proofErr w:type="spellStart"/>
+            <w:r>
+              <w:rPr>
+                <w:rFonts w:ascii="Calibri" w:hAnsi="Calibri" w:cs="Calibri"/>
+                <w:b/>
+                <w:bCs/>
+                <w:color w:val="000000"/>
+              </w:rPr>
+              <w:t>zA</w:t>
+            </w:r>
+            <w:proofErr w:type="spellEnd"/>
+            <w:r>
+              <w:rPr>
+                <w:rFonts w:ascii="Calibri" w:hAnsi="Calibri" w:cs="Calibri"/>
+                <w:b/>
+                <w:bCs/>
+                <w:color w:val="000000"/>
+              </w:rPr>
+              <w:t>-Z]</w:t>
             </w:r>
           </w:p>
         </w:tc>
@@ -3850,8 +4271,9 @@
                 <w:szCs w:val="22"/>
                 <w:lang w:val="en-US"/>
               </w:rPr>
-              <w:t>&gt;=1 or &lt;16 [L</w:t>
-            </w:r>
+              <w:t>&gt;=1 or &lt;16 [</w:t>
+            </w:r>
+            <w:proofErr w:type="spellStart"/>
             <w:r>
               <w:rPr>
                 <w:rFonts w:ascii="Calibri" w:hAnsi="Calibri" w:cs="Calibri"/>
@@ -3860,6 +4282,16 @@
                 <w:szCs w:val="22"/>
                 <w:lang w:val="en-US"/>
               </w:rPr>
+              <w:t>L</w:t>
+            </w:r>
+            <w:r>
+              <w:rPr>
+                <w:rFonts w:ascii="Calibri" w:hAnsi="Calibri" w:cs="Calibri"/>
+                <w:color w:val="000000"/>
+                <w:sz w:val="22"/>
+                <w:szCs w:val="22"/>
+                <w:lang w:val="en-US"/>
+              </w:rPr>
               <w:t>C</w:t>
             </w:r>
             <w:r>
@@ -3870,7 +4302,18 @@
                 <w:szCs w:val="22"/>
                 <w:lang w:val="en-US"/>
               </w:rPr>
-              <w:t>_ok]</w:t>
+              <w:t>_ok</w:t>
+            </w:r>
+            <w:proofErr w:type="spellEnd"/>
+            <w:r>
+              <w:rPr>
+                <w:rFonts w:ascii="Calibri" w:hAnsi="Calibri" w:cs="Calibri"/>
+                <w:color w:val="000000"/>
+                <w:sz w:val="22"/>
+                <w:szCs w:val="22"/>
+                <w:lang w:val="en-US"/>
+              </w:rPr>
+              <w:t>]</w:t>
             </w:r>
           </w:p>
         </w:tc>
@@ -3964,7 +4407,27 @@
                 <w:sz w:val="22"/>
                 <w:szCs w:val="22"/>
               </w:rPr>
-              <w:t>Non Rispetta il formato [error]</w:t>
+              <w:t>Non Rispetta il formato [</w:t>
+            </w:r>
+            <w:proofErr w:type="spellStart"/>
+            <w:r>
+              <w:rPr>
+                <w:rFonts w:ascii="Calibri" w:hAnsi="Calibri" w:cs="Calibri"/>
+                <w:color w:val="000000"/>
+                <w:sz w:val="22"/>
+                <w:szCs w:val="22"/>
+              </w:rPr>
+              <w:t>error</w:t>
+            </w:r>
+            <w:proofErr w:type="spellEnd"/>
+            <w:r>
+              <w:rPr>
+                <w:rFonts w:ascii="Calibri" w:hAnsi="Calibri" w:cs="Calibri"/>
+                <w:color w:val="000000"/>
+                <w:sz w:val="22"/>
+                <w:szCs w:val="22"/>
+              </w:rPr>
+              <w:t>]</w:t>
             </w:r>
           </w:p>
           <w:p>
@@ -3988,7 +4451,17 @@
                 <w:sz w:val="22"/>
                 <w:szCs w:val="22"/>
               </w:rPr>
-              <w:t>Rispetta il formato [F</w:t>
+              <w:t>Rispetta il formato [</w:t>
+            </w:r>
+            <w:proofErr w:type="spellStart"/>
+            <w:r>
+              <w:rPr>
+                <w:rFonts w:ascii="Calibri" w:hAnsi="Calibri" w:cs="Calibri"/>
+                <w:color w:val="000000"/>
+                <w:sz w:val="22"/>
+                <w:szCs w:val="22"/>
+              </w:rPr>
+              <w:t>F</w:t>
             </w:r>
             <w:r>
               <w:rPr>
@@ -4006,7 +4479,17 @@
                 <w:sz w:val="22"/>
                 <w:szCs w:val="22"/>
               </w:rPr>
-              <w:t>_ok]</w:t>
+              <w:t>_ok</w:t>
+            </w:r>
+            <w:proofErr w:type="spellEnd"/>
+            <w:r>
+              <w:rPr>
+                <w:rFonts w:ascii="Calibri" w:hAnsi="Calibri" w:cs="Calibri"/>
+                <w:color w:val="000000"/>
+                <w:sz w:val="22"/>
+                <w:szCs w:val="22"/>
+              </w:rPr>
+              <w:t>]</w:t>
             </w:r>
           </w:p>
         </w:tc>
@@ -4259,8 +4742,9 @@
                 <w:szCs w:val="22"/>
                 <w:lang w:val="en-US"/>
               </w:rPr>
-              <w:t xml:space="preserve"> [L</w:t>
-            </w:r>
+              <w:t xml:space="preserve"> [</w:t>
+            </w:r>
+            <w:proofErr w:type="spellStart"/>
             <w:r>
               <w:rPr>
                 <w:rFonts w:ascii="Calibri" w:hAnsi="Calibri" w:cs="Calibri"/>
@@ -4269,6 +4753,16 @@
                 <w:szCs w:val="22"/>
                 <w:lang w:val="en-US"/>
               </w:rPr>
+              <w:t>L</w:t>
+            </w:r>
+            <w:r>
+              <w:rPr>
+                <w:rFonts w:ascii="Calibri" w:hAnsi="Calibri" w:cs="Calibri"/>
+                <w:color w:val="000000"/>
+                <w:sz w:val="22"/>
+                <w:szCs w:val="22"/>
+                <w:lang w:val="en-US"/>
+              </w:rPr>
               <w:t>U</w:t>
             </w:r>
             <w:r>
@@ -4279,7 +4773,18 @@
                 <w:szCs w:val="22"/>
                 <w:lang w:val="en-US"/>
               </w:rPr>
-              <w:t>_ok]</w:t>
+              <w:t>_ok</w:t>
+            </w:r>
+            <w:proofErr w:type="spellEnd"/>
+            <w:r>
+              <w:rPr>
+                <w:rFonts w:ascii="Calibri" w:hAnsi="Calibri" w:cs="Calibri"/>
+                <w:color w:val="000000"/>
+                <w:sz w:val="22"/>
+                <w:szCs w:val="22"/>
+                <w:lang w:val="en-US"/>
+              </w:rPr>
+              <w:t>]</w:t>
             </w:r>
           </w:p>
         </w:tc>
@@ -4373,7 +4878,27 @@
                 <w:sz w:val="22"/>
                 <w:szCs w:val="22"/>
               </w:rPr>
-              <w:t>Non Rispetta il formato [error]</w:t>
+              <w:t>Non Rispetta il formato [</w:t>
+            </w:r>
+            <w:proofErr w:type="spellStart"/>
+            <w:r>
+              <w:rPr>
+                <w:rFonts w:ascii="Calibri" w:hAnsi="Calibri" w:cs="Calibri"/>
+                <w:color w:val="000000"/>
+                <w:sz w:val="22"/>
+                <w:szCs w:val="22"/>
+              </w:rPr>
+              <w:t>error</w:t>
+            </w:r>
+            <w:proofErr w:type="spellEnd"/>
+            <w:r>
+              <w:rPr>
+                <w:rFonts w:ascii="Calibri" w:hAnsi="Calibri" w:cs="Calibri"/>
+                <w:color w:val="000000"/>
+                <w:sz w:val="22"/>
+                <w:szCs w:val="22"/>
+              </w:rPr>
+              <w:t>]</w:t>
             </w:r>
           </w:p>
           <w:p>
@@ -4397,7 +4922,17 @@
                 <w:sz w:val="22"/>
                 <w:szCs w:val="22"/>
               </w:rPr>
-              <w:t>Rispetta il formato [F</w:t>
+              <w:t>Rispetta il formato [</w:t>
+            </w:r>
+            <w:proofErr w:type="spellStart"/>
+            <w:r>
+              <w:rPr>
+                <w:rFonts w:ascii="Calibri" w:hAnsi="Calibri" w:cs="Calibri"/>
+                <w:color w:val="000000"/>
+                <w:sz w:val="22"/>
+                <w:szCs w:val="22"/>
+              </w:rPr>
+              <w:t>F</w:t>
             </w:r>
             <w:r>
               <w:rPr>
@@ -4415,7 +4950,17 @@
                 <w:sz w:val="22"/>
                 <w:szCs w:val="22"/>
               </w:rPr>
-              <w:t>_ok]</w:t>
+              <w:t>_ok</w:t>
+            </w:r>
+            <w:proofErr w:type="spellEnd"/>
+            <w:r>
+              <w:rPr>
+                <w:rFonts w:ascii="Calibri" w:hAnsi="Calibri" w:cs="Calibri"/>
+                <w:color w:val="000000"/>
+                <w:sz w:val="22"/>
+                <w:szCs w:val="22"/>
+              </w:rPr>
+              <w:t>]</w:t>
             </w:r>
           </w:p>
         </w:tc>
@@ -4708,8 +5253,9 @@
                 <w:szCs w:val="22"/>
                 <w:lang w:val="en-US"/>
               </w:rPr>
-              <w:t xml:space="preserve"> [L</w:t>
-            </w:r>
+              <w:t xml:space="preserve"> [</w:t>
+            </w:r>
+            <w:proofErr w:type="spellStart"/>
             <w:r>
               <w:rPr>
                 <w:rFonts w:ascii="Calibri" w:hAnsi="Calibri" w:cs="Calibri"/>
@@ -4718,6 +5264,16 @@
                 <w:szCs w:val="22"/>
                 <w:lang w:val="en-US"/>
               </w:rPr>
+              <w:t>L</w:t>
+            </w:r>
+            <w:r>
+              <w:rPr>
+                <w:rFonts w:ascii="Calibri" w:hAnsi="Calibri" w:cs="Calibri"/>
+                <w:color w:val="000000"/>
+                <w:sz w:val="22"/>
+                <w:szCs w:val="22"/>
+                <w:lang w:val="en-US"/>
+              </w:rPr>
               <w:t>E</w:t>
             </w:r>
             <w:r>
@@ -4728,7 +5284,18 @@
                 <w:szCs w:val="22"/>
                 <w:lang w:val="en-US"/>
               </w:rPr>
-              <w:t>_ok]</w:t>
+              <w:t>_ok</w:t>
+            </w:r>
+            <w:proofErr w:type="spellEnd"/>
+            <w:r>
+              <w:rPr>
+                <w:rFonts w:ascii="Calibri" w:hAnsi="Calibri" w:cs="Calibri"/>
+                <w:color w:val="000000"/>
+                <w:sz w:val="22"/>
+                <w:szCs w:val="22"/>
+                <w:lang w:val="en-US"/>
+              </w:rPr>
+              <w:t>]</w:t>
             </w:r>
           </w:p>
         </w:tc>
@@ -4812,7 +5379,27 @@
                 <w:sz w:val="22"/>
                 <w:szCs w:val="22"/>
               </w:rPr>
-              <w:t>Non Rispetta il formato [error]</w:t>
+              <w:t>Non Rispetta il formato [</w:t>
+            </w:r>
+            <w:proofErr w:type="spellStart"/>
+            <w:r>
+              <w:rPr>
+                <w:rFonts w:ascii="Calibri" w:hAnsi="Calibri" w:cs="Calibri"/>
+                <w:color w:val="000000"/>
+                <w:sz w:val="22"/>
+                <w:szCs w:val="22"/>
+              </w:rPr>
+              <w:t>error</w:t>
+            </w:r>
+            <w:proofErr w:type="spellEnd"/>
+            <w:r>
+              <w:rPr>
+                <w:rFonts w:ascii="Calibri" w:hAnsi="Calibri" w:cs="Calibri"/>
+                <w:color w:val="000000"/>
+                <w:sz w:val="22"/>
+                <w:szCs w:val="22"/>
+              </w:rPr>
+              <w:t>]</w:t>
             </w:r>
           </w:p>
           <w:p>
@@ -4836,7 +5423,17 @@
                 <w:sz w:val="22"/>
                 <w:szCs w:val="22"/>
               </w:rPr>
-              <w:t>Rispetta il formato [F</w:t>
+              <w:t>Rispetta il formato [</w:t>
+            </w:r>
+            <w:proofErr w:type="spellStart"/>
+            <w:r>
+              <w:rPr>
+                <w:rFonts w:ascii="Calibri" w:hAnsi="Calibri" w:cs="Calibri"/>
+                <w:color w:val="000000"/>
+                <w:sz w:val="22"/>
+                <w:szCs w:val="22"/>
+              </w:rPr>
+              <w:t>F</w:t>
             </w:r>
             <w:r>
               <w:rPr>
@@ -4854,7 +5451,17 @@
                 <w:sz w:val="22"/>
                 <w:szCs w:val="22"/>
               </w:rPr>
-              <w:t>_ok]</w:t>
+              <w:t>_ok</w:t>
+            </w:r>
+            <w:proofErr w:type="spellEnd"/>
+            <w:r>
+              <w:rPr>
+                <w:rFonts w:ascii="Calibri" w:hAnsi="Calibri" w:cs="Calibri"/>
+                <w:color w:val="000000"/>
+                <w:sz w:val="22"/>
+                <w:szCs w:val="22"/>
+              </w:rPr>
+              <w:t>]</w:t>
             </w:r>
           </w:p>
         </w:tc>
@@ -4886,8 +5493,19 @@
                 <w:bCs/>
                 <w:color w:val="000000"/>
               </w:rPr>
-              <w:t xml:space="preserve"> NonRegistrato</w:t>
-            </w:r>
+              <w:t xml:space="preserve"> </w:t>
+            </w:r>
+            <w:proofErr w:type="spellStart"/>
+            <w:r>
+              <w:rPr>
+                <w:rFonts w:ascii="Century Gothic" w:hAnsi="Century Gothic"/>
+                <w:b/>
+                <w:bCs/>
+                <w:color w:val="000000"/>
+              </w:rPr>
+              <w:t>NonRegistrato</w:t>
+            </w:r>
+            <w:proofErr w:type="spellEnd"/>
             <w:r>
               <w:rPr>
                 <w:rFonts w:ascii="Century Gothic" w:hAnsi="Century Gothic"/>
@@ -4946,7 +5564,31 @@
                 <w:sz w:val="22"/>
                 <w:szCs w:val="22"/>
               </w:rPr>
-              <w:t xml:space="preserve"> nel database [error]</w:t>
+              <w:t xml:space="preserve"> nel database [</w:t>
+            </w:r>
+            <w:proofErr w:type="spellStart"/>
+            <w:r>
+              <w:rPr>
+                <w:rFonts w:ascii="Calibri" w:hAnsi="Calibri" w:cs="Calibri"/>
+                <w:b w:val="0"/>
+                <w:bCs/>
+                <w:color w:val="202124"/>
+                <w:sz w:val="22"/>
+                <w:szCs w:val="22"/>
+              </w:rPr>
+              <w:t>error</w:t>
+            </w:r>
+            <w:proofErr w:type="spellEnd"/>
+            <w:r>
+              <w:rPr>
+                <w:rFonts w:ascii="Calibri" w:hAnsi="Calibri" w:cs="Calibri"/>
+                <w:b w:val="0"/>
+                <w:bCs/>
+                <w:color w:val="202124"/>
+                <w:sz w:val="22"/>
+                <w:szCs w:val="22"/>
+              </w:rPr>
+              <w:t>]</w:t>
             </w:r>
           </w:p>
           <w:p>
@@ -4964,7 +5606,21 @@
               <w:rPr>
                 <w:lang w:eastAsia="it-IT" w:bidi="ar-SA"/>
               </w:rPr>
-              <w:t>Non è già presente nel database [NRE_ok]</w:t>
+              <w:t>Non è già presente nel database [</w:t>
+            </w:r>
+            <w:proofErr w:type="spellStart"/>
+            <w:r>
+              <w:rPr>
+                <w:lang w:eastAsia="it-IT" w:bidi="ar-SA"/>
+              </w:rPr>
+              <w:t>NRE_ok</w:t>
+            </w:r>
+            <w:proofErr w:type="spellEnd"/>
+            <w:r>
+              <w:rPr>
+                <w:lang w:eastAsia="it-IT" w:bidi="ar-SA"/>
+              </w:rPr>
+              <w:t>]</w:t>
             </w:r>
           </w:p>
         </w:tc>
@@ -5248,8 +5904,9 @@
                 <w:szCs w:val="22"/>
                 <w:lang w:val="en-US"/>
               </w:rPr>
-              <w:t xml:space="preserve"> [L</w:t>
-            </w:r>
+              <w:t xml:space="preserve"> [</w:t>
+            </w:r>
+            <w:proofErr w:type="spellStart"/>
             <w:r>
               <w:rPr>
                 <w:rFonts w:ascii="Calibri" w:hAnsi="Calibri" w:cs="Calibri"/>
@@ -5258,6 +5915,16 @@
                 <w:szCs w:val="22"/>
                 <w:lang w:val="en-US"/>
               </w:rPr>
+              <w:t>L</w:t>
+            </w:r>
+            <w:r>
+              <w:rPr>
+                <w:rFonts w:ascii="Calibri" w:hAnsi="Calibri" w:cs="Calibri"/>
+                <w:color w:val="000000"/>
+                <w:sz w:val="22"/>
+                <w:szCs w:val="22"/>
+                <w:lang w:val="en-US"/>
+              </w:rPr>
               <w:t>P</w:t>
             </w:r>
             <w:r>
@@ -5268,7 +5935,18 @@
                 <w:szCs w:val="22"/>
                 <w:lang w:val="en-US"/>
               </w:rPr>
-              <w:t>_ok]</w:t>
+              <w:t>_ok</w:t>
+            </w:r>
+            <w:proofErr w:type="spellEnd"/>
+            <w:r>
+              <w:rPr>
+                <w:rFonts w:ascii="Calibri" w:hAnsi="Calibri" w:cs="Calibri"/>
+                <w:color w:val="000000"/>
+                <w:sz w:val="22"/>
+                <w:szCs w:val="22"/>
+                <w:lang w:val="en-US"/>
+              </w:rPr>
+              <w:t>]</w:t>
             </w:r>
           </w:p>
         </w:tc>
@@ -5352,7 +6030,27 @@
                 <w:sz w:val="22"/>
                 <w:szCs w:val="22"/>
               </w:rPr>
-              <w:t>Non Rispetta il formato [error]</w:t>
+              <w:t>Non Rispetta il formato [</w:t>
+            </w:r>
+            <w:proofErr w:type="spellStart"/>
+            <w:r>
+              <w:rPr>
+                <w:rFonts w:ascii="Calibri" w:hAnsi="Calibri" w:cs="Calibri"/>
+                <w:color w:val="000000"/>
+                <w:sz w:val="22"/>
+                <w:szCs w:val="22"/>
+              </w:rPr>
+              <w:t>error</w:t>
+            </w:r>
+            <w:proofErr w:type="spellEnd"/>
+            <w:r>
+              <w:rPr>
+                <w:rFonts w:ascii="Calibri" w:hAnsi="Calibri" w:cs="Calibri"/>
+                <w:color w:val="000000"/>
+                <w:sz w:val="22"/>
+                <w:szCs w:val="22"/>
+              </w:rPr>
+              <w:t>]</w:t>
             </w:r>
           </w:p>
           <w:p>
@@ -5376,7 +6074,17 @@
                 <w:sz w:val="22"/>
                 <w:szCs w:val="22"/>
               </w:rPr>
-              <w:t>Rispetta il formato [F</w:t>
+              <w:t>Rispetta il formato [</w:t>
+            </w:r>
+            <w:proofErr w:type="spellStart"/>
+            <w:r>
+              <w:rPr>
+                <w:rFonts w:ascii="Calibri" w:hAnsi="Calibri" w:cs="Calibri"/>
+                <w:color w:val="000000"/>
+                <w:sz w:val="22"/>
+                <w:szCs w:val="22"/>
+              </w:rPr>
+              <w:t>F</w:t>
             </w:r>
             <w:r>
               <w:rPr>
@@ -5394,7 +6102,17 @@
                 <w:sz w:val="22"/>
                 <w:szCs w:val="22"/>
               </w:rPr>
-              <w:t>_ok]</w:t>
+              <w:t>_ok</w:t>
+            </w:r>
+            <w:proofErr w:type="spellEnd"/>
+            <w:r>
+              <w:rPr>
+                <w:rFonts w:ascii="Calibri" w:hAnsi="Calibri" w:cs="Calibri"/>
+                <w:color w:val="000000"/>
+                <w:sz w:val="22"/>
+                <w:szCs w:val="22"/>
+              </w:rPr>
+              <w:t>]</w:t>
             </w:r>
           </w:p>
         </w:tc>
@@ -5467,7 +6185,27 @@
                 <w:bCs/>
                 <w:color w:val="000000"/>
               </w:rPr>
-              <w:t>^(?=(\s*[a-zA-Z\d]){0,150}$).*$</w:t>
+              <w:t>^(?=(\s*[a-</w:t>
+            </w:r>
+            <w:proofErr w:type="spellStart"/>
+            <w:r>
+              <w:rPr>
+                <w:rFonts w:ascii="Calibri" w:hAnsi="Calibri" w:cs="Calibri"/>
+                <w:b/>
+                <w:bCs/>
+                <w:color w:val="000000"/>
+              </w:rPr>
+              <w:t>zA</w:t>
+            </w:r>
+            <w:proofErr w:type="spellEnd"/>
+            <w:r>
+              <w:rPr>
+                <w:rFonts w:ascii="Calibri" w:hAnsi="Calibri" w:cs="Calibri"/>
+                <w:b/>
+                <w:bCs/>
+                <w:color w:val="000000"/>
+              </w:rPr>
+              <w:t>-Z\d]){0,150}$).*$</w:t>
             </w:r>
           </w:p>
         </w:tc>
@@ -5638,8 +6376,9 @@
                 <w:szCs w:val="22"/>
                 <w:lang w:val="en-US"/>
               </w:rPr>
-              <w:t xml:space="preserve"> [L</w:t>
-            </w:r>
+              <w:t xml:space="preserve"> [</w:t>
+            </w:r>
+            <w:proofErr w:type="spellStart"/>
             <w:r>
               <w:rPr>
                 <w:rFonts w:ascii="Calibri" w:hAnsi="Calibri" w:cs="Calibri"/>
@@ -5648,6 +6387,16 @@
                 <w:szCs w:val="22"/>
                 <w:lang w:val="en-US"/>
               </w:rPr>
+              <w:t>L</w:t>
+            </w:r>
+            <w:r>
+              <w:rPr>
+                <w:rFonts w:ascii="Calibri" w:hAnsi="Calibri" w:cs="Calibri"/>
+                <w:color w:val="000000"/>
+                <w:sz w:val="22"/>
+                <w:szCs w:val="22"/>
+                <w:lang w:val="en-US"/>
+              </w:rPr>
               <w:t>D</w:t>
             </w:r>
             <w:r>
@@ -5658,7 +6407,18 @@
                 <w:szCs w:val="22"/>
                 <w:lang w:val="en-US"/>
               </w:rPr>
-              <w:t>_ok]</w:t>
+              <w:t>_ok</w:t>
+            </w:r>
+            <w:proofErr w:type="spellEnd"/>
+            <w:r>
+              <w:rPr>
+                <w:rFonts w:ascii="Calibri" w:hAnsi="Calibri" w:cs="Calibri"/>
+                <w:color w:val="000000"/>
+                <w:sz w:val="22"/>
+                <w:szCs w:val="22"/>
+                <w:lang w:val="en-US"/>
+              </w:rPr>
+              <w:t>]</w:t>
             </w:r>
           </w:p>
         </w:tc>
@@ -5744,7 +6504,27 @@
                 <w:sz w:val="22"/>
                 <w:szCs w:val="22"/>
               </w:rPr>
-              <w:t>Non Rispetta il formato [error]</w:t>
+              <w:t>Non Rispetta il formato [</w:t>
+            </w:r>
+            <w:proofErr w:type="spellStart"/>
+            <w:r>
+              <w:rPr>
+                <w:rFonts w:ascii="Calibri" w:hAnsi="Calibri" w:cs="Calibri"/>
+                <w:color w:val="000000"/>
+                <w:sz w:val="22"/>
+                <w:szCs w:val="22"/>
+              </w:rPr>
+              <w:t>error</w:t>
+            </w:r>
+            <w:proofErr w:type="spellEnd"/>
+            <w:r>
+              <w:rPr>
+                <w:rFonts w:ascii="Calibri" w:hAnsi="Calibri" w:cs="Calibri"/>
+                <w:color w:val="000000"/>
+                <w:sz w:val="22"/>
+                <w:szCs w:val="22"/>
+              </w:rPr>
+              <w:t>]</w:t>
             </w:r>
           </w:p>
           <w:p>
@@ -5768,7 +6548,17 @@
                 <w:sz w:val="22"/>
                 <w:szCs w:val="22"/>
               </w:rPr>
-              <w:t>Rispetta il formato [F</w:t>
+              <w:t>Rispetta il formato [</w:t>
+            </w:r>
+            <w:proofErr w:type="spellStart"/>
+            <w:r>
+              <w:rPr>
+                <w:rFonts w:ascii="Calibri" w:hAnsi="Calibri" w:cs="Calibri"/>
+                <w:color w:val="000000"/>
+                <w:sz w:val="22"/>
+                <w:szCs w:val="22"/>
+              </w:rPr>
+              <w:t>F</w:t>
             </w:r>
             <w:r>
               <w:rPr>
@@ -5786,7 +6576,17 @@
                 <w:sz w:val="22"/>
                 <w:szCs w:val="22"/>
               </w:rPr>
-              <w:t>_ok]</w:t>
+              <w:t>_ok</w:t>
+            </w:r>
+            <w:proofErr w:type="spellEnd"/>
+            <w:r>
+              <w:rPr>
+                <w:rFonts w:ascii="Calibri" w:hAnsi="Calibri" w:cs="Calibri"/>
+                <w:color w:val="000000"/>
+                <w:sz w:val="22"/>
+                <w:szCs w:val="22"/>
+              </w:rPr>
+              <w:t>]</w:t>
             </w:r>
           </w:p>
         </w:tc>
@@ -5839,7 +6639,6 @@
                 <w:bCs/>
                 <w:color w:val="000000"/>
               </w:rPr>
-              <w:lastRenderedPageBreak/>
               <w:t xml:space="preserve"> Codice</w:t>
             </w:r>
           </w:p>
@@ -6333,7 +7132,27 @@
                 <w:sz w:val="22"/>
                 <w:szCs w:val="22"/>
               </w:rPr>
-              <w:t>[error]</w:t>
+              <w:t>[</w:t>
+            </w:r>
+            <w:proofErr w:type="spellStart"/>
+            <w:r>
+              <w:rPr>
+                <w:rFonts w:ascii="Calibri" w:hAnsi="Calibri" w:cs="Calibri"/>
+                <w:color w:val="000000"/>
+                <w:sz w:val="22"/>
+                <w:szCs w:val="22"/>
+              </w:rPr>
+              <w:t>error</w:t>
+            </w:r>
+            <w:proofErr w:type="spellEnd"/>
+            <w:r>
+              <w:rPr>
+                <w:rFonts w:ascii="Calibri" w:hAnsi="Calibri" w:cs="Calibri"/>
+                <w:color w:val="000000"/>
+                <w:sz w:val="22"/>
+                <w:szCs w:val="22"/>
+              </w:rPr>
+              <w:t>]</w:t>
             </w:r>
           </w:p>
         </w:tc>
@@ -6556,7 +7375,27 @@
                 <w:sz w:val="22"/>
                 <w:szCs w:val="22"/>
               </w:rPr>
-              <w:t>[error]</w:t>
+              <w:t>[</w:t>
+            </w:r>
+            <w:proofErr w:type="spellStart"/>
+            <w:r>
+              <w:rPr>
+                <w:rFonts w:ascii="Calibri" w:hAnsi="Calibri" w:cs="Calibri"/>
+                <w:color w:val="000000"/>
+                <w:sz w:val="22"/>
+                <w:szCs w:val="22"/>
+              </w:rPr>
+              <w:t>error</w:t>
+            </w:r>
+            <w:proofErr w:type="spellEnd"/>
+            <w:r>
+              <w:rPr>
+                <w:rFonts w:ascii="Calibri" w:hAnsi="Calibri" w:cs="Calibri"/>
+                <w:color w:val="000000"/>
+                <w:sz w:val="22"/>
+                <w:szCs w:val="22"/>
+              </w:rPr>
+              <w:t>]</w:t>
             </w:r>
           </w:p>
         </w:tc>
@@ -6670,7 +7509,27 @@
                 <w:sz w:val="22"/>
                 <w:szCs w:val="22"/>
               </w:rPr>
-              <w:t>[error]</w:t>
+              <w:t>[</w:t>
+            </w:r>
+            <w:proofErr w:type="spellStart"/>
+            <w:r>
+              <w:rPr>
+                <w:rFonts w:ascii="Calibri" w:hAnsi="Calibri" w:cs="Calibri"/>
+                <w:color w:val="000000"/>
+                <w:sz w:val="22"/>
+                <w:szCs w:val="22"/>
+              </w:rPr>
+              <w:t>error</w:t>
+            </w:r>
+            <w:proofErr w:type="spellEnd"/>
+            <w:r>
+              <w:rPr>
+                <w:rFonts w:ascii="Calibri" w:hAnsi="Calibri" w:cs="Calibri"/>
+                <w:color w:val="000000"/>
+                <w:sz w:val="22"/>
+                <w:szCs w:val="22"/>
+              </w:rPr>
+              <w:t>]</w:t>
             </w:r>
           </w:p>
         </w:tc>
@@ -6784,7 +7643,27 @@
                 <w:sz w:val="22"/>
                 <w:szCs w:val="22"/>
               </w:rPr>
-              <w:t>[error]</w:t>
+              <w:t>[</w:t>
+            </w:r>
+            <w:proofErr w:type="spellStart"/>
+            <w:r>
+              <w:rPr>
+                <w:rFonts w:ascii="Calibri" w:hAnsi="Calibri" w:cs="Calibri"/>
+                <w:color w:val="000000"/>
+                <w:sz w:val="22"/>
+                <w:szCs w:val="22"/>
+              </w:rPr>
+              <w:t>error</w:t>
+            </w:r>
+            <w:proofErr w:type="spellEnd"/>
+            <w:r>
+              <w:rPr>
+                <w:rFonts w:ascii="Calibri" w:hAnsi="Calibri" w:cs="Calibri"/>
+                <w:color w:val="000000"/>
+                <w:sz w:val="22"/>
+                <w:szCs w:val="22"/>
+              </w:rPr>
+              <w:t>]</w:t>
             </w:r>
           </w:p>
         </w:tc>
@@ -6898,7 +7777,27 @@
                 <w:sz w:val="22"/>
                 <w:szCs w:val="22"/>
               </w:rPr>
-              <w:t>[error]</w:t>
+              <w:t>[</w:t>
+            </w:r>
+            <w:proofErr w:type="spellStart"/>
+            <w:r>
+              <w:rPr>
+                <w:rFonts w:ascii="Calibri" w:hAnsi="Calibri" w:cs="Calibri"/>
+                <w:color w:val="000000"/>
+                <w:sz w:val="22"/>
+                <w:szCs w:val="22"/>
+              </w:rPr>
+              <w:t>error</w:t>
+            </w:r>
+            <w:proofErr w:type="spellEnd"/>
+            <w:r>
+              <w:rPr>
+                <w:rFonts w:ascii="Calibri" w:hAnsi="Calibri" w:cs="Calibri"/>
+                <w:color w:val="000000"/>
+                <w:sz w:val="22"/>
+                <w:szCs w:val="22"/>
+              </w:rPr>
+              <w:t>]</w:t>
             </w:r>
           </w:p>
         </w:tc>
@@ -7012,7 +7911,27 @@
                 <w:sz w:val="22"/>
                 <w:szCs w:val="22"/>
               </w:rPr>
-              <w:t>[error]</w:t>
+              <w:t>[</w:t>
+            </w:r>
+            <w:proofErr w:type="spellStart"/>
+            <w:r>
+              <w:rPr>
+                <w:rFonts w:ascii="Calibri" w:hAnsi="Calibri" w:cs="Calibri"/>
+                <w:color w:val="000000"/>
+                <w:sz w:val="22"/>
+                <w:szCs w:val="22"/>
+              </w:rPr>
+              <w:t>error</w:t>
+            </w:r>
+            <w:proofErr w:type="spellEnd"/>
+            <w:r>
+              <w:rPr>
+                <w:rFonts w:ascii="Calibri" w:hAnsi="Calibri" w:cs="Calibri"/>
+                <w:color w:val="000000"/>
+                <w:sz w:val="22"/>
+                <w:szCs w:val="22"/>
+              </w:rPr>
+              <w:t>]</w:t>
             </w:r>
           </w:p>
         </w:tc>
@@ -7126,7 +8045,27 @@
                 <w:sz w:val="22"/>
                 <w:szCs w:val="22"/>
               </w:rPr>
-              <w:t>[error]</w:t>
+              <w:t>[</w:t>
+            </w:r>
+            <w:proofErr w:type="spellStart"/>
+            <w:r>
+              <w:rPr>
+                <w:rFonts w:ascii="Calibri" w:hAnsi="Calibri" w:cs="Calibri"/>
+                <w:color w:val="000000"/>
+                <w:sz w:val="22"/>
+                <w:szCs w:val="22"/>
+              </w:rPr>
+              <w:t>error</w:t>
+            </w:r>
+            <w:proofErr w:type="spellEnd"/>
+            <w:r>
+              <w:rPr>
+                <w:rFonts w:ascii="Calibri" w:hAnsi="Calibri" w:cs="Calibri"/>
+                <w:color w:val="000000"/>
+                <w:sz w:val="22"/>
+                <w:szCs w:val="22"/>
+              </w:rPr>
+              <w:t>]</w:t>
             </w:r>
           </w:p>
         </w:tc>
@@ -7240,7 +8179,27 @@
                 <w:sz w:val="22"/>
                 <w:szCs w:val="22"/>
               </w:rPr>
-              <w:t>[error]</w:t>
+              <w:t>[</w:t>
+            </w:r>
+            <w:proofErr w:type="spellStart"/>
+            <w:r>
+              <w:rPr>
+                <w:rFonts w:ascii="Calibri" w:hAnsi="Calibri" w:cs="Calibri"/>
+                <w:color w:val="000000"/>
+                <w:sz w:val="22"/>
+                <w:szCs w:val="22"/>
+              </w:rPr>
+              <w:t>error</w:t>
+            </w:r>
+            <w:proofErr w:type="spellEnd"/>
+            <w:r>
+              <w:rPr>
+                <w:rFonts w:ascii="Calibri" w:hAnsi="Calibri" w:cs="Calibri"/>
+                <w:color w:val="000000"/>
+                <w:sz w:val="22"/>
+                <w:szCs w:val="22"/>
+              </w:rPr>
+              <w:t>]</w:t>
             </w:r>
           </w:p>
         </w:tc>
@@ -7354,7 +8313,27 @@
                 <w:sz w:val="22"/>
                 <w:szCs w:val="22"/>
               </w:rPr>
-              <w:t>[error]</w:t>
+              <w:t>[</w:t>
+            </w:r>
+            <w:proofErr w:type="spellStart"/>
+            <w:r>
+              <w:rPr>
+                <w:rFonts w:ascii="Calibri" w:hAnsi="Calibri" w:cs="Calibri"/>
+                <w:color w:val="000000"/>
+                <w:sz w:val="22"/>
+                <w:szCs w:val="22"/>
+              </w:rPr>
+              <w:t>error</w:t>
+            </w:r>
+            <w:proofErr w:type="spellEnd"/>
+            <w:r>
+              <w:rPr>
+                <w:rFonts w:ascii="Calibri" w:hAnsi="Calibri" w:cs="Calibri"/>
+                <w:color w:val="000000"/>
+                <w:sz w:val="22"/>
+                <w:szCs w:val="22"/>
+              </w:rPr>
+              <w:t>]</w:t>
             </w:r>
           </w:p>
         </w:tc>
@@ -7776,8 +8755,9 @@
                 <w:szCs w:val="22"/>
                 <w:lang w:val="en-US"/>
               </w:rPr>
-              <w:t xml:space="preserve"> [L</w:t>
-            </w:r>
+              <w:t xml:space="preserve"> [</w:t>
+            </w:r>
+            <w:proofErr w:type="spellStart"/>
             <w:r>
               <w:rPr>
                 <w:rFonts w:ascii="Calibri" w:hAnsi="Calibri" w:cs="Calibri"/>
@@ -7786,6 +8766,16 @@
                 <w:szCs w:val="22"/>
                 <w:lang w:val="en-US"/>
               </w:rPr>
+              <w:t>L</w:t>
+            </w:r>
+            <w:r>
+              <w:rPr>
+                <w:rFonts w:ascii="Calibri" w:hAnsi="Calibri" w:cs="Calibri"/>
+                <w:color w:val="000000"/>
+                <w:sz w:val="22"/>
+                <w:szCs w:val="22"/>
+                <w:lang w:val="en-US"/>
+              </w:rPr>
               <w:t>U</w:t>
             </w:r>
             <w:r>
@@ -7796,7 +8786,18 @@
                 <w:szCs w:val="22"/>
                 <w:lang w:val="en-US"/>
               </w:rPr>
-              <w:t>_ok]</w:t>
+              <w:t>_ok</w:t>
+            </w:r>
+            <w:proofErr w:type="spellEnd"/>
+            <w:r>
+              <w:rPr>
+                <w:rFonts w:ascii="Calibri" w:hAnsi="Calibri" w:cs="Calibri"/>
+                <w:color w:val="000000"/>
+                <w:sz w:val="22"/>
+                <w:szCs w:val="22"/>
+                <w:lang w:val="en-US"/>
+              </w:rPr>
+              <w:t>]</w:t>
             </w:r>
           </w:p>
         </w:tc>
@@ -7872,7 +8873,27 @@
                 <w:sz w:val="22"/>
                 <w:szCs w:val="22"/>
               </w:rPr>
-              <w:t>Non Rispetta il formato [error]</w:t>
+              <w:t>Non Rispetta il formato [</w:t>
+            </w:r>
+            <w:proofErr w:type="spellStart"/>
+            <w:r>
+              <w:rPr>
+                <w:rFonts w:ascii="Calibri" w:hAnsi="Calibri" w:cs="Calibri"/>
+                <w:color w:val="000000"/>
+                <w:sz w:val="22"/>
+                <w:szCs w:val="22"/>
+              </w:rPr>
+              <w:t>error</w:t>
+            </w:r>
+            <w:proofErr w:type="spellEnd"/>
+            <w:r>
+              <w:rPr>
+                <w:rFonts w:ascii="Calibri" w:hAnsi="Calibri" w:cs="Calibri"/>
+                <w:color w:val="000000"/>
+                <w:sz w:val="22"/>
+                <w:szCs w:val="22"/>
+              </w:rPr>
+              <w:t>]</w:t>
             </w:r>
           </w:p>
           <w:p>
@@ -7896,7 +8917,27 @@
                 <w:sz w:val="22"/>
                 <w:szCs w:val="22"/>
               </w:rPr>
-              <w:t>Rispetta il formato [FU_ok]</w:t>
+              <w:t>Rispetta il formato [</w:t>
+            </w:r>
+            <w:proofErr w:type="spellStart"/>
+            <w:r>
+              <w:rPr>
+                <w:rFonts w:ascii="Calibri" w:hAnsi="Calibri" w:cs="Calibri"/>
+                <w:color w:val="000000"/>
+                <w:sz w:val="22"/>
+                <w:szCs w:val="22"/>
+              </w:rPr>
+              <w:t>FU_ok</w:t>
+            </w:r>
+            <w:proofErr w:type="spellEnd"/>
+            <w:r>
+              <w:rPr>
+                <w:rFonts w:ascii="Calibri" w:hAnsi="Calibri" w:cs="Calibri"/>
+                <w:color w:val="000000"/>
+                <w:sz w:val="22"/>
+                <w:szCs w:val="22"/>
+              </w:rPr>
+              <w:t>]</w:t>
             </w:r>
           </w:p>
         </w:tc>
@@ -8180,8 +9221,9 @@
                 <w:szCs w:val="22"/>
                 <w:lang w:val="en-US"/>
               </w:rPr>
-              <w:t xml:space="preserve"> [L</w:t>
-            </w:r>
+              <w:t xml:space="preserve"> [</w:t>
+            </w:r>
+            <w:proofErr w:type="spellStart"/>
             <w:r>
               <w:rPr>
                 <w:rFonts w:ascii="Calibri" w:hAnsi="Calibri" w:cs="Calibri"/>
@@ -8190,6 +9232,16 @@
                 <w:szCs w:val="22"/>
                 <w:lang w:val="en-US"/>
               </w:rPr>
+              <w:t>L</w:t>
+            </w:r>
+            <w:r>
+              <w:rPr>
+                <w:rFonts w:ascii="Calibri" w:hAnsi="Calibri" w:cs="Calibri"/>
+                <w:color w:val="000000"/>
+                <w:sz w:val="22"/>
+                <w:szCs w:val="22"/>
+                <w:lang w:val="en-US"/>
+              </w:rPr>
               <w:t>P</w:t>
             </w:r>
             <w:r>
@@ -8200,7 +9252,18 @@
                 <w:szCs w:val="22"/>
                 <w:lang w:val="en-US"/>
               </w:rPr>
-              <w:t>_ok]</w:t>
+              <w:t>_ok</w:t>
+            </w:r>
+            <w:proofErr w:type="spellEnd"/>
+            <w:r>
+              <w:rPr>
+                <w:rFonts w:ascii="Calibri" w:hAnsi="Calibri" w:cs="Calibri"/>
+                <w:color w:val="000000"/>
+                <w:sz w:val="22"/>
+                <w:szCs w:val="22"/>
+                <w:lang w:val="en-US"/>
+              </w:rPr>
+              <w:t>]</w:t>
             </w:r>
           </w:p>
         </w:tc>
@@ -8266,7 +9329,27 @@
                 <w:sz w:val="22"/>
                 <w:szCs w:val="22"/>
               </w:rPr>
-              <w:t>Non Rispetta il formato [error]</w:t>
+              <w:t>Non Rispetta il formato [</w:t>
+            </w:r>
+            <w:proofErr w:type="spellStart"/>
+            <w:r>
+              <w:rPr>
+                <w:rFonts w:ascii="Calibri" w:hAnsi="Calibri" w:cs="Calibri"/>
+                <w:color w:val="000000"/>
+                <w:sz w:val="22"/>
+                <w:szCs w:val="22"/>
+              </w:rPr>
+              <w:t>error</w:t>
+            </w:r>
+            <w:proofErr w:type="spellEnd"/>
+            <w:r>
+              <w:rPr>
+                <w:rFonts w:ascii="Calibri" w:hAnsi="Calibri" w:cs="Calibri"/>
+                <w:color w:val="000000"/>
+                <w:sz w:val="22"/>
+                <w:szCs w:val="22"/>
+              </w:rPr>
+              <w:t>]</w:t>
             </w:r>
           </w:p>
           <w:p>
@@ -8290,7 +9373,27 @@
                 <w:sz w:val="22"/>
                 <w:szCs w:val="22"/>
               </w:rPr>
-              <w:t>Rispetta il formato [FP_ok]</w:t>
+              <w:t>Rispetta il formato [</w:t>
+            </w:r>
+            <w:proofErr w:type="spellStart"/>
+            <w:r>
+              <w:rPr>
+                <w:rFonts w:ascii="Calibri" w:hAnsi="Calibri" w:cs="Calibri"/>
+                <w:color w:val="000000"/>
+                <w:sz w:val="22"/>
+                <w:szCs w:val="22"/>
+              </w:rPr>
+              <w:t>FP_ok</w:t>
+            </w:r>
+            <w:proofErr w:type="spellEnd"/>
+            <w:r>
+              <w:rPr>
+                <w:rFonts w:ascii="Calibri" w:hAnsi="Calibri" w:cs="Calibri"/>
+                <w:color w:val="000000"/>
+                <w:sz w:val="22"/>
+                <w:szCs w:val="22"/>
+              </w:rPr>
+              <w:t>]</w:t>
             </w:r>
           </w:p>
         </w:tc>
@@ -9090,7 +10193,27 @@
                 <w:sz w:val="22"/>
                 <w:szCs w:val="22"/>
               </w:rPr>
-              <w:t>[error]</w:t>
+              <w:t>[</w:t>
+            </w:r>
+            <w:proofErr w:type="spellStart"/>
+            <w:r>
+              <w:rPr>
+                <w:rFonts w:ascii="Calibri" w:hAnsi="Calibri" w:cs="Calibri"/>
+                <w:color w:val="000000"/>
+                <w:sz w:val="22"/>
+                <w:szCs w:val="22"/>
+              </w:rPr>
+              <w:t>error</w:t>
+            </w:r>
+            <w:proofErr w:type="spellEnd"/>
+            <w:r>
+              <w:rPr>
+                <w:rFonts w:ascii="Calibri" w:hAnsi="Calibri" w:cs="Calibri"/>
+                <w:color w:val="000000"/>
+                <w:sz w:val="22"/>
+                <w:szCs w:val="22"/>
+              </w:rPr>
+              <w:t>]</w:t>
             </w:r>
           </w:p>
         </w:tc>
@@ -9123,7 +10246,6 @@
                 <w:bCs/>
                 <w:color w:val="000000"/>
               </w:rPr>
-              <w:lastRenderedPageBreak/>
               <w:t>TC_GU</w:t>
             </w:r>
             <w:r>
@@ -9227,8 +10349,13 @@
         <w:ind w:firstLine="708"/>
       </w:pPr>
       <w:r>
-        <w:t>TC_GU3 Creazione Booklist</w:t>
-      </w:r>
+        <w:t xml:space="preserve">TC_GU3 Creazione </w:t>
+      </w:r>
+      <w:proofErr w:type="spellStart"/>
+      <w:r>
+        <w:t>Booklist</w:t>
+      </w:r>
+      <w:proofErr w:type="spellEnd"/>
     </w:p>
     <w:p/>
     <w:tbl>
@@ -9342,7 +10469,27 @@
                 <w:bCs/>
                 <w:color w:val="000000"/>
               </w:rPr>
-              <w:t xml:space="preserve"> Formato: [a-zA-Z</w:t>
+              <w:t xml:space="preserve"> Formato: [a-</w:t>
+            </w:r>
+            <w:proofErr w:type="spellStart"/>
+            <w:r>
+              <w:rPr>
+                <w:rFonts w:ascii="Calibri" w:hAnsi="Calibri" w:cs="Calibri"/>
+                <w:b/>
+                <w:bCs/>
+                <w:color w:val="000000"/>
+              </w:rPr>
+              <w:t>zA</w:t>
+            </w:r>
+            <w:proofErr w:type="spellEnd"/>
+            <w:r>
+              <w:rPr>
+                <w:rFonts w:ascii="Calibri" w:hAnsi="Calibri" w:cs="Calibri"/>
+                <w:b/>
+                <w:bCs/>
+                <w:color w:val="000000"/>
+              </w:rPr>
+              <w:t>-Z</w:t>
             </w:r>
             <w:r>
               <w:rPr>
@@ -9509,7 +10656,29 @@
                 <w:szCs w:val="22"/>
                 <w:lang w:val="en-US"/>
               </w:rPr>
-              <w:t xml:space="preserve"> [LN_ok]</w:t>
+              <w:t xml:space="preserve"> [</w:t>
+            </w:r>
+            <w:proofErr w:type="spellStart"/>
+            <w:r>
+              <w:rPr>
+                <w:rFonts w:ascii="Calibri" w:hAnsi="Calibri" w:cs="Calibri"/>
+                <w:color w:val="000000"/>
+                <w:sz w:val="22"/>
+                <w:szCs w:val="22"/>
+                <w:lang w:val="en-US"/>
+              </w:rPr>
+              <w:t>LN_ok</w:t>
+            </w:r>
+            <w:proofErr w:type="spellEnd"/>
+            <w:r>
+              <w:rPr>
+                <w:rFonts w:ascii="Calibri" w:hAnsi="Calibri" w:cs="Calibri"/>
+                <w:color w:val="000000"/>
+                <w:sz w:val="22"/>
+                <w:szCs w:val="22"/>
+                <w:lang w:val="en-US"/>
+              </w:rPr>
+              <w:t>]</w:t>
             </w:r>
           </w:p>
         </w:tc>
@@ -9575,7 +10744,27 @@
                 <w:sz w:val="22"/>
                 <w:szCs w:val="22"/>
               </w:rPr>
-              <w:t>Non Rispetta il formato [error]</w:t>
+              <w:t>Non Rispetta il formato [</w:t>
+            </w:r>
+            <w:proofErr w:type="spellStart"/>
+            <w:r>
+              <w:rPr>
+                <w:rFonts w:ascii="Calibri" w:hAnsi="Calibri" w:cs="Calibri"/>
+                <w:color w:val="000000"/>
+                <w:sz w:val="22"/>
+                <w:szCs w:val="22"/>
+              </w:rPr>
+              <w:t>error</w:t>
+            </w:r>
+            <w:proofErr w:type="spellEnd"/>
+            <w:r>
+              <w:rPr>
+                <w:rFonts w:ascii="Calibri" w:hAnsi="Calibri" w:cs="Calibri"/>
+                <w:color w:val="000000"/>
+                <w:sz w:val="22"/>
+                <w:szCs w:val="22"/>
+              </w:rPr>
+              <w:t>]</w:t>
             </w:r>
           </w:p>
           <w:p>
@@ -9599,7 +10788,27 @@
                 <w:sz w:val="22"/>
                 <w:szCs w:val="22"/>
               </w:rPr>
-              <w:t>Rispetta il formato [FN_ok]</w:t>
+              <w:t>Rispetta il formato [</w:t>
+            </w:r>
+            <w:proofErr w:type="spellStart"/>
+            <w:r>
+              <w:rPr>
+                <w:rFonts w:ascii="Calibri" w:hAnsi="Calibri" w:cs="Calibri"/>
+                <w:color w:val="000000"/>
+                <w:sz w:val="22"/>
+                <w:szCs w:val="22"/>
+              </w:rPr>
+              <w:t>FN_ok</w:t>
+            </w:r>
+            <w:proofErr w:type="spellEnd"/>
+            <w:r>
+              <w:rPr>
+                <w:rFonts w:ascii="Calibri" w:hAnsi="Calibri" w:cs="Calibri"/>
+                <w:color w:val="000000"/>
+                <w:sz w:val="22"/>
+                <w:szCs w:val="22"/>
+              </w:rPr>
+              <w:t>]</w:t>
             </w:r>
           </w:p>
         </w:tc>
@@ -10097,8 +11306,13 @@
         <w:ind w:firstLine="708"/>
       </w:pPr>
       <w:r>
-        <w:t>TC_GU4 Modifica Booklist</w:t>
-      </w:r>
+        <w:t xml:space="preserve">TC_GU4 Modifica </w:t>
+      </w:r>
+      <w:proofErr w:type="spellStart"/>
+      <w:r>
+        <w:t>Booklist</w:t>
+      </w:r>
+      <w:proofErr w:type="spellEnd"/>
     </w:p>
     <w:p/>
     <w:tbl>
@@ -10212,7 +11426,27 @@
                 <w:bCs/>
                 <w:color w:val="000000"/>
               </w:rPr>
-              <w:t xml:space="preserve"> Formato: [a-zA-Z</w:t>
+              <w:t xml:space="preserve"> Formato: [a-</w:t>
+            </w:r>
+            <w:proofErr w:type="spellStart"/>
+            <w:r>
+              <w:rPr>
+                <w:rFonts w:ascii="Calibri" w:hAnsi="Calibri" w:cs="Calibri"/>
+                <w:b/>
+                <w:bCs/>
+                <w:color w:val="000000"/>
+              </w:rPr>
+              <w:t>zA</w:t>
+            </w:r>
+            <w:proofErr w:type="spellEnd"/>
+            <w:r>
+              <w:rPr>
+                <w:rFonts w:ascii="Calibri" w:hAnsi="Calibri" w:cs="Calibri"/>
+                <w:b/>
+                <w:bCs/>
+                <w:color w:val="000000"/>
+              </w:rPr>
+              <w:t>-Z</w:t>
             </w:r>
             <w:r>
               <w:rPr>
@@ -10379,7 +11613,29 @@
                 <w:szCs w:val="22"/>
                 <w:lang w:val="en-US"/>
               </w:rPr>
-              <w:t xml:space="preserve"> [LN_ok]</w:t>
+              <w:t xml:space="preserve"> [</w:t>
+            </w:r>
+            <w:proofErr w:type="spellStart"/>
+            <w:r>
+              <w:rPr>
+                <w:rFonts w:ascii="Calibri" w:hAnsi="Calibri" w:cs="Calibri"/>
+                <w:color w:val="000000"/>
+                <w:sz w:val="22"/>
+                <w:szCs w:val="22"/>
+                <w:lang w:val="en-US"/>
+              </w:rPr>
+              <w:t>LN_ok</w:t>
+            </w:r>
+            <w:proofErr w:type="spellEnd"/>
+            <w:r>
+              <w:rPr>
+                <w:rFonts w:ascii="Calibri" w:hAnsi="Calibri" w:cs="Calibri"/>
+                <w:color w:val="000000"/>
+                <w:sz w:val="22"/>
+                <w:szCs w:val="22"/>
+                <w:lang w:val="en-US"/>
+              </w:rPr>
+              <w:t>]</w:t>
             </w:r>
           </w:p>
         </w:tc>
@@ -10445,7 +11701,27 @@
                 <w:sz w:val="22"/>
                 <w:szCs w:val="22"/>
               </w:rPr>
-              <w:t>Non Rispetta il formato [error]</w:t>
+              <w:t>Non Rispetta il formato [</w:t>
+            </w:r>
+            <w:proofErr w:type="spellStart"/>
+            <w:r>
+              <w:rPr>
+                <w:rFonts w:ascii="Calibri" w:hAnsi="Calibri" w:cs="Calibri"/>
+                <w:color w:val="000000"/>
+                <w:sz w:val="22"/>
+                <w:szCs w:val="22"/>
+              </w:rPr>
+              <w:t>error</w:t>
+            </w:r>
+            <w:proofErr w:type="spellEnd"/>
+            <w:r>
+              <w:rPr>
+                <w:rFonts w:ascii="Calibri" w:hAnsi="Calibri" w:cs="Calibri"/>
+                <w:color w:val="000000"/>
+                <w:sz w:val="22"/>
+                <w:szCs w:val="22"/>
+              </w:rPr>
+              <w:t>]</w:t>
             </w:r>
           </w:p>
           <w:p>
@@ -10469,7 +11745,27 @@
                 <w:sz w:val="22"/>
                 <w:szCs w:val="22"/>
               </w:rPr>
-              <w:t>Rispetta il formato [FN_ok]</w:t>
+              <w:t>Rispetta il formato [</w:t>
+            </w:r>
+            <w:proofErr w:type="spellStart"/>
+            <w:r>
+              <w:rPr>
+                <w:rFonts w:ascii="Calibri" w:hAnsi="Calibri" w:cs="Calibri"/>
+                <w:color w:val="000000"/>
+                <w:sz w:val="22"/>
+                <w:szCs w:val="22"/>
+              </w:rPr>
+              <w:t>FN_ok</w:t>
+            </w:r>
+            <w:proofErr w:type="spellEnd"/>
+            <w:r>
+              <w:rPr>
+                <w:rFonts w:ascii="Calibri" w:hAnsi="Calibri" w:cs="Calibri"/>
+                <w:color w:val="000000"/>
+                <w:sz w:val="22"/>
+                <w:szCs w:val="22"/>
+              </w:rPr>
+              <w:t>]</w:t>
             </w:r>
           </w:p>
         </w:tc>
@@ -10967,16 +12263,34 @@
         <w:ind w:firstLine="708"/>
       </w:pPr>
       <w:r>
-        <w:t>TC_GU5 Elimina Booklist</w:t>
-      </w:r>
+        <w:t xml:space="preserve">TC_GU5 Elimina </w:t>
+      </w:r>
+      <w:proofErr w:type="spellStart"/>
+      <w:r>
+        <w:t>Booklist</w:t>
+      </w:r>
+      <w:proofErr w:type="spellEnd"/>
     </w:p>
     <w:p/>
     <w:p>
       <w:pPr>
         <w:ind w:left="1128"/>
       </w:pPr>
-      <w:r>
-        <w:t>Category Partition non presente perché la funzionalità non prevede inserimento di dati da parte dell’utente.</w:t>
+      <w:proofErr w:type="spellStart"/>
+      <w:r>
+        <w:t>Category</w:t>
+      </w:r>
+      <w:proofErr w:type="spellEnd"/>
+      <w:r>
+        <w:t xml:space="preserve"> </w:t>
+      </w:r>
+      <w:proofErr w:type="spellStart"/>
+      <w:r>
+        <w:t>Partition</w:t>
+      </w:r>
+      <w:proofErr w:type="spellEnd"/>
+      <w:r>
+        <w:t xml:space="preserve"> non presente perché la funzionalità non prevede inserimento di dati da parte dell’utente.</w:t>
       </w:r>
     </w:p>
     <w:p>
@@ -11114,7 +12428,6 @@
                 <w:bCs/>
                 <w:color w:val="000000"/>
               </w:rPr>
-              <w:lastRenderedPageBreak/>
               <w:t xml:space="preserve"> Formato: </w:t>
             </w:r>
             <w:r>
@@ -11124,7 +12437,17 @@
                 <w:bCs/>
                 <w:color w:val="000000"/>
               </w:rPr>
-              <w:t>[a-zA-Z0-9- !?:</w:t>
+              <w:t xml:space="preserve">[a-zA-Z0-9- </w:t>
+            </w:r>
+            <w:proofErr w:type="gramStart"/>
+            <w:r>
+              <w:rPr>
+                <w:rFonts w:ascii="Calibri" w:hAnsi="Calibri" w:cs="Calibri"/>
+                <w:b/>
+                <w:bCs/>
+                <w:color w:val="000000"/>
+              </w:rPr>
+              <w:t>!?:</w:t>
             </w:r>
             <w:r>
               <w:rPr>
@@ -11135,6 +12458,7 @@
               </w:rPr>
               <w:t>.,</w:t>
             </w:r>
+            <w:proofErr w:type="gramEnd"/>
             <w:r>
               <w:rPr>
                 <w:rFonts w:ascii="Calibri" w:hAnsi="Calibri" w:cs="Calibri"/>
@@ -11183,7 +12507,6 @@
                 <w:bCs/>
                 <w:color w:val="000000"/>
               </w:rPr>
-              <w:lastRenderedPageBreak/>
               <w:t xml:space="preserve"> Lunghezza [L</w:t>
             </w:r>
             <w:r>
@@ -11334,8 +12657,9 @@
                 <w:szCs w:val="22"/>
                 <w:lang w:val="en-US"/>
               </w:rPr>
-              <w:t xml:space="preserve"> [L</w:t>
-            </w:r>
+              <w:t xml:space="preserve"> [</w:t>
+            </w:r>
+            <w:proofErr w:type="spellStart"/>
             <w:r>
               <w:rPr>
                 <w:rFonts w:ascii="Calibri" w:hAnsi="Calibri" w:cs="Calibri"/>
@@ -11344,6 +12668,16 @@
                 <w:szCs w:val="22"/>
                 <w:lang w:val="en-US"/>
               </w:rPr>
+              <w:t>L</w:t>
+            </w:r>
+            <w:r>
+              <w:rPr>
+                <w:rFonts w:ascii="Calibri" w:hAnsi="Calibri" w:cs="Calibri"/>
+                <w:color w:val="000000"/>
+                <w:sz w:val="22"/>
+                <w:szCs w:val="22"/>
+                <w:lang w:val="en-US"/>
+              </w:rPr>
               <w:t>R</w:t>
             </w:r>
             <w:r>
@@ -11354,7 +12688,18 @@
                 <w:szCs w:val="22"/>
                 <w:lang w:val="en-US"/>
               </w:rPr>
-              <w:t>_ok]</w:t>
+              <w:t>_ok</w:t>
+            </w:r>
+            <w:proofErr w:type="spellEnd"/>
+            <w:r>
+              <w:rPr>
+                <w:rFonts w:ascii="Calibri" w:hAnsi="Calibri" w:cs="Calibri"/>
+                <w:color w:val="000000"/>
+                <w:sz w:val="22"/>
+                <w:szCs w:val="22"/>
+                <w:lang w:val="en-US"/>
+              </w:rPr>
+              <w:t>]</w:t>
             </w:r>
           </w:p>
         </w:tc>
@@ -11438,7 +12783,27 @@
                 <w:sz w:val="22"/>
                 <w:szCs w:val="22"/>
               </w:rPr>
-              <w:t>Non Rispetta il formato [error]</w:t>
+              <w:t>Non Rispetta il formato [</w:t>
+            </w:r>
+            <w:proofErr w:type="spellStart"/>
+            <w:r>
+              <w:rPr>
+                <w:rFonts w:ascii="Calibri" w:hAnsi="Calibri" w:cs="Calibri"/>
+                <w:color w:val="000000"/>
+                <w:sz w:val="22"/>
+                <w:szCs w:val="22"/>
+              </w:rPr>
+              <w:t>error</w:t>
+            </w:r>
+            <w:proofErr w:type="spellEnd"/>
+            <w:r>
+              <w:rPr>
+                <w:rFonts w:ascii="Calibri" w:hAnsi="Calibri" w:cs="Calibri"/>
+                <w:color w:val="000000"/>
+                <w:sz w:val="22"/>
+                <w:szCs w:val="22"/>
+              </w:rPr>
+              <w:t>]</w:t>
             </w:r>
           </w:p>
           <w:p>
@@ -11462,7 +12827,17 @@
                 <w:sz w:val="22"/>
                 <w:szCs w:val="22"/>
               </w:rPr>
-              <w:t>Rispetta il formato [F</w:t>
+              <w:t>Rispetta il formato [</w:t>
+            </w:r>
+            <w:proofErr w:type="spellStart"/>
+            <w:r>
+              <w:rPr>
+                <w:rFonts w:ascii="Calibri" w:hAnsi="Calibri" w:cs="Calibri"/>
+                <w:color w:val="000000"/>
+                <w:sz w:val="22"/>
+                <w:szCs w:val="22"/>
+              </w:rPr>
+              <w:t>F</w:t>
             </w:r>
             <w:r>
               <w:rPr>
@@ -11480,7 +12855,17 @@
                 <w:sz w:val="22"/>
                 <w:szCs w:val="22"/>
               </w:rPr>
-              <w:t>_ok]</w:t>
+              <w:t>_ok</w:t>
+            </w:r>
+            <w:proofErr w:type="spellEnd"/>
+            <w:r>
+              <w:rPr>
+                <w:rFonts w:ascii="Calibri" w:hAnsi="Calibri" w:cs="Calibri"/>
+                <w:color w:val="000000"/>
+                <w:sz w:val="22"/>
+                <w:szCs w:val="22"/>
+              </w:rPr>
+              <w:t>]</w:t>
             </w:r>
           </w:p>
         </w:tc>
@@ -11728,6 +13113,7 @@
               </w:rPr>
               <w:t xml:space="preserve"> [</w:t>
             </w:r>
+            <w:proofErr w:type="spellStart"/>
             <w:r>
               <w:rPr>
                 <w:rFonts w:ascii="Calibri" w:hAnsi="Calibri" w:cs="Calibri"/>
@@ -11746,7 +13132,18 @@
                 <w:szCs w:val="22"/>
                 <w:lang w:val="en-US"/>
               </w:rPr>
-              <w:t>_ok]</w:t>
+              <w:t>_ok</w:t>
+            </w:r>
+            <w:proofErr w:type="spellEnd"/>
+            <w:r>
+              <w:rPr>
+                <w:rFonts w:ascii="Calibri" w:hAnsi="Calibri" w:cs="Calibri"/>
+                <w:color w:val="000000"/>
+                <w:sz w:val="22"/>
+                <w:szCs w:val="22"/>
+                <w:lang w:val="en-US"/>
+              </w:rPr>
+              <w:t>]</w:t>
             </w:r>
           </w:p>
         </w:tc>
@@ -11830,7 +13227,27 @@
                 <w:sz w:val="22"/>
                 <w:szCs w:val="22"/>
               </w:rPr>
-              <w:t>Non Rispetta il formato [error]</w:t>
+              <w:t>Non Rispetta il formato [</w:t>
+            </w:r>
+            <w:proofErr w:type="spellStart"/>
+            <w:r>
+              <w:rPr>
+                <w:rFonts w:ascii="Calibri" w:hAnsi="Calibri" w:cs="Calibri"/>
+                <w:color w:val="000000"/>
+                <w:sz w:val="22"/>
+                <w:szCs w:val="22"/>
+              </w:rPr>
+              <w:t>error</w:t>
+            </w:r>
+            <w:proofErr w:type="spellEnd"/>
+            <w:r>
+              <w:rPr>
+                <w:rFonts w:ascii="Calibri" w:hAnsi="Calibri" w:cs="Calibri"/>
+                <w:color w:val="000000"/>
+                <w:sz w:val="22"/>
+                <w:szCs w:val="22"/>
+              </w:rPr>
+              <w:t>]</w:t>
             </w:r>
           </w:p>
           <w:p>
@@ -11854,7 +13271,17 @@
                 <w:sz w:val="22"/>
                 <w:szCs w:val="22"/>
               </w:rPr>
-              <w:t>Rispetta il formato [F</w:t>
+              <w:t>Rispetta il formato [</w:t>
+            </w:r>
+            <w:proofErr w:type="spellStart"/>
+            <w:r>
+              <w:rPr>
+                <w:rFonts w:ascii="Calibri" w:hAnsi="Calibri" w:cs="Calibri"/>
+                <w:color w:val="000000"/>
+                <w:sz w:val="22"/>
+                <w:szCs w:val="22"/>
+              </w:rPr>
+              <w:t>F</w:t>
             </w:r>
             <w:r>
               <w:rPr>
@@ -11872,7 +13299,17 @@
                 <w:sz w:val="22"/>
                 <w:szCs w:val="22"/>
               </w:rPr>
-              <w:t>_ok]</w:t>
+              <w:t>_ok</w:t>
+            </w:r>
+            <w:proofErr w:type="spellEnd"/>
+            <w:r>
+              <w:rPr>
+                <w:rFonts w:ascii="Calibri" w:hAnsi="Calibri" w:cs="Calibri"/>
+                <w:color w:val="000000"/>
+                <w:sz w:val="22"/>
+                <w:szCs w:val="22"/>
+              </w:rPr>
+              <w:t>]</w:t>
             </w:r>
           </w:p>
         </w:tc>
@@ -12677,8 +14114,21 @@
       <w:pPr>
         <w:ind w:left="1128"/>
       </w:pPr>
-      <w:r>
-        <w:t>Category Partition non presente perché la funzionalità non prevede inserimento di dati da parte dell’utente.</w:t>
+      <w:proofErr w:type="spellStart"/>
+      <w:r>
+        <w:t>Category</w:t>
+      </w:r>
+      <w:proofErr w:type="spellEnd"/>
+      <w:r>
+        <w:t xml:space="preserve"> </w:t>
+      </w:r>
+      <w:proofErr w:type="spellStart"/>
+      <w:r>
+        <w:t>Partition</w:t>
+      </w:r>
+      <w:proofErr w:type="spellEnd"/>
+      <w:r>
+        <w:t xml:space="preserve"> non presente perché la funzionalità non prevede inserimento di dati da parte dell’utente.</w:t>
       </w:r>
     </w:p>
     <w:p>
@@ -12700,8 +14150,21 @@
       <w:pPr>
         <w:ind w:left="1128"/>
       </w:pPr>
-      <w:r>
-        <w:t>Category Partition non presente perché la funzionalità non prevede inserimento di dati da parte dell’utente.</w:t>
+      <w:proofErr w:type="spellStart"/>
+      <w:r>
+        <w:t>Category</w:t>
+      </w:r>
+      <w:proofErr w:type="spellEnd"/>
+      <w:r>
+        <w:t xml:space="preserve"> </w:t>
+      </w:r>
+      <w:proofErr w:type="spellStart"/>
+      <w:r>
+        <w:t>Partition</w:t>
+      </w:r>
+      <w:proofErr w:type="spellEnd"/>
+      <w:r>
+        <w:t xml:space="preserve"> non presente perché la funzionalità non prevede inserimento di dati da parte dell’utente.</w:t>
       </w:r>
     </w:p>
     <w:p>
@@ -12723,8 +14186,21 @@
       <w:pPr>
         <w:ind w:left="1128"/>
       </w:pPr>
-      <w:r>
-        <w:t>Category Partition non presente perché la funzionalità non prevede inserimento di dati da parte dell’utente.</w:t>
+      <w:proofErr w:type="spellStart"/>
+      <w:r>
+        <w:t>Category</w:t>
+      </w:r>
+      <w:proofErr w:type="spellEnd"/>
+      <w:r>
+        <w:t xml:space="preserve"> </w:t>
+      </w:r>
+      <w:proofErr w:type="spellStart"/>
+      <w:r>
+        <w:t>Partition</w:t>
+      </w:r>
+      <w:proofErr w:type="spellEnd"/>
+      <w:r>
+        <w:t xml:space="preserve"> non presente perché la funzionalità non prevede inserimento di dati da parte dell’utente.</w:t>
       </w:r>
     </w:p>
     <w:p>
@@ -12759,22 +14235,32 @@
       <w:pPr>
         <w:ind w:left="1128"/>
       </w:pPr>
-      <w:r>
-        <w:t>Category Partition non presente perché la funzionalità non prevede</w:t>
-      </w:r>
-      <w:r>
-        <w:t xml:space="preserve"> controlli</w:t>
-      </w:r>
+      <w:proofErr w:type="spellStart"/>
+      <w:r>
+        <w:t>Category</w:t>
+      </w:r>
+      <w:proofErr w:type="spellEnd"/>
       <w:r>
         <w:t xml:space="preserve"> </w:t>
       </w:r>
-      <w:r>
-        <w:t>sulla stringa inserita</w:t>
-      </w:r>
-      <w:r>
-        <w:t xml:space="preserve"> da parte dell’utente.</w:t>
-      </w:r>
-    </w:p>
+      <w:proofErr w:type="spellStart"/>
+      <w:r>
+        <w:t>Partition</w:t>
+      </w:r>
+      <w:proofErr w:type="spellEnd"/>
+      <w:r>
+        <w:t xml:space="preserve"> non presente perché la funzionalità non prevede controlli sulla stringa inserita da parte dell’utente.</w:t>
+      </w:r>
+    </w:p>
+    <w:p>
+      <w:r>
+        <w:tab/>
+      </w:r>
+      <w:r>
+        <w:tab/>
+      </w:r>
+    </w:p>
+    <w:p/>
     <w:p/>
     <w:p>
       <w:pPr>
@@ -12790,9 +14276,21 @@
       <w:pPr>
         <w:ind w:left="1128"/>
       </w:pPr>
-      <w:r>
-        <w:lastRenderedPageBreak/>
-        <w:t>Category Partition non presente perché la funzionalità non prevede inserimento di dati da parte dell’utente.</w:t>
+      <w:proofErr w:type="spellStart"/>
+      <w:r>
+        <w:t>Category</w:t>
+      </w:r>
+      <w:proofErr w:type="spellEnd"/>
+      <w:r>
+        <w:t xml:space="preserve"> </w:t>
+      </w:r>
+      <w:proofErr w:type="spellStart"/>
+      <w:r>
+        <w:t>Partition</w:t>
+      </w:r>
+      <w:proofErr w:type="spellEnd"/>
+      <w:r>
+        <w:t xml:space="preserve"> non presente perché la funzionalità non prevede inserimento di dati da parte dell’utente.</w:t>
       </w:r>
     </w:p>
     <w:p/>
@@ -12828,8 +14326,21 @@
       <w:pPr>
         <w:ind w:left="1128"/>
       </w:pPr>
-      <w:r>
-        <w:t>Category Partition non presente perché la funzionalità non prevede inserimento di dati da parte dell’utente.</w:t>
+      <w:proofErr w:type="spellStart"/>
+      <w:r>
+        <w:t>Category</w:t>
+      </w:r>
+      <w:proofErr w:type="spellEnd"/>
+      <w:r>
+        <w:t xml:space="preserve"> </w:t>
+      </w:r>
+      <w:proofErr w:type="spellStart"/>
+      <w:r>
+        <w:t>Partition</w:t>
+      </w:r>
+      <w:proofErr w:type="spellEnd"/>
+      <w:r>
+        <w:t xml:space="preserve"> non presente perché la funzionalità non prevede inserimento di dati da parte dell’utente.</w:t>
       </w:r>
     </w:p>
     <w:p>

</xml_diff>